<commit_message>
updates to qmd pre ms circulation - cleanup
</commit_message>
<xml_diff>
--- a/Allometry-of-basal-breathing-frequency-v3.docx
+++ b/Allometry-of-basal-breathing-frequency-v3.docx
@@ -90,9 +90,24 @@
           <w:szCs w:val="24"/>
           <w:vertAlign w:val="superscript"/>
         </w:rPr>
-        <w:t>1,2,</w:t>
-      </w:r>
-      <w:proofErr w:type="gramStart"/>
+        <w:t>1,2,3</w:t>
+      </w:r>
+      <w:r>
+        <w:rPr>
+          <w:rFonts w:ascii="Times New Roman" w:hAnsi="Times New Roman" w:cs="Times New Roman"/>
+          <w:sz w:val="24"/>
+          <w:szCs w:val="24"/>
+        </w:rPr>
+        <w:t xml:space="preserve">, </w:t>
+      </w:r>
+      <w:r>
+        <w:rPr>
+          <w:rFonts w:ascii="Times New Roman" w:hAnsi="Times New Roman" w:cs="Times New Roman"/>
+          <w:sz w:val="24"/>
+          <w:szCs w:val="24"/>
+        </w:rPr>
+        <w:t>Elliot Stielstra</w:t>
+      </w:r>
       <w:r>
         <w:rPr>
           <w:rFonts w:ascii="Times New Roman" w:hAnsi="Times New Roman" w:cs="Times New Roman"/>
@@ -100,32 +115,15 @@
           <w:szCs w:val="24"/>
           <w:vertAlign w:val="superscript"/>
         </w:rPr>
-        <w:t xml:space="preserve">3 </w:t>
-      </w:r>
-      <w:r>
-        <w:rPr>
-          <w:rFonts w:ascii="Times New Roman" w:hAnsi="Times New Roman" w:cs="Times New Roman"/>
-          <w:sz w:val="24"/>
-          <w:szCs w:val="24"/>
-        </w:rPr>
-        <w:t>,</w:t>
-      </w:r>
-      <w:proofErr w:type="gramEnd"/>
-      <w:r>
-        <w:rPr>
-          <w:rFonts w:ascii="Times New Roman" w:hAnsi="Times New Roman" w:cs="Times New Roman"/>
-          <w:sz w:val="24"/>
-          <w:szCs w:val="24"/>
-        </w:rPr>
-        <w:t xml:space="preserve"> </w:t>
-      </w:r>
-      <w:r>
-        <w:rPr>
-          <w:rFonts w:ascii="Times New Roman" w:hAnsi="Times New Roman" w:cs="Times New Roman"/>
-          <w:sz w:val="24"/>
-          <w:szCs w:val="24"/>
-        </w:rPr>
-        <w:t>Elliot Stielstra</w:t>
+        <w:t>4</w:t>
+      </w:r>
+      <w:r>
+        <w:rPr>
+          <w:rFonts w:ascii="Times New Roman" w:hAnsi="Times New Roman" w:cs="Times New Roman"/>
+          <w:sz w:val="24"/>
+          <w:szCs w:val="24"/>
+        </w:rPr>
+        <w:t>, Ethan Wilstermann</w:t>
       </w:r>
       <w:r>
         <w:rPr>
@@ -142,7 +140,7 @@
           <w:sz w:val="24"/>
           <w:szCs w:val="24"/>
         </w:rPr>
-        <w:t>, Ethan Wilstermann</w:t>
+        <w:t>, Simon Rylaarsdam</w:t>
       </w:r>
       <w:r>
         <w:rPr>
@@ -159,7 +157,7 @@
           <w:sz w:val="24"/>
           <w:szCs w:val="24"/>
         </w:rPr>
-        <w:t>, Simon Rylaarsdam</w:t>
+        <w:t>, Stacy DeRuiter</w:t>
       </w:r>
       <w:r>
         <w:rPr>
@@ -176,7 +174,15 @@
           <w:sz w:val="24"/>
           <w:szCs w:val="24"/>
         </w:rPr>
-        <w:t>, Stacy DeRuiter</w:t>
+        <w:t xml:space="preserve">, </w:t>
+      </w:r>
+      <w:r>
+        <w:rPr>
+          <w:rFonts w:ascii="Times New Roman" w:hAnsi="Times New Roman" w:cs="Times New Roman"/>
+          <w:sz w:val="24"/>
+          <w:szCs w:val="24"/>
+        </w:rPr>
+        <w:t>Josefin Larsson</w:t>
       </w:r>
       <w:r>
         <w:rPr>
@@ -185,7 +191,7 @@
           <w:szCs w:val="24"/>
           <w:vertAlign w:val="superscript"/>
         </w:rPr>
-        <w:t>4</w:t>
+        <w:t>5</w:t>
       </w:r>
       <w:r>
         <w:rPr>
@@ -201,7 +207,7 @@
           <w:sz w:val="24"/>
           <w:szCs w:val="24"/>
         </w:rPr>
-        <w:t>Josefin Larsson</w:t>
+        <w:t>Guillermo J. Sanchez-Contreras</w:t>
       </w:r>
       <w:r>
         <w:rPr>
@@ -210,7 +216,7 @@
           <w:szCs w:val="24"/>
           <w:vertAlign w:val="superscript"/>
         </w:rPr>
-        <w:t>5</w:t>
+        <w:t>6</w:t>
       </w:r>
       <w:r>
         <w:rPr>
@@ -226,7 +232,7 @@
           <w:sz w:val="24"/>
           <w:szCs w:val="24"/>
         </w:rPr>
-        <w:t>Guillermo J. Sanchez-Contreras</w:t>
+        <w:t>Suguru Higa</w:t>
       </w:r>
       <w:r>
         <w:rPr>
@@ -235,7 +241,7 @@
           <w:szCs w:val="24"/>
           <w:vertAlign w:val="superscript"/>
         </w:rPr>
-        <w:t>6</w:t>
+        <w:t>7</w:t>
       </w:r>
       <w:r>
         <w:rPr>
@@ -251,7 +257,7 @@
           <w:sz w:val="24"/>
           <w:szCs w:val="24"/>
         </w:rPr>
-        <w:t>Suguru Higa</w:t>
+        <w:t>Gonçalo Marques</w:t>
       </w:r>
       <w:r>
         <w:rPr>
@@ -260,7 +266,7 @@
           <w:szCs w:val="24"/>
           <w:vertAlign w:val="superscript"/>
         </w:rPr>
-        <w:t>7</w:t>
+        <w:t>8</w:t>
       </w:r>
       <w:r>
         <w:rPr>
@@ -276,7 +282,7 @@
           <w:sz w:val="24"/>
           <w:szCs w:val="24"/>
         </w:rPr>
-        <w:t>Gonçalo Marques</w:t>
+        <w:t>Malgosia Kaczmarska</w:t>
       </w:r>
       <w:r>
         <w:rPr>
@@ -285,23 +291,15 @@
           <w:szCs w:val="24"/>
           <w:vertAlign w:val="superscript"/>
         </w:rPr>
-        <w:t>8</w:t>
-      </w:r>
-      <w:r>
-        <w:rPr>
-          <w:rFonts w:ascii="Times New Roman" w:hAnsi="Times New Roman" w:cs="Times New Roman"/>
-          <w:sz w:val="24"/>
-          <w:szCs w:val="24"/>
-        </w:rPr>
-        <w:t xml:space="preserve">, </w:t>
-      </w:r>
-      <w:r>
-        <w:rPr>
-          <w:rFonts w:ascii="Times New Roman" w:hAnsi="Times New Roman" w:cs="Times New Roman"/>
-          <w:sz w:val="24"/>
-          <w:szCs w:val="24"/>
-        </w:rPr>
-        <w:t>Malgosia Kaczmarska</w:t>
+        <w:t>9</w:t>
+      </w:r>
+      <w:r>
+        <w:rPr>
+          <w:rFonts w:ascii="Times New Roman" w:hAnsi="Times New Roman" w:cs="Times New Roman"/>
+          <w:sz w:val="24"/>
+          <w:szCs w:val="24"/>
+        </w:rPr>
+        <w:t>, Austin Allen</w:t>
       </w:r>
       <w:r>
         <w:rPr>
@@ -310,7 +308,7 @@
           <w:szCs w:val="24"/>
           <w:vertAlign w:val="superscript"/>
         </w:rPr>
-        <w:t>9</w:t>
+        <w:t>10</w:t>
       </w:r>
     </w:p>
     <w:p>
@@ -324,11 +322,7 @@
         </w:rPr>
       </w:pPr>
       <w:r>
-        <w:t>Malgosia Kaczmarska &lt;</w:t>
-      </w:r>
-      <w:proofErr w:type="gramStart"/>
-      <w:r>
-        <w:t>mal.kaczmarska@gmail.com</w:t>
+        <w:t>Malgosia Kaczmarska &lt;mal.kaczmarska@gmail.com</w:t>
       </w:r>
       <w:r>
         <w:t xml:space="preserve">; </w:t>
@@ -347,16 +341,7 @@
           <w:sz w:val="24"/>
           <w:szCs w:val="24"/>
         </w:rPr>
-        <w:t>Suguru</w:t>
-      </w:r>
-      <w:proofErr w:type="gramEnd"/>
-      <w:r>
-        <w:rPr>
-          <w:rFonts w:ascii="Times New Roman" w:hAnsi="Times New Roman" w:cs="Times New Roman"/>
-          <w:sz w:val="24"/>
-          <w:szCs w:val="24"/>
-        </w:rPr>
-        <w:t xml:space="preserve"> Higa</w:t>
+        <w:t>Suguru Higa</w:t>
       </w:r>
       <w:r>
         <w:rPr>
@@ -372,25 +357,7 @@
           <w:sz w:val="24"/>
           <w:szCs w:val="24"/>
         </w:rPr>
-        <w:t xml:space="preserve">Okinawa Churaumi Aquarium and Okinawa </w:t>
-      </w:r>
-      <w:proofErr w:type="spellStart"/>
-      <w:r>
-        <w:rPr>
-          <w:rFonts w:ascii="Times New Roman" w:hAnsi="Times New Roman" w:cs="Times New Roman"/>
-          <w:sz w:val="24"/>
-          <w:szCs w:val="24"/>
-        </w:rPr>
-        <w:t>Churashaima</w:t>
-      </w:r>
-      <w:proofErr w:type="spellEnd"/>
-      <w:r>
-        <w:rPr>
-          <w:rFonts w:ascii="Times New Roman" w:hAnsi="Times New Roman" w:cs="Times New Roman"/>
-          <w:sz w:val="24"/>
-          <w:szCs w:val="24"/>
-        </w:rPr>
-        <w:t xml:space="preserve"> Foundation</w:t>
+        <w:t>Okinawa Churaumi Aquarium and Okinawa Churashaima Foundation</w:t>
       </w:r>
       <w:r>
         <w:rPr>
@@ -440,23 +407,13 @@
         </w:rPr>
         <w:t xml:space="preserve">; </w:t>
       </w:r>
-      <w:proofErr w:type="spellStart"/>
-      <w:r>
-        <w:rPr>
-          <w:rFonts w:ascii="Times New Roman" w:hAnsi="Times New Roman" w:cs="Times New Roman"/>
-          <w:sz w:val="24"/>
-          <w:szCs w:val="24"/>
-        </w:rPr>
-        <w:t>Zoomarine</w:t>
-      </w:r>
-      <w:proofErr w:type="spellEnd"/>
-      <w:r>
-        <w:rPr>
-          <w:rFonts w:ascii="Times New Roman" w:hAnsi="Times New Roman" w:cs="Times New Roman"/>
-          <w:sz w:val="24"/>
-          <w:szCs w:val="24"/>
-        </w:rPr>
-        <w:t xml:space="preserve"> Portugal, Goncalo Marques-</w:t>
+      <w:r>
+        <w:rPr>
+          <w:rFonts w:ascii="Times New Roman" w:hAnsi="Times New Roman" w:cs="Times New Roman"/>
+          <w:sz w:val="24"/>
+          <w:szCs w:val="24"/>
+        </w:rPr>
+        <w:t>Zoomarine Portugal, Goncalo Marques-</w:t>
       </w:r>
       <w:r>
         <w:rPr>
@@ -505,46 +462,15 @@
           <w:rFonts w:ascii="Times New Roman" w:hAnsi="Times New Roman" w:cs="Times New Roman"/>
           <w:sz w:val="24"/>
           <w:szCs w:val="24"/>
-          <w:lang w:val="es-ES"/>
         </w:rPr>
       </w:pPr>
-      <w:proofErr w:type="spellStart"/>
-      <w:r>
-        <w:rPr>
-          <w:rFonts w:ascii="Times New Roman" w:hAnsi="Times New Roman" w:cs="Times New Roman"/>
-          <w:sz w:val="24"/>
-          <w:szCs w:val="24"/>
-          <w:lang w:val="es-ES"/>
-        </w:rPr>
-        <w:t>Pa</w:t>
-      </w:r>
-      <w:r>
-        <w:rPr>
-          <w:rFonts w:ascii="Times New Roman" w:hAnsi="Times New Roman" w:cs="Times New Roman"/>
-          <w:sz w:val="24"/>
-          <w:szCs w:val="24"/>
-          <w:lang w:val="es-ES"/>
-        </w:rPr>
-        <w:t>raiza</w:t>
-      </w:r>
-      <w:proofErr w:type="spellEnd"/>
-      <w:r>
-        <w:rPr>
-          <w:rFonts w:ascii="Times New Roman" w:hAnsi="Times New Roman" w:cs="Times New Roman"/>
-          <w:sz w:val="24"/>
-          <w:szCs w:val="24"/>
-          <w:lang w:val="es-ES"/>
-        </w:rPr>
-        <w:t xml:space="preserve">: </w:t>
-      </w:r>
-      <w:r>
-        <w:rPr>
-          <w:rFonts w:ascii="Times New Roman" w:hAnsi="Times New Roman" w:cs="Times New Roman"/>
-          <w:sz w:val="24"/>
-          <w:szCs w:val="24"/>
-          <w:lang w:val="es-ES"/>
-        </w:rPr>
-        <w:t>Alicia Quievy &lt;alicia.quievy@pairidaiza.eu&gt;</w:t>
+      <w:r>
+        <w:rPr>
+          <w:rFonts w:ascii="Times New Roman" w:hAnsi="Times New Roman" w:cs="Times New Roman"/>
+          <w:sz w:val="24"/>
+          <w:szCs w:val="24"/>
+        </w:rPr>
+        <w:t>Paraiza: Alicia Quievy &lt;alicia.quievy@pairidaiza.eu&gt;</w:t>
       </w:r>
     </w:p>
     <w:p>
@@ -555,7 +481,6 @@
           <w:rFonts w:ascii="Times New Roman" w:hAnsi="Times New Roman" w:cs="Times New Roman"/>
           <w:sz w:val="24"/>
           <w:szCs w:val="24"/>
-          <w:lang w:val="es-ES"/>
         </w:rPr>
       </w:pPr>
       <w:r>
@@ -564,7 +489,6 @@
           <w:sz w:val="24"/>
           <w:szCs w:val="24"/>
           <w:vertAlign w:val="superscript"/>
-          <w:lang w:val="es-ES"/>
         </w:rPr>
         <w:t>1</w:t>
       </w:r>
@@ -573,41 +497,9 @@
           <w:rFonts w:ascii="Times New Roman" w:hAnsi="Times New Roman" w:cs="Times New Roman"/>
           <w:sz w:val="24"/>
           <w:szCs w:val="24"/>
-          <w:lang w:val="es-ES"/>
-        </w:rPr>
-        <w:t xml:space="preserve">Fundación </w:t>
-      </w:r>
-      <w:proofErr w:type="spellStart"/>
-      <w:r>
-        <w:rPr>
-          <w:rFonts w:ascii="Times New Roman" w:hAnsi="Times New Roman" w:cs="Times New Roman"/>
-          <w:sz w:val="24"/>
-          <w:szCs w:val="24"/>
-          <w:lang w:val="es-ES"/>
-        </w:rPr>
-        <w:t>Oceanogràfic</w:t>
-      </w:r>
-      <w:proofErr w:type="spellEnd"/>
-      <w:r>
-        <w:rPr>
-          <w:rFonts w:ascii="Times New Roman" w:hAnsi="Times New Roman" w:cs="Times New Roman"/>
-          <w:sz w:val="24"/>
-          <w:szCs w:val="24"/>
-          <w:lang w:val="es-ES"/>
-        </w:rPr>
-        <w:t xml:space="preserve">, Valencia, </w:t>
-      </w:r>
-      <w:proofErr w:type="spellStart"/>
-      <w:r>
-        <w:rPr>
-          <w:rFonts w:ascii="Times New Roman" w:hAnsi="Times New Roman" w:cs="Times New Roman"/>
-          <w:sz w:val="24"/>
-          <w:szCs w:val="24"/>
-          <w:lang w:val="es-ES"/>
-        </w:rPr>
-        <w:t>Spain</w:t>
-      </w:r>
-      <w:proofErr w:type="spellEnd"/>
+        </w:rPr>
+        <w:t>Fundación Oceanogràfic, Valencia, Spain</w:t>
+      </w:r>
     </w:p>
     <w:p>
       <w:pPr>
@@ -617,7 +509,6 @@
           <w:rFonts w:ascii="Times New Roman" w:hAnsi="Times New Roman" w:cs="Times New Roman"/>
           <w:sz w:val="24"/>
           <w:szCs w:val="24"/>
-          <w:lang w:val="es-ES"/>
         </w:rPr>
       </w:pPr>
       <w:r>
@@ -626,7 +517,6 @@
           <w:sz w:val="24"/>
           <w:szCs w:val="24"/>
           <w:vertAlign w:val="superscript"/>
-          <w:lang w:val="es-ES"/>
         </w:rPr>
         <w:t>2</w:t>
       </w:r>
@@ -635,81 +525,9 @@
           <w:rFonts w:ascii="Times New Roman" w:hAnsi="Times New Roman" w:cs="Times New Roman"/>
           <w:sz w:val="24"/>
           <w:szCs w:val="24"/>
-          <w:lang w:val="es-ES"/>
-        </w:rPr>
-        <w:t xml:space="preserve">Global </w:t>
-      </w:r>
-      <w:proofErr w:type="spellStart"/>
-      <w:r>
-        <w:rPr>
-          <w:rFonts w:ascii="Times New Roman" w:hAnsi="Times New Roman" w:cs="Times New Roman"/>
-          <w:sz w:val="24"/>
-          <w:szCs w:val="24"/>
-          <w:lang w:val="es-ES"/>
-        </w:rPr>
-        <w:t>Diving</w:t>
-      </w:r>
-      <w:proofErr w:type="spellEnd"/>
-      <w:r>
-        <w:rPr>
-          <w:rFonts w:ascii="Times New Roman" w:hAnsi="Times New Roman" w:cs="Times New Roman"/>
-          <w:sz w:val="24"/>
-          <w:szCs w:val="24"/>
-          <w:lang w:val="es-ES"/>
-        </w:rPr>
-        <w:t xml:space="preserve"> </w:t>
-      </w:r>
-      <w:proofErr w:type="spellStart"/>
-      <w:r>
-        <w:rPr>
-          <w:rFonts w:ascii="Times New Roman" w:hAnsi="Times New Roman" w:cs="Times New Roman"/>
-          <w:sz w:val="24"/>
-          <w:szCs w:val="24"/>
-          <w:lang w:val="es-ES"/>
-        </w:rPr>
-        <w:t>Research</w:t>
-      </w:r>
-      <w:proofErr w:type="spellEnd"/>
-      <w:r>
-        <w:rPr>
-          <w:rFonts w:ascii="Times New Roman" w:hAnsi="Times New Roman" w:cs="Times New Roman"/>
-          <w:sz w:val="24"/>
-          <w:szCs w:val="24"/>
-          <w:lang w:val="es-ES"/>
-        </w:rPr>
-        <w:t xml:space="preserve">, San </w:t>
-      </w:r>
-      <w:proofErr w:type="spellStart"/>
-      <w:r>
-        <w:rPr>
-          <w:rFonts w:ascii="Times New Roman" w:hAnsi="Times New Roman" w:cs="Times New Roman"/>
-          <w:sz w:val="24"/>
-          <w:szCs w:val="24"/>
-          <w:lang w:val="es-ES"/>
-        </w:rPr>
-        <w:t>Lucar</w:t>
-      </w:r>
-      <w:proofErr w:type="spellEnd"/>
-      <w:r>
-        <w:rPr>
-          <w:rFonts w:ascii="Times New Roman" w:hAnsi="Times New Roman" w:cs="Times New Roman"/>
-          <w:sz w:val="24"/>
-          <w:szCs w:val="24"/>
-          <w:lang w:val="es-ES"/>
-        </w:rPr>
-        <w:t xml:space="preserve"> de Barrameda, </w:t>
-      </w:r>
-      <w:proofErr w:type="spellStart"/>
-      <w:r>
-        <w:rPr>
-          <w:rFonts w:ascii="Times New Roman" w:hAnsi="Times New Roman" w:cs="Times New Roman"/>
-          <w:sz w:val="24"/>
-          <w:szCs w:val="24"/>
-          <w:lang w:val="es-ES"/>
-        </w:rPr>
-        <w:t>Spain</w:t>
-      </w:r>
-      <w:proofErr w:type="spellEnd"/>
+        </w:rPr>
+        <w:t>Global Diving Research, San Lucar de Barrameda, Spain</w:t>
+      </w:r>
     </w:p>
     <w:p>
       <w:pPr>
@@ -800,25 +618,7 @@
           <w:sz w:val="24"/>
           <w:szCs w:val="24"/>
         </w:rPr>
-        <w:t xml:space="preserve">Kolmården Wildlife Park, </w:t>
-      </w:r>
-      <w:proofErr w:type="spellStart"/>
-      <w:r>
-        <w:rPr>
-          <w:rFonts w:ascii="Times New Roman" w:hAnsi="Times New Roman" w:cs="Times New Roman"/>
-          <w:sz w:val="24"/>
-          <w:szCs w:val="24"/>
-        </w:rPr>
-        <w:t>Kolmården</w:t>
-      </w:r>
-      <w:proofErr w:type="spellEnd"/>
-      <w:r>
-        <w:rPr>
-          <w:rFonts w:ascii="Times New Roman" w:hAnsi="Times New Roman" w:cs="Times New Roman"/>
-          <w:sz w:val="24"/>
-          <w:szCs w:val="24"/>
-        </w:rPr>
-        <w:t>,</w:t>
+        <w:t>Kolmården Wildlife Park, Kolmården,</w:t>
       </w:r>
       <w:r>
         <w:rPr>
@@ -1193,31 +993,7 @@
           <w:sz w:val="24"/>
           <w:szCs w:val="24"/>
         </w:rPr>
-        <w:t xml:space="preserve">  This </w:t>
-      </w:r>
-      <w:r>
-        <w:rPr>
-          <w:rFonts w:ascii="Times New Roman" w:eastAsia="Times New Roman" w:hAnsi="Times New Roman" w:cs="Times New Roman"/>
-          <w:sz w:val="24"/>
-          <w:szCs w:val="24"/>
-        </w:rPr>
-        <w:t xml:space="preserve">study </w:t>
-      </w:r>
-      <w:r>
-        <w:rPr>
-          <w:rFonts w:ascii="Times New Roman" w:eastAsia="Times New Roman" w:hAnsi="Times New Roman" w:cs="Times New Roman"/>
-          <w:sz w:val="24"/>
-          <w:szCs w:val="24"/>
-        </w:rPr>
-        <w:t xml:space="preserve">examines the </w:t>
-      </w:r>
-      <w:r>
-        <w:rPr>
-          <w:rFonts w:ascii="Times New Roman" w:eastAsia="Times New Roman" w:hAnsi="Times New Roman" w:cs="Times New Roman"/>
-          <w:sz w:val="24"/>
-          <w:szCs w:val="24"/>
-        </w:rPr>
-        <w:t>relationship between breathing frequency and body mass in mammals from different habitats (aquatic, semi-aquatic, and terrestrial) under basal conditions. Restricting data to inactive, non-pregnant/non-lactating, adult mammals in their thermoneutral environment following an overnight fast helps reduce potential confounding factors from variables that may alter respiratory rate.</w:t>
+        <w:t xml:space="preserve">  This study examines the relationship between breathing frequency and body mass in mammals from different habitats (aquatic, semi-aquatic, and terrestrial) under basal conditions. Restricting data to inactive, non-pregnant/non-lactating, adult mammals in their thermoneutral environment following an overnight fast helps reduce potential confounding factors from variables that may alter respiratory rate.</w:t>
       </w:r>
     </w:p>
     <w:p>
@@ -1253,39 +1029,21 @@
           <w:szCs w:val="24"/>
         </w:rPr>
       </w:pPr>
-      <w:proofErr w:type="gramStart"/>
-      <w:r>
-        <w:rPr>
-          <w:rFonts w:ascii="Times New Roman" w:eastAsia="Times New Roman" w:hAnsi="Times New Roman" w:cs="Times New Roman"/>
-          <w:sz w:val="24"/>
-          <w:szCs w:val="24"/>
-        </w:rPr>
-        <w:t>Similar to</w:t>
-      </w:r>
-      <w:proofErr w:type="gramEnd"/>
-      <w:r>
-        <w:rPr>
-          <w:rFonts w:ascii="Times New Roman" w:eastAsia="Times New Roman" w:hAnsi="Times New Roman" w:cs="Times New Roman"/>
-          <w:sz w:val="24"/>
-          <w:szCs w:val="24"/>
-        </w:rPr>
-        <w:t xml:space="preserve"> past studies, t</w:t>
-      </w:r>
-      <w:r>
-        <w:rPr>
-          <w:rFonts w:ascii="Times New Roman" w:eastAsia="Times New Roman" w:hAnsi="Times New Roman" w:cs="Times New Roman"/>
-          <w:sz w:val="24"/>
-          <w:szCs w:val="24"/>
-        </w:rPr>
-        <w:t>he results suggest that the basal respiratory frequency scales differently in aquatic/semi-aquatic mammals as compared with terrestrial mammals</w:t>
-      </w:r>
-      <w:r>
-        <w:rPr>
-          <w:rFonts w:ascii="Times New Roman" w:eastAsia="Times New Roman" w:hAnsi="Times New Roman" w:cs="Times New Roman"/>
-          <w:sz w:val="24"/>
-          <w:szCs w:val="24"/>
-        </w:rPr>
-        <w:t>.</w:t>
+      <w:r>
+        <w:rPr>
+          <w:rFonts w:ascii="Times New Roman" w:eastAsia="Times New Roman" w:hAnsi="Times New Roman" w:cs="Times New Roman"/>
+          <w:sz w:val="24"/>
+          <w:szCs w:val="24"/>
+        </w:rPr>
+        <w:t>Similar to past studies, t</w:t>
+      </w:r>
+      <w:r>
+        <w:rPr>
+          <w:rFonts w:ascii="Times New Roman" w:eastAsia="Times New Roman" w:hAnsi="Times New Roman" w:cs="Times New Roman"/>
+          <w:sz w:val="24"/>
+          <w:szCs w:val="24"/>
+        </w:rPr>
+        <w:t>he results suggest that the basal respiratory frequency scales differently in aquatic/semi-aquatic mammals as compared with terrestrial mammals.</w:t>
       </w:r>
       <w:r>
         <w:rPr>
@@ -1311,61 +1069,6 @@
           <w:rFonts w:ascii="Times New Roman" w:hAnsi="Times New Roman" w:cs="Times New Roman"/>
           <w:sz w:val="24"/>
           <w:szCs w:val="24"/>
-        </w:rPr>
-        <w:br w:type="page"/>
-      </w:r>
-    </w:p>
-    <w:p>
-      <w:pPr>
-        <w:widowControl w:val="0"/>
-        <w:spacing w:after="0" w:line="480" w:lineRule="auto"/>
-        <w:rPr>
-          <w:rFonts w:ascii="Times New Roman" w:eastAsia="Times New Roman" w:hAnsi="Times New Roman" w:cs="Times New Roman"/>
-          <w:b/>
-          <w:i/>
-          <w:iCs/>
-          <w:sz w:val="24"/>
-          <w:szCs w:val="24"/>
-          <w:u w:val="single"/>
-          <w:lang w:val="en-US"/>
-        </w:rPr>
-      </w:pPr>
-      <w:r>
-        <w:rPr>
-          <w:rFonts w:ascii="Times New Roman" w:eastAsia="Times New Roman" w:hAnsi="Times New Roman" w:cs="Times New Roman"/>
-          <w:b/>
-          <w:i/>
-          <w:iCs/>
-          <w:sz w:val="24"/>
-          <w:szCs w:val="24"/>
-          <w:u w:val="single"/>
-          <w:lang w:val="en-US"/>
-        </w:rPr>
-        <w:lastRenderedPageBreak/>
-        <w:t>Summary</w:t>
-      </w:r>
-    </w:p>
-    <w:p>
-      <w:pPr>
-        <w:widowControl w:val="0"/>
-        <w:spacing w:after="160" w:line="259" w:lineRule="auto"/>
-        <w:rPr>
-          <w:rFonts w:ascii="Times New Roman" w:eastAsia="Times New Roman" w:hAnsi="Times New Roman" w:cs="Times New Roman"/>
-          <w:iCs/>
-          <w:noProof/>
-          <w:sz w:val="24"/>
-          <w:szCs w:val="24"/>
-          <w:lang w:val="en-US"/>
-        </w:rPr>
-      </w:pPr>
-      <w:r>
-        <w:rPr>
-          <w:rFonts w:ascii="Times New Roman" w:eastAsia="Times New Roman" w:hAnsi="Times New Roman" w:cs="Times New Roman"/>
-          <w:iCs/>
-          <w:noProof/>
-          <w:sz w:val="24"/>
-          <w:szCs w:val="24"/>
-          <w:lang w:val="en-US"/>
         </w:rPr>
         <w:br w:type="page"/>
       </w:r>
@@ -1428,7 +1131,71 @@
           <w:szCs w:val="24"/>
           <w:lang w:val="en-US"/>
         </w:rPr>
-        <w:t xml:space="preserve">We collected breathing frequency following an overnight fast in adult, non-pregnant/non-lactating, inactive, mammals ranging in body mass from 15-5520 kg. The data included results from 340 indivdual animals from 34 species that were divided into terrestrial, semi-aquatic and aquatic mammals based on their life history. </w:t>
+        <w:t xml:space="preserve">We collected breathing frequency following an overnight fast in adult, non-pregnant/non-lactating, inactive, mammals ranging in body mass from 15-5520 kg. The data included results from </w:t>
+      </w:r>
+      <w:r>
+        <w:rPr>
+          <w:rFonts w:ascii="Times New Roman" w:eastAsia="Times New Roman" w:hAnsi="Times New Roman" w:cs="Times New Roman"/>
+          <w:noProof/>
+          <w:sz w:val="24"/>
+          <w:szCs w:val="24"/>
+          <w:highlight w:val="green"/>
+          <w:lang w:val="en-US"/>
+        </w:rPr>
+        <w:t>34</w:t>
+      </w:r>
+      <w:r>
+        <w:rPr>
+          <w:rFonts w:ascii="Times New Roman" w:eastAsia="Times New Roman" w:hAnsi="Times New Roman" w:cs="Times New Roman"/>
+          <w:noProof/>
+          <w:sz w:val="24"/>
+          <w:szCs w:val="24"/>
+          <w:highlight w:val="green"/>
+          <w:lang w:val="en-US"/>
+        </w:rPr>
+        <w:t>7</w:t>
+      </w:r>
+      <w:r>
+        <w:rPr>
+          <w:rFonts w:ascii="Times New Roman" w:eastAsia="Times New Roman" w:hAnsi="Times New Roman" w:cs="Times New Roman"/>
+          <w:noProof/>
+          <w:sz w:val="24"/>
+          <w:szCs w:val="24"/>
+          <w:lang w:val="en-US"/>
+        </w:rPr>
+        <w:t xml:space="preserve"> indivdual animals from </w:t>
+      </w:r>
+      <w:r>
+        <w:rPr>
+          <w:rFonts w:ascii="Times New Roman" w:eastAsia="Times New Roman" w:hAnsi="Times New Roman" w:cs="Times New Roman"/>
+          <w:noProof/>
+          <w:sz w:val="24"/>
+          <w:szCs w:val="24"/>
+          <w:highlight w:val="green"/>
+          <w:lang w:val="en-US"/>
+        </w:rPr>
+        <w:t>3</w:t>
+      </w:r>
+      <w:r>
+        <w:rPr>
+          <w:rFonts w:ascii="Times New Roman" w:eastAsia="Times New Roman" w:hAnsi="Times New Roman" w:cs="Times New Roman"/>
+          <w:noProof/>
+          <w:sz w:val="24"/>
+          <w:szCs w:val="24"/>
+          <w:highlight w:val="green"/>
+          <w:lang w:val="en-US"/>
+        </w:rPr>
+        <w:t>6</w:t>
+      </w:r>
+      <w:r>
+        <w:rPr>
+          <w:rFonts w:ascii="Times New Roman" w:eastAsia="Times New Roman" w:hAnsi="Times New Roman" w:cs="Times New Roman"/>
+          <w:noProof/>
+          <w:sz w:val="24"/>
+          <w:szCs w:val="24"/>
+          <w:lang w:val="en-US"/>
+        </w:rPr>
+        <w:t xml:space="preserve"> species that were divided into terrestrial, semi-aquatic and aquatic mammals based on their life history. </w:t>
       </w:r>
       <w:r>
         <w:rPr>
@@ -2829,6 +2596,16 @@
           <w:szCs w:val="24"/>
           <w:lang w:val="en-US"/>
         </w:rPr>
+      </w:r>
+      <w:r>
+        <w:rPr>
+          <w:rFonts w:ascii="Times New Roman" w:eastAsia="Times New Roman" w:hAnsi="Times New Roman" w:cs="Times New Roman"/>
+          <w:iCs/>
+          <w:noProof/>
+          <w:sz w:val="24"/>
+          <w:szCs w:val="24"/>
+          <w:lang w:val="en-US"/>
+        </w:rPr>
         <w:fldChar w:fldCharType="separate"/>
       </w:r>
       <w:r>
@@ -3167,6 +2944,16 @@
           <w:lang w:val="en-US"/>
         </w:rPr>
         <w:fldChar w:fldCharType="end"/>
+      </w:r>
+      <w:r>
+        <w:rPr>
+          <w:rFonts w:ascii="Times New Roman" w:eastAsia="Times New Roman" w:hAnsi="Times New Roman" w:cs="Times New Roman"/>
+          <w:iCs/>
+          <w:noProof/>
+          <w:sz w:val="24"/>
+          <w:szCs w:val="24"/>
+          <w:lang w:val="en-US"/>
+        </w:rPr>
       </w:r>
       <w:r>
         <w:rPr>
@@ -3738,6 +3525,16 @@
           <w:lang w:val="en-US"/>
         </w:rPr>
         <w:fldChar w:fldCharType="end"/>
+      </w:r>
+      <w:r>
+        <w:rPr>
+          <w:rFonts w:ascii="Times New Roman" w:eastAsia="Times New Roman" w:hAnsi="Times New Roman" w:cs="Times New Roman"/>
+          <w:iCs/>
+          <w:noProof/>
+          <w:sz w:val="24"/>
+          <w:szCs w:val="24"/>
+          <w:lang w:val="en-US"/>
+        </w:rPr>
       </w:r>
       <w:r>
         <w:rPr>
@@ -4199,6 +3996,16 @@
           <w:szCs w:val="24"/>
           <w:lang w:val="en-US"/>
         </w:rPr>
+      </w:r>
+      <w:r>
+        <w:rPr>
+          <w:rFonts w:ascii="Times New Roman" w:eastAsia="Times New Roman" w:hAnsi="Times New Roman" w:cs="Times New Roman"/>
+          <w:iCs/>
+          <w:noProof/>
+          <w:sz w:val="24"/>
+          <w:szCs w:val="24"/>
+          <w:lang w:val="en-US"/>
+        </w:rPr>
         <w:fldChar w:fldCharType="separate"/>
       </w:r>
       <w:r>
@@ -4509,6 +4316,16 @@
           <w:lang w:val="en-US"/>
         </w:rPr>
         <w:fldChar w:fldCharType="end"/>
+      </w:r>
+      <w:r>
+        <w:rPr>
+          <w:rFonts w:ascii="Times New Roman" w:eastAsia="Times New Roman" w:hAnsi="Times New Roman" w:cs="Times New Roman"/>
+          <w:iCs/>
+          <w:noProof/>
+          <w:sz w:val="24"/>
+          <w:szCs w:val="24"/>
+          <w:lang w:val="en-US"/>
+        </w:rPr>
       </w:r>
       <w:r>
         <w:rPr>
@@ -5108,6 +4925,16 @@
           <w:szCs w:val="24"/>
           <w:lang w:val="en-US"/>
         </w:rPr>
+      </w:r>
+      <w:r>
+        <w:rPr>
+          <w:rFonts w:ascii="Times New Roman" w:eastAsia="Times New Roman" w:hAnsi="Times New Roman" w:cs="Times New Roman"/>
+          <w:iCs/>
+          <w:noProof/>
+          <w:sz w:val="24"/>
+          <w:szCs w:val="24"/>
+          <w:lang w:val="en-US"/>
+        </w:rPr>
         <w:fldChar w:fldCharType="separate"/>
       </w:r>
       <w:r>
@@ -5877,99 +5704,27 @@
           <w:sz w:val="24"/>
           <w:szCs w:val="24"/>
         </w:rPr>
-        <w:t xml:space="preserve">impact the animals or their </w:t>
-      </w:r>
-      <w:proofErr w:type="spellStart"/>
-      <w:r>
-        <w:rPr>
-          <w:rFonts w:ascii="Times New Roman" w:hAnsi="Times New Roman" w:cs="Times New Roman"/>
-          <w:bCs/>
-          <w:iCs/>
-          <w:sz w:val="24"/>
-          <w:szCs w:val="24"/>
-        </w:rPr>
-        <w:t>behavior</w:t>
-      </w:r>
-      <w:proofErr w:type="spellEnd"/>
-      <w:r>
-        <w:rPr>
-          <w:rFonts w:ascii="Times New Roman" w:hAnsi="Times New Roman" w:cs="Times New Roman"/>
-          <w:bCs/>
-          <w:iCs/>
-          <w:sz w:val="24"/>
-          <w:szCs w:val="24"/>
-        </w:rPr>
-        <w:t xml:space="preserve"> (e.g. habitat alteration, offering food or nesting material choices, calling, or baiting)</w:t>
-      </w:r>
-      <w:r>
-        <w:rPr>
-          <w:rFonts w:ascii="Times New Roman" w:hAnsi="Times New Roman" w:cs="Times New Roman"/>
-          <w:bCs/>
-          <w:iCs/>
-          <w:sz w:val="24"/>
-          <w:szCs w:val="24"/>
-        </w:rPr>
-        <w:t>, and e</w:t>
-      </w:r>
-      <w:r>
-        <w:rPr>
-          <w:rFonts w:ascii="Times New Roman" w:hAnsi="Times New Roman" w:cs="Times New Roman"/>
-          <w:bCs/>
-          <w:iCs/>
-          <w:sz w:val="24"/>
-          <w:szCs w:val="24"/>
-        </w:rPr>
-        <w:t>ach participating facility approved the data collection.</w:t>
-      </w:r>
-      <w:r>
-        <w:rPr>
-          <w:rFonts w:ascii="Times New Roman" w:hAnsi="Times New Roman" w:cs="Times New Roman"/>
-          <w:bCs/>
-          <w:iCs/>
-          <w:sz w:val="24"/>
-          <w:szCs w:val="24"/>
-        </w:rPr>
-        <w:t xml:space="preserve"> In addition, focal observations </w:t>
-      </w:r>
-      <w:r>
-        <w:rPr>
-          <w:rFonts w:ascii="Times New Roman" w:hAnsi="Times New Roman" w:cs="Times New Roman"/>
-          <w:bCs/>
-          <w:iCs/>
-          <w:sz w:val="24"/>
-          <w:szCs w:val="24"/>
-        </w:rPr>
-        <w:t xml:space="preserve">to collect breathing frequency </w:t>
-      </w:r>
-      <w:r>
-        <w:rPr>
-          <w:rFonts w:ascii="Times New Roman" w:hAnsi="Times New Roman" w:cs="Times New Roman"/>
-          <w:bCs/>
-          <w:iCs/>
-          <w:sz w:val="24"/>
-          <w:szCs w:val="24"/>
-        </w:rPr>
-        <w:t xml:space="preserve">were part of the daily husbandry routine in </w:t>
-      </w:r>
-      <w:r>
-        <w:rPr>
-          <w:rFonts w:ascii="Times New Roman" w:hAnsi="Times New Roman" w:cs="Times New Roman"/>
-          <w:bCs/>
-          <w:iCs/>
-          <w:sz w:val="24"/>
-          <w:szCs w:val="24"/>
-        </w:rPr>
-        <w:t>all participating institutions</w:t>
-      </w:r>
-      <w:r>
-        <w:rPr>
-          <w:rFonts w:ascii="Times New Roman" w:hAnsi="Times New Roman" w:cs="Times New Roman"/>
-          <w:bCs/>
-          <w:iCs/>
-          <w:sz w:val="24"/>
-          <w:szCs w:val="24"/>
-        </w:rPr>
-        <w:t xml:space="preserve">. </w:t>
+        <w:t>impact the animals or their behavior (e.g. habitat alteration, offering food or nesting material choices, calling, or baiting)</w:t>
+      </w:r>
+      <w:r>
+        <w:rPr>
+          <w:rFonts w:ascii="Times New Roman" w:hAnsi="Times New Roman" w:cs="Times New Roman"/>
+          <w:bCs/>
+          <w:iCs/>
+          <w:sz w:val="24"/>
+          <w:szCs w:val="24"/>
+        </w:rPr>
+        <w:t>, and each participating facility approved the data collection.</w:t>
+      </w:r>
+      <w:r>
+        <w:rPr>
+          <w:rFonts w:ascii="Times New Roman" w:hAnsi="Times New Roman" w:cs="Times New Roman"/>
+          <w:bCs/>
+          <w:iCs/>
+          <w:sz w:val="24"/>
+          <w:szCs w:val="24"/>
+        </w:rPr>
+        <w:t xml:space="preserve"> In addition, focal observations to collect breathing frequency were part of the daily husbandry routine in all participating institutions. </w:t>
       </w:r>
     </w:p>
     <w:p>
@@ -6157,15 +5912,16 @@
           <w:sz w:val="24"/>
           <w:szCs w:val="24"/>
         </w:rPr>
-        <w:t>of 2</w:t>
-      </w:r>
-      <w:r>
-        <w:rPr>
-          <w:rFonts w:ascii="Times New Roman" w:hAnsi="Times New Roman" w:cs="Times New Roman"/>
-          <w:bCs/>
-          <w:iCs/>
-          <w:sz w:val="24"/>
-          <w:szCs w:val="24"/>
+        <w:t xml:space="preserve">of </w:t>
+      </w:r>
+      <w:r>
+        <w:rPr>
+          <w:rFonts w:ascii="Times New Roman" w:hAnsi="Times New Roman" w:cs="Times New Roman"/>
+          <w:bCs/>
+          <w:iCs/>
+          <w:sz w:val="24"/>
+          <w:szCs w:val="24"/>
+          <w:highlight w:val="green"/>
         </w:rPr>
         <w:t>2</w:t>
       </w:r>
@@ -6177,6 +5933,16 @@
           <w:sz w:val="24"/>
           <w:szCs w:val="24"/>
         </w:rPr>
+        <w:t>3</w:t>
+      </w:r>
+      <w:r>
+        <w:rPr>
+          <w:rFonts w:ascii="Times New Roman" w:hAnsi="Times New Roman" w:cs="Times New Roman"/>
+          <w:bCs/>
+          <w:iCs/>
+          <w:sz w:val="24"/>
+          <w:szCs w:val="24"/>
+        </w:rPr>
         <w:t xml:space="preserve"> zoological institutions</w:t>
       </w:r>
       <w:r>
@@ -6206,8 +5972,30 @@
           <w:iCs/>
           <w:sz w:val="24"/>
           <w:szCs w:val="24"/>
-        </w:rPr>
-        <w:t xml:space="preserve">1221 measurements </w:t>
+          <w:highlight w:val="green"/>
+        </w:rPr>
+        <w:t>12</w:t>
+      </w:r>
+      <w:r>
+        <w:rPr>
+          <w:rFonts w:ascii="Times New Roman" w:hAnsi="Times New Roman" w:cs="Times New Roman"/>
+          <w:bCs/>
+          <w:iCs/>
+          <w:sz w:val="24"/>
+          <w:szCs w:val="24"/>
+          <w:highlight w:val="green"/>
+        </w:rPr>
+        <w:t>43</w:t>
+      </w:r>
+      <w:r>
+        <w:rPr>
+          <w:rFonts w:ascii="Times New Roman" w:hAnsi="Times New Roman" w:cs="Times New Roman"/>
+          <w:bCs/>
+          <w:iCs/>
+          <w:sz w:val="24"/>
+          <w:szCs w:val="24"/>
+        </w:rPr>
+        <w:t xml:space="preserve"> measurements </w:t>
       </w:r>
       <w:r>
         <w:rPr>
@@ -6227,7 +6015,39 @@
           <w:sz w:val="24"/>
           <w:szCs w:val="24"/>
         </w:rPr>
-        <w:t xml:space="preserve"> 340 </w:t>
+        <w:t xml:space="preserve"> </w:t>
+      </w:r>
+      <w:r>
+        <w:rPr>
+          <w:rFonts w:ascii="Times New Roman" w:hAnsi="Times New Roman" w:cs="Times New Roman"/>
+          <w:bCs/>
+          <w:iCs/>
+          <w:sz w:val="24"/>
+          <w:szCs w:val="24"/>
+          <w:highlight w:val="green"/>
+        </w:rPr>
+        <w:t>34</w:t>
+      </w:r>
+      <w:r>
+        <w:rPr>
+          <w:rFonts w:ascii="Times New Roman" w:hAnsi="Times New Roman" w:cs="Times New Roman"/>
+          <w:bCs/>
+          <w:iCs/>
+          <w:sz w:val="24"/>
+          <w:szCs w:val="24"/>
+          <w:highlight w:val="green"/>
+        </w:rPr>
+        <w:t>7</w:t>
+      </w:r>
+      <w:r>
+        <w:rPr>
+          <w:rFonts w:ascii="Times New Roman" w:hAnsi="Times New Roman" w:cs="Times New Roman"/>
+          <w:bCs/>
+          <w:iCs/>
+          <w:sz w:val="24"/>
+          <w:szCs w:val="24"/>
+        </w:rPr>
+        <w:t xml:space="preserve"> </w:t>
       </w:r>
       <w:r>
         <w:rPr>
@@ -6256,6 +6076,7 @@
           <w:iCs/>
           <w:sz w:val="24"/>
           <w:szCs w:val="24"/>
+          <w:highlight w:val="green"/>
         </w:rPr>
         <w:t>3</w:t>
       </w:r>
@@ -6266,8 +6087,9 @@
           <w:iCs/>
           <w:sz w:val="24"/>
           <w:szCs w:val="24"/>
-        </w:rPr>
-        <w:t>5</w:t>
+          <w:highlight w:val="green"/>
+        </w:rPr>
+        <w:t>7</w:t>
       </w:r>
       <w:r>
         <w:rPr>
@@ -6426,7 +6248,6 @@
         </w:rPr>
         <w:t xml:space="preserve"> (</w:t>
       </w:r>
-      <w:proofErr w:type="spellStart"/>
       <w:r>
         <w:rPr>
           <w:rFonts w:ascii="Times New Roman" w:hAnsi="Times New Roman" w:cs="Times New Roman"/>
@@ -6457,7 +6278,6 @@
         </w:rPr>
         <w:t>TMB</w:t>
       </w:r>
-      <w:proofErr w:type="spellEnd"/>
       <w:r>
         <w:rPr>
           <w:rFonts w:ascii="Times New Roman" w:hAnsi="Times New Roman" w:cs="Times New Roman"/>
@@ -6482,7 +6302,6 @@
         </w:rPr>
         <w:t xml:space="preserve"> breathing frequency (</w:t>
       </w:r>
-      <w:proofErr w:type="spellStart"/>
       <w:r>
         <w:rPr>
           <w:rFonts w:ascii="Times New Roman" w:hAnsi="Times New Roman" w:cs="Times New Roman"/>
@@ -6502,7 +6321,6 @@
         </w:rPr>
         <w:t>R</w:t>
       </w:r>
-      <w:proofErr w:type="spellEnd"/>
       <w:r>
         <w:rPr>
           <w:rFonts w:ascii="Times New Roman" w:hAnsi="Times New Roman" w:cs="Times New Roman"/>
@@ -6610,7 +6428,6 @@
         </w:rPr>
         <w:t xml:space="preserve">Both </w:t>
       </w:r>
-      <w:proofErr w:type="spellStart"/>
       <w:r>
         <w:rPr>
           <w:rFonts w:ascii="Times New Roman" w:hAnsi="Times New Roman" w:cs="Times New Roman"/>
@@ -6630,7 +6447,6 @@
         </w:rPr>
         <w:t>R</w:t>
       </w:r>
-      <w:proofErr w:type="spellEnd"/>
       <w:r>
         <w:rPr>
           <w:rFonts w:ascii="Times New Roman" w:hAnsi="Times New Roman" w:cs="Times New Roman"/>
@@ -7007,25 +6823,7 @@
           <w:sz w:val="24"/>
           <w:szCs w:val="24"/>
         </w:rPr>
-        <w:t xml:space="preserve"> </w:t>
-      </w:r>
-      <w:proofErr w:type="spellStart"/>
-      <w:r>
-        <w:rPr>
-          <w:rFonts w:ascii="Times New Roman" w:hAnsi="Times New Roman" w:cs="Times New Roman"/>
-          <w:sz w:val="24"/>
-          <w:szCs w:val="24"/>
-        </w:rPr>
-        <w:t>s.d.</w:t>
-      </w:r>
-      <w:proofErr w:type="spellEnd"/>
-      <w:r>
-        <w:rPr>
-          <w:rFonts w:ascii="Times New Roman" w:hAnsi="Times New Roman" w:cs="Times New Roman"/>
-          <w:sz w:val="24"/>
-          <w:szCs w:val="24"/>
-        </w:rPr>
-        <w:t>)</w:t>
+        <w:t xml:space="preserve"> s.d.)</w:t>
       </w:r>
       <w:r>
         <w:rPr>
@@ -7821,7 +7619,31 @@
           <w:szCs w:val="24"/>
           <w:lang w:val="en-US"/>
         </w:rPr>
-        <w:t xml:space="preserve">collected breathing frequency from 340 </w:t>
+        <w:t>collected breathing frequency from 34</w:t>
+      </w:r>
+      <w:r>
+        <w:rPr>
+          <w:rFonts w:ascii="Times New Roman" w:eastAsia="Times New Roman" w:hAnsi="Times New Roman" w:cs="Times New Roman"/>
+          <w:bCs/>
+          <w:iCs/>
+          <w:noProof/>
+          <w:sz w:val="24"/>
+          <w:szCs w:val="24"/>
+          <w:lang w:val="en-US"/>
+        </w:rPr>
+        <w:t>2</w:t>
+      </w:r>
+      <w:r>
+        <w:rPr>
+          <w:rFonts w:ascii="Times New Roman" w:eastAsia="Times New Roman" w:hAnsi="Times New Roman" w:cs="Times New Roman"/>
+          <w:bCs/>
+          <w:iCs/>
+          <w:noProof/>
+          <w:sz w:val="24"/>
+          <w:szCs w:val="24"/>
+          <w:lang w:val="en-US"/>
+        </w:rPr>
+        <w:t xml:space="preserve"> </w:t>
       </w:r>
       <w:r>
         <w:rPr>
@@ -8246,6 +8068,17 @@
           <w:szCs w:val="24"/>
           <w:lang w:val="en-US"/>
         </w:rPr>
+      </w:r>
+      <w:r>
+        <w:rPr>
+          <w:rFonts w:ascii="Times New Roman" w:eastAsia="Times New Roman" w:hAnsi="Times New Roman" w:cs="Times New Roman"/>
+          <w:bCs/>
+          <w:iCs/>
+          <w:noProof/>
+          <w:sz w:val="24"/>
+          <w:szCs w:val="24"/>
+          <w:lang w:val="en-US"/>
+        </w:rPr>
         <w:fldChar w:fldCharType="separate"/>
       </w:r>
       <w:r>
@@ -8623,31 +8456,7 @@
           <w:szCs w:val="24"/>
           <w:lang w:val="en-US"/>
         </w:rPr>
-        <w:t>t</w:t>
-      </w:r>
-      <w:r>
-        <w:rPr>
-          <w:rFonts w:ascii="Times New Roman" w:eastAsia="Times New Roman" w:hAnsi="Times New Roman" w:cs="Times New Roman"/>
-          <w:bCs/>
-          <w:iCs/>
-          <w:noProof/>
-          <w:sz w:val="24"/>
-          <w:szCs w:val="24"/>
-          <w:lang w:val="en-US"/>
-        </w:rPr>
-        <w:t xml:space="preserve">o exist for </w:t>
-      </w:r>
-      <w:r>
-        <w:rPr>
-          <w:rFonts w:ascii="Times New Roman" w:eastAsia="Times New Roman" w:hAnsi="Times New Roman" w:cs="Times New Roman"/>
-          <w:bCs/>
-          <w:iCs/>
-          <w:noProof/>
-          <w:sz w:val="24"/>
-          <w:szCs w:val="24"/>
-          <w:lang w:val="en-US"/>
-        </w:rPr>
-        <w:t>ventilation and perfusion</w:t>
+        <w:t>to exist for ventilation and perfusion</w:t>
       </w:r>
       <w:r>
         <w:rPr>
@@ -8924,6 +8733,17 @@
           <w:szCs w:val="24"/>
           <w:lang w:val="en-US"/>
         </w:rPr>
+      </w:r>
+      <w:r>
+        <w:rPr>
+          <w:rFonts w:ascii="Times New Roman" w:eastAsia="Times New Roman" w:hAnsi="Times New Roman" w:cs="Times New Roman"/>
+          <w:bCs/>
+          <w:iCs/>
+          <w:noProof/>
+          <w:sz w:val="24"/>
+          <w:szCs w:val="24"/>
+          <w:lang w:val="en-US"/>
+        </w:rPr>
         <w:fldChar w:fldCharType="separate"/>
       </w:r>
       <w:r>
@@ -9231,6 +9051,17 @@
           <w:szCs w:val="24"/>
           <w:lang w:val="en-US"/>
         </w:rPr>
+      </w:r>
+      <w:r>
+        <w:rPr>
+          <w:rFonts w:ascii="Times New Roman" w:eastAsia="Times New Roman" w:hAnsi="Times New Roman" w:cs="Times New Roman"/>
+          <w:bCs/>
+          <w:iCs/>
+          <w:noProof/>
+          <w:sz w:val="24"/>
+          <w:szCs w:val="24"/>
+          <w:lang w:val="en-US"/>
+        </w:rPr>
         <w:fldChar w:fldCharType="separate"/>
       </w:r>
       <w:r>
@@ -10357,6 +10188,17 @@
           <w:szCs w:val="24"/>
           <w:lang w:val="en-US"/>
         </w:rPr>
+      </w:r>
+      <w:r>
+        <w:rPr>
+          <w:rFonts w:ascii="Times New Roman" w:eastAsia="Times New Roman" w:hAnsi="Times New Roman" w:cs="Times New Roman"/>
+          <w:bCs/>
+          <w:iCs/>
+          <w:noProof/>
+          <w:sz w:val="24"/>
+          <w:szCs w:val="24"/>
+          <w:lang w:val="en-US"/>
+        </w:rPr>
         <w:fldChar w:fldCharType="separate"/>
       </w:r>
       <w:r>
@@ -10778,6 +10620,17 @@
           <w:lang w:val="en-US"/>
         </w:rPr>
         <w:fldChar w:fldCharType="end"/>
+      </w:r>
+      <w:r>
+        <w:rPr>
+          <w:rFonts w:ascii="Times New Roman" w:eastAsia="Times New Roman" w:hAnsi="Times New Roman" w:cs="Times New Roman"/>
+          <w:bCs/>
+          <w:iCs/>
+          <w:noProof/>
+          <w:sz w:val="24"/>
+          <w:szCs w:val="24"/>
+          <w:lang w:val="en-US"/>
+        </w:rPr>
       </w:r>
       <w:r>
         <w:rPr>
@@ -11970,6 +11823,17 @@
           <w:szCs w:val="24"/>
           <w:lang w:val="en-US"/>
         </w:rPr>
+      </w:r>
+      <w:r>
+        <w:rPr>
+          <w:rFonts w:ascii="Times New Roman" w:eastAsia="Times New Roman" w:hAnsi="Times New Roman" w:cs="Times New Roman"/>
+          <w:bCs/>
+          <w:iCs/>
+          <w:noProof/>
+          <w:sz w:val="24"/>
+          <w:szCs w:val="24"/>
+          <w:lang w:val="en-US"/>
+        </w:rPr>
         <w:fldChar w:fldCharType="separate"/>
       </w:r>
       <w:r>
@@ -12957,32 +12821,6 @@
           <w:sz w:val="24"/>
           <w:szCs w:val="24"/>
         </w:rPr>
-        <w:t xml:space="preserve">, and </w:t>
-      </w:r>
-      <w:proofErr w:type="spellStart"/>
-      <w:r>
-        <w:rPr>
-          <w:rFonts w:ascii="Times New Roman" w:hAnsi="Times New Roman" w:cs="Times New Roman"/>
-          <w:sz w:val="24"/>
-          <w:szCs w:val="24"/>
-        </w:rPr>
-        <w:t>Guacimaro</w:t>
-      </w:r>
-      <w:proofErr w:type="spellEnd"/>
-      <w:r>
-        <w:rPr>
-          <w:rFonts w:ascii="Times New Roman" w:hAnsi="Times New Roman" w:cs="Times New Roman"/>
-          <w:sz w:val="24"/>
-          <w:szCs w:val="24"/>
-        </w:rPr>
-        <w:t xml:space="preserve"> Soler</w:t>
-      </w:r>
-      <w:r>
-        <w:rPr>
-          <w:rFonts w:ascii="Times New Roman" w:hAnsi="Times New Roman" w:cs="Times New Roman"/>
-          <w:sz w:val="24"/>
-          <w:szCs w:val="24"/>
-        </w:rPr>
         <w:t xml:space="preserve">, </w:t>
       </w:r>
       <w:r>
@@ -12990,21 +12828,25 @@
           <w:rFonts w:ascii="Times New Roman" w:hAnsi="Times New Roman" w:cs="Times New Roman"/>
           <w:sz w:val="24"/>
           <w:szCs w:val="24"/>
-          <w:lang w:val="en-US"/>
-        </w:rPr>
-        <w:t xml:space="preserve">Andrea </w:t>
-      </w:r>
-      <w:proofErr w:type="spellStart"/>
-      <w:r>
-        <w:rPr>
-          <w:rFonts w:ascii="Times New Roman" w:hAnsi="Times New Roman" w:cs="Times New Roman"/>
-          <w:sz w:val="24"/>
-          <w:szCs w:val="24"/>
-          <w:lang w:val="en-US"/>
-        </w:rPr>
-        <w:t>Ortola</w:t>
-      </w:r>
-      <w:proofErr w:type="spellEnd"/>
+        </w:rPr>
+        <w:t xml:space="preserve">the Pilot whale team at Sea World-San Diego, </w:t>
+      </w:r>
+      <w:r>
+        <w:rPr>
+          <w:rFonts w:ascii="Times New Roman" w:hAnsi="Times New Roman" w:cs="Times New Roman"/>
+          <w:sz w:val="24"/>
+          <w:szCs w:val="24"/>
+        </w:rPr>
+        <w:t xml:space="preserve">and </w:t>
+      </w:r>
+      <w:r>
+        <w:rPr>
+          <w:rFonts w:ascii="Times New Roman" w:hAnsi="Times New Roman" w:cs="Times New Roman"/>
+          <w:sz w:val="24"/>
+          <w:szCs w:val="24"/>
+        </w:rPr>
+        <w:t>Guacimaro Soler</w:t>
+      </w:r>
       <w:r>
         <w:rPr>
           <w:rFonts w:ascii="Times New Roman" w:hAnsi="Times New Roman" w:cs="Times New Roman"/>
@@ -13020,6 +12862,23 @@
           <w:szCs w:val="24"/>
           <w:lang w:val="en-US"/>
         </w:rPr>
+        <w:t>Andrea Ortola</w:t>
+      </w:r>
+      <w:r>
+        <w:rPr>
+          <w:rFonts w:ascii="Times New Roman" w:hAnsi="Times New Roman" w:cs="Times New Roman"/>
+          <w:sz w:val="24"/>
+          <w:szCs w:val="24"/>
+        </w:rPr>
+        <w:t xml:space="preserve">, </w:t>
+      </w:r>
+      <w:r>
+        <w:rPr>
+          <w:rFonts w:ascii="Times New Roman" w:hAnsi="Times New Roman" w:cs="Times New Roman"/>
+          <w:sz w:val="24"/>
+          <w:szCs w:val="24"/>
+          <w:lang w:val="en-US"/>
+        </w:rPr>
         <w:t>Marina Gutiérrez</w:t>
       </w:r>
       <w:r>
@@ -13154,27 +13013,7 @@
           <w:szCs w:val="24"/>
           <w:lang w:val="en-US"/>
         </w:rPr>
-        <w:t xml:space="preserve">, and Juan Cruz at the </w:t>
-      </w:r>
-      <w:proofErr w:type="spellStart"/>
-      <w:r>
-        <w:rPr>
-          <w:rFonts w:ascii="Times New Roman" w:hAnsi="Times New Roman" w:cs="Times New Roman"/>
-          <w:sz w:val="24"/>
-          <w:szCs w:val="24"/>
-          <w:lang w:val="en-US"/>
-        </w:rPr>
-        <w:t>Oceanografic</w:t>
-      </w:r>
-      <w:proofErr w:type="spellEnd"/>
-      <w:r>
-        <w:rPr>
-          <w:rFonts w:ascii="Times New Roman" w:hAnsi="Times New Roman" w:cs="Times New Roman"/>
-          <w:sz w:val="24"/>
-          <w:szCs w:val="24"/>
-          <w:lang w:val="en-US"/>
-        </w:rPr>
-        <w:t>.</w:t>
+        <w:t>, and Juan Cruz at the Oceanografic.</w:t>
       </w:r>
       <w:r>
         <w:rPr>
@@ -13264,27 +13103,7 @@
           <w:szCs w:val="24"/>
           <w:lang w:val="en-US"/>
         </w:rPr>
-        <w:t>J.</w:t>
-      </w:r>
-      <w:proofErr w:type="gramStart"/>
-      <w:r>
-        <w:rPr>
-          <w:rFonts w:ascii="Times New Roman" w:hAnsi="Times New Roman" w:cs="Times New Roman"/>
-          <w:sz w:val="24"/>
-          <w:szCs w:val="24"/>
-          <w:lang w:val="en-US"/>
-        </w:rPr>
-        <w:t>nr.SVANA</w:t>
-      </w:r>
-      <w:proofErr w:type="gramEnd"/>
-      <w:r>
-        <w:rPr>
-          <w:rFonts w:ascii="Times New Roman" w:hAnsi="Times New Roman" w:cs="Times New Roman"/>
-          <w:sz w:val="24"/>
-          <w:szCs w:val="24"/>
-          <w:lang w:val="en-US"/>
-        </w:rPr>
-        <w:t>-610-00084</w:t>
+        <w:t>J.nr.SVANA-610-00084</w:t>
       </w:r>
       <w:r>
         <w:rPr>
@@ -13320,19 +13139,8 @@
           <w:szCs w:val="24"/>
           <w:lang w:val="en-US"/>
         </w:rPr>
-        <w:t xml:space="preserve">Kirstin Anderson Hansen, </w:t>
-      </w:r>
-      <w:proofErr w:type="spellStart"/>
-      <w:r>
-        <w:rPr>
-          <w:rFonts w:ascii="Times New Roman" w:hAnsi="Times New Roman" w:cs="Times New Roman"/>
-          <w:sz w:val="24"/>
-          <w:szCs w:val="24"/>
-          <w:lang w:val="en-US"/>
-        </w:rPr>
-        <w:t>Fjord&amp;Bælt</w:t>
-      </w:r>
-      <w:proofErr w:type="spellEnd"/>
+        <w:t>Kirstin Anderson Hansen, Fjord&amp;Bælt</w:t>
+      </w:r>
       <w:r>
         <w:rPr>
           <w:rFonts w:ascii="Times New Roman" w:hAnsi="Times New Roman" w:cs="Times New Roman"/>
@@ -13759,7 +13567,6 @@
                 <w:szCs w:val="24"/>
               </w:rPr>
             </w:pPr>
-            <w:proofErr w:type="spellStart"/>
             <w:r>
               <w:rPr>
                 <w:rFonts w:ascii="Times New Roman" w:hAnsi="Times New Roman" w:cs="Times New Roman"/>
@@ -13781,19 +13588,7 @@
                 <w:szCs w:val="24"/>
                 <w:vertAlign w:val="subscript"/>
               </w:rPr>
-              <w:t>R</w:t>
-            </w:r>
-            <w:proofErr w:type="spellEnd"/>
-            <w:r>
-              <w:rPr>
-                <w:rFonts w:ascii="Times New Roman" w:hAnsi="Times New Roman" w:cs="Times New Roman"/>
-                <w:b/>
-                <w:bCs/>
-                <w:sz w:val="24"/>
-                <w:szCs w:val="24"/>
-                <w:vertAlign w:val="subscript"/>
-              </w:rPr>
-              <w:t xml:space="preserve"> </w:t>
+              <w:t xml:space="preserve">R </w:t>
             </w:r>
             <w:r>
               <w:rPr>
@@ -13858,7 +13653,6 @@
                 <w:szCs w:val="24"/>
               </w:rPr>
             </w:pPr>
-            <w:proofErr w:type="spellStart"/>
             <w:r>
               <w:rPr>
                 <w:rFonts w:ascii="Times New Roman" w:hAnsi="Times New Roman" w:cs="Times New Roman"/>
@@ -13867,7 +13661,6 @@
               </w:rPr>
               <w:t>Artiodactyla</w:t>
             </w:r>
-            <w:proofErr w:type="spellEnd"/>
           </w:p>
         </w:tc>
         <w:tc>
@@ -13960,16 +13753,7 @@
                 <w:szCs w:val="24"/>
                 <w:vertAlign w:val="superscript"/>
               </w:rPr>
-              <w:t>(7</w:t>
-            </w:r>
-            <w:r>
-              <w:rPr>
-                <w:rFonts w:ascii="Times New Roman" w:hAnsi="Times New Roman" w:cs="Times New Roman"/>
-                <w:sz w:val="24"/>
-                <w:szCs w:val="24"/>
-                <w:vertAlign w:val="superscript"/>
-              </w:rPr>
-              <w:t>,0,</w:t>
+              <w:t>(7,0,</w:t>
             </w:r>
             <w:r>
               <w:rPr>
@@ -14085,7 +13869,7 @@
                 <w:sz w:val="24"/>
                 <w:szCs w:val="24"/>
               </w:rPr>
-              <w:t>3</w:t>
+              <w:t>4</w:t>
             </w:r>
           </w:p>
         </w:tc>
@@ -14108,7 +13892,15 @@
                 <w:sz w:val="24"/>
                 <w:szCs w:val="24"/>
               </w:rPr>
-              <w:t>9</w:t>
+              <w:t>1</w:t>
+            </w:r>
+            <w:r>
+              <w:rPr>
+                <w:rFonts w:ascii="Times New Roman" w:hAnsi="Times New Roman" w:cs="Times New Roman"/>
+                <w:sz w:val="24"/>
+                <w:szCs w:val="24"/>
+              </w:rPr>
+              <w:t>1</w:t>
             </w:r>
           </w:p>
         </w:tc>
@@ -14131,13 +13923,21 @@
                 <w:sz w:val="24"/>
                 <w:szCs w:val="24"/>
               </w:rPr>
-              <w:t>12</w:t>
+              <w:t>1</w:t>
             </w:r>
             <w:r>
               <w:rPr>
                 <w:rFonts w:ascii="Times New Roman" w:hAnsi="Times New Roman" w:cs="Times New Roman"/>
                 <w:sz w:val="24"/>
                 <w:szCs w:val="24"/>
+              </w:rPr>
+              <w:t>4</w:t>
+            </w:r>
+            <w:r>
+              <w:rPr>
+                <w:rFonts w:ascii="Times New Roman" w:hAnsi="Times New Roman" w:cs="Times New Roman"/>
+                <w:sz w:val="24"/>
+                <w:szCs w:val="24"/>
                 <w:vertAlign w:val="superscript"/>
               </w:rPr>
               <w:t>(4</w:t>
@@ -14158,7 +13958,7 @@
                 <w:szCs w:val="24"/>
                 <w:vertAlign w:val="superscript"/>
               </w:rPr>
-              <w:t>8</w:t>
+              <w:t>10</w:t>
             </w:r>
             <w:r>
               <w:rPr>
@@ -14199,7 +13999,15 @@
                 <w:sz w:val="24"/>
                 <w:szCs w:val="24"/>
               </w:rPr>
-              <w:t>15-414</w:t>
+              <w:t>15-</w:t>
+            </w:r>
+            <w:r>
+              <w:rPr>
+                <w:rFonts w:ascii="Times New Roman" w:hAnsi="Times New Roman" w:cs="Times New Roman"/>
+                <w:sz w:val="24"/>
+                <w:szCs w:val="24"/>
+              </w:rPr>
+              <w:t>939</w:t>
             </w:r>
           </w:p>
         </w:tc>
@@ -14245,7 +14053,6 @@
                 <w:szCs w:val="24"/>
               </w:rPr>
             </w:pPr>
-            <w:proofErr w:type="spellStart"/>
             <w:r>
               <w:rPr>
                 <w:rFonts w:ascii="Times New Roman" w:hAnsi="Times New Roman" w:cs="Times New Roman"/>
@@ -14254,7 +14061,6 @@
               </w:rPr>
               <w:t>Perissodactyla</w:t>
             </w:r>
-            <w:proofErr w:type="spellEnd"/>
           </w:p>
         </w:tc>
         <w:tc>
@@ -15808,8 +15614,6 @@
               <w:rPr>
                 <w:rFonts w:ascii="Times New Roman" w:eastAsia="Times New Roman" w:hAnsi="Times New Roman" w:cs="Times New Roman"/>
                 <w:noProof/>
-                <w:sz w:val="24"/>
-                <w:szCs w:val="24"/>
                 <w:lang w:val="en-US"/>
               </w:rPr>
             </w:pPr>
@@ -15817,28 +15621,22 @@
               <w:rPr>
                 <w:rFonts w:ascii="Times New Roman" w:eastAsia="Times New Roman" w:hAnsi="Times New Roman" w:cs="Times New Roman"/>
                 <w:noProof/>
-                <w:sz w:val="24"/>
-                <w:szCs w:val="24"/>
-                <w:lang w:val="en-US"/>
-              </w:rPr>
-              <w:t>0.50</w:t>
-            </w:r>
-            <w:r>
-              <w:rPr>
-                <w:rFonts w:ascii="Times New Roman" w:eastAsia="Times New Roman" w:hAnsi="Times New Roman" w:cs="Times New Roman"/>
-                <w:noProof/>
-                <w:sz w:val="24"/>
-                <w:szCs w:val="24"/>
-                <w:lang w:val="en-US"/>
-              </w:rPr>
-              <w:t>9</w:t>
-            </w:r>
-            <w:r>
-              <w:rPr>
-                <w:rFonts w:ascii="Times New Roman" w:eastAsia="Times New Roman" w:hAnsi="Times New Roman" w:cs="Times New Roman"/>
-                <w:noProof/>
-                <w:sz w:val="24"/>
-                <w:szCs w:val="24"/>
+                <w:lang w:val="en-US"/>
+              </w:rPr>
+              <w:t>0.</w:t>
+            </w:r>
+            <w:r>
+              <w:rPr>
+                <w:rFonts w:ascii="Times New Roman" w:eastAsia="Times New Roman" w:hAnsi="Times New Roman" w:cs="Times New Roman"/>
+                <w:noProof/>
+                <w:lang w:val="en-US"/>
+              </w:rPr>
+              <w:t>510</w:t>
+            </w:r>
+            <w:r>
+              <w:rPr>
+                <w:rFonts w:ascii="Times New Roman" w:eastAsia="Times New Roman" w:hAnsi="Times New Roman" w:cs="Times New Roman"/>
+                <w:noProof/>
                 <w:lang w:val="en-US"/>
               </w:rPr>
               <w:t xml:space="preserve"> </w:t>
@@ -15859,7 +15657,7 @@
               <w:rPr>
                 <w:rFonts w:ascii="Times New Roman" w:hAnsi="Times New Roman" w:cs="Times New Roman"/>
               </w:rPr>
-              <w:t>51</w:t>
+              <w:t>49</w:t>
             </w:r>
           </w:p>
         </w:tc>
@@ -15875,8 +15673,6 @@
               <w:rPr>
                 <w:rFonts w:ascii="Times New Roman" w:eastAsia="Times New Roman" w:hAnsi="Times New Roman" w:cs="Times New Roman"/>
                 <w:noProof/>
-                <w:sz w:val="24"/>
-                <w:szCs w:val="24"/>
                 <w:lang w:val="en-US"/>
               </w:rPr>
             </w:pPr>
@@ -15884,8 +15680,6 @@
               <w:rPr>
                 <w:rFonts w:ascii="Times New Roman" w:eastAsia="Times New Roman" w:hAnsi="Times New Roman" w:cs="Times New Roman"/>
                 <w:noProof/>
-                <w:sz w:val="24"/>
-                <w:szCs w:val="24"/>
                 <w:lang w:val="en-US"/>
               </w:rPr>
               <w:t>3.</w:t>
@@ -15894,38 +15688,30 @@
               <w:rPr>
                 <w:rFonts w:ascii="Times New Roman" w:eastAsia="Times New Roman" w:hAnsi="Times New Roman" w:cs="Times New Roman"/>
                 <w:noProof/>
-                <w:sz w:val="24"/>
-                <w:szCs w:val="24"/>
-                <w:lang w:val="en-US"/>
-              </w:rPr>
-              <w:t>362</w:t>
-            </w:r>
-            <w:r>
-              <w:rPr>
-                <w:rFonts w:ascii="Times New Roman" w:eastAsia="Times New Roman" w:hAnsi="Times New Roman" w:cs="Times New Roman"/>
-                <w:noProof/>
-                <w:sz w:val="24"/>
-                <w:szCs w:val="24"/>
-                <w:lang w:val="en-US"/>
-              </w:rPr>
-              <w:t xml:space="preserve"> (0.000</w:t>
-            </w:r>
-            <w:r>
-              <w:rPr>
-                <w:rFonts w:ascii="Times New Roman" w:eastAsia="Times New Roman" w:hAnsi="Times New Roman" w:cs="Times New Roman"/>
-                <w:noProof/>
-                <w:sz w:val="24"/>
-                <w:szCs w:val="24"/>
-                <w:lang w:val="en-US"/>
-              </w:rPr>
-              <w:t>77</w:t>
-            </w:r>
-            <w:r>
-              <w:rPr>
-                <w:rFonts w:ascii="Times New Roman" w:eastAsia="Times New Roman" w:hAnsi="Times New Roman" w:cs="Times New Roman"/>
-                <w:noProof/>
-                <w:sz w:val="24"/>
-                <w:szCs w:val="24"/>
+                <w:lang w:val="en-US"/>
+              </w:rPr>
+              <w:t>416</w:t>
+            </w:r>
+            <w:r>
+              <w:rPr>
+                <w:rFonts w:ascii="Times New Roman" w:eastAsia="Times New Roman" w:hAnsi="Times New Roman" w:cs="Times New Roman"/>
+                <w:noProof/>
+                <w:lang w:val="en-US"/>
+              </w:rPr>
+              <w:t xml:space="preserve"> (0.00</w:t>
+            </w:r>
+            <w:r>
+              <w:rPr>
+                <w:rFonts w:ascii="Times New Roman" w:eastAsia="Times New Roman" w:hAnsi="Times New Roman" w:cs="Times New Roman"/>
+                <w:noProof/>
+                <w:lang w:val="en-US"/>
+              </w:rPr>
+              <w:t>064</w:t>
+            </w:r>
+            <w:r>
+              <w:rPr>
+                <w:rFonts w:ascii="Times New Roman" w:eastAsia="Times New Roman" w:hAnsi="Times New Roman" w:cs="Times New Roman"/>
+                <w:noProof/>
                 <w:lang w:val="en-US"/>
               </w:rPr>
               <w:t>)</w:t>
@@ -15944,8 +15730,6 @@
               <w:rPr>
                 <w:rFonts w:ascii="Times New Roman" w:eastAsia="Times New Roman" w:hAnsi="Times New Roman" w:cs="Times New Roman"/>
                 <w:noProof/>
-                <w:sz w:val="24"/>
-                <w:szCs w:val="24"/>
                 <w:lang w:val="en-US"/>
               </w:rPr>
             </w:pPr>
@@ -16047,8 +15831,6 @@
               <w:rPr>
                 <w:rFonts w:ascii="Times New Roman" w:eastAsia="Times New Roman" w:hAnsi="Times New Roman" w:cs="Times New Roman"/>
                 <w:noProof/>
-                <w:sz w:val="24"/>
-                <w:szCs w:val="24"/>
                 <w:lang w:val="en-US"/>
               </w:rPr>
             </w:pPr>
@@ -16056,8 +15838,6 @@
               <w:rPr>
                 <w:rFonts w:ascii="Times New Roman" w:eastAsia="Times New Roman" w:hAnsi="Times New Roman" w:cs="Times New Roman"/>
                 <w:noProof/>
-                <w:sz w:val="24"/>
-                <w:szCs w:val="24"/>
                 <w:lang w:val="en-US"/>
               </w:rPr>
               <w:t>-0.1</w:t>
@@ -16066,18 +15846,22 @@
               <w:rPr>
                 <w:rFonts w:ascii="Times New Roman" w:eastAsia="Times New Roman" w:hAnsi="Times New Roman" w:cs="Times New Roman"/>
                 <w:noProof/>
-                <w:sz w:val="24"/>
-                <w:szCs w:val="24"/>
-                <w:lang w:val="en-US"/>
-              </w:rPr>
-              <w:t>25</w:t>
-            </w:r>
-            <w:r>
-              <w:rPr>
-                <w:rFonts w:ascii="Times New Roman" w:eastAsia="Times New Roman" w:hAnsi="Times New Roman" w:cs="Times New Roman"/>
-                <w:noProof/>
-                <w:sz w:val="24"/>
-                <w:szCs w:val="24"/>
+                <w:lang w:val="en-US"/>
+              </w:rPr>
+              <w:t>2</w:t>
+            </w:r>
+            <w:r>
+              <w:rPr>
+                <w:rFonts w:ascii="Times New Roman" w:eastAsia="Times New Roman" w:hAnsi="Times New Roman" w:cs="Times New Roman"/>
+                <w:noProof/>
+                <w:lang w:val="en-US"/>
+              </w:rPr>
+              <w:t>5</w:t>
+            </w:r>
+            <w:r>
+              <w:rPr>
+                <w:rFonts w:ascii="Times New Roman" w:eastAsia="Times New Roman" w:hAnsi="Times New Roman" w:cs="Times New Roman"/>
+                <w:noProof/>
                 <w:lang w:val="en-US"/>
               </w:rPr>
               <w:t xml:space="preserve"> </w:t>
@@ -16098,7 +15882,13 @@
               <w:rPr>
                 <w:rFonts w:ascii="Times New Roman" w:hAnsi="Times New Roman" w:cs="Times New Roman"/>
               </w:rPr>
-              <w:t>46</w:t>
+              <w:t>4</w:t>
+            </w:r>
+            <w:r>
+              <w:rPr>
+                <w:rFonts w:ascii="Times New Roman" w:hAnsi="Times New Roman" w:cs="Times New Roman"/>
+              </w:rPr>
+              <w:t>5</w:t>
             </w:r>
           </w:p>
         </w:tc>
@@ -16114,8 +15904,6 @@
               <w:rPr>
                 <w:rFonts w:ascii="Times New Roman" w:eastAsia="Times New Roman" w:hAnsi="Times New Roman" w:cs="Times New Roman"/>
                 <w:noProof/>
-                <w:sz w:val="24"/>
-                <w:szCs w:val="24"/>
                 <w:lang w:val="en-US"/>
               </w:rPr>
             </w:pPr>
@@ -16123,8 +15911,6 @@
               <w:rPr>
                 <w:rFonts w:ascii="Times New Roman" w:eastAsia="Times New Roman" w:hAnsi="Times New Roman" w:cs="Times New Roman"/>
                 <w:noProof/>
-                <w:sz w:val="24"/>
-                <w:szCs w:val="24"/>
                 <w:lang w:val="en-US"/>
               </w:rPr>
               <w:t>-</w:t>
@@ -16133,38 +15919,62 @@
               <w:rPr>
                 <w:rFonts w:ascii="Times New Roman" w:eastAsia="Times New Roman" w:hAnsi="Times New Roman" w:cs="Times New Roman"/>
                 <w:noProof/>
-                <w:sz w:val="24"/>
-                <w:szCs w:val="24"/>
-                <w:lang w:val="en-US"/>
-              </w:rPr>
-              <w:t>2.738</w:t>
-            </w:r>
-            <w:r>
-              <w:rPr>
-                <w:rFonts w:ascii="Times New Roman" w:eastAsia="Times New Roman" w:hAnsi="Times New Roman" w:cs="Times New Roman"/>
-                <w:noProof/>
-                <w:sz w:val="24"/>
-                <w:szCs w:val="24"/>
-                <w:lang w:val="en-US"/>
-              </w:rPr>
-              <w:t xml:space="preserve"> (&lt;0.0</w:t>
-            </w:r>
-            <w:r>
-              <w:rPr>
-                <w:rFonts w:ascii="Times New Roman" w:eastAsia="Times New Roman" w:hAnsi="Times New Roman" w:cs="Times New Roman"/>
-                <w:noProof/>
-                <w:sz w:val="24"/>
-                <w:szCs w:val="24"/>
-                <w:lang w:val="en-US"/>
-              </w:rPr>
-              <w:t>062</w:t>
-            </w:r>
-            <w:r>
-              <w:rPr>
-                <w:rFonts w:ascii="Times New Roman" w:eastAsia="Times New Roman" w:hAnsi="Times New Roman" w:cs="Times New Roman"/>
-                <w:noProof/>
-                <w:sz w:val="24"/>
-                <w:szCs w:val="24"/>
+                <w:lang w:val="en-US"/>
+              </w:rPr>
+              <w:t>2.</w:t>
+            </w:r>
+            <w:r>
+              <w:rPr>
+                <w:rFonts w:ascii="Times New Roman" w:eastAsia="Times New Roman" w:hAnsi="Times New Roman" w:cs="Times New Roman"/>
+                <w:noProof/>
+                <w:lang w:val="en-US"/>
+              </w:rPr>
+              <w:t>8</w:t>
+            </w:r>
+            <w:r>
+              <w:rPr>
+                <w:rFonts w:ascii="Times New Roman" w:eastAsia="Times New Roman" w:hAnsi="Times New Roman" w:cs="Times New Roman"/>
+                <w:noProof/>
+                <w:lang w:val="en-US"/>
+              </w:rPr>
+              <w:t>13</w:t>
+            </w:r>
+            <w:r>
+              <w:rPr>
+                <w:rFonts w:ascii="Times New Roman" w:eastAsia="Times New Roman" w:hAnsi="Times New Roman" w:cs="Times New Roman"/>
+                <w:noProof/>
+                <w:lang w:val="en-US"/>
+              </w:rPr>
+              <w:t xml:space="preserve"> (0.0</w:t>
+            </w:r>
+            <w:r>
+              <w:rPr>
+                <w:rFonts w:ascii="Times New Roman" w:eastAsia="Times New Roman" w:hAnsi="Times New Roman" w:cs="Times New Roman"/>
+                <w:noProof/>
+                <w:lang w:val="en-US"/>
+              </w:rPr>
+              <w:t>0</w:t>
+            </w:r>
+            <w:r>
+              <w:rPr>
+                <w:rFonts w:ascii="Times New Roman" w:eastAsia="Times New Roman" w:hAnsi="Times New Roman" w:cs="Times New Roman"/>
+                <w:noProof/>
+                <w:lang w:val="en-US"/>
+              </w:rPr>
+              <w:t>4</w:t>
+            </w:r>
+            <w:r>
+              <w:rPr>
+                <w:rFonts w:ascii="Times New Roman" w:eastAsia="Times New Roman" w:hAnsi="Times New Roman" w:cs="Times New Roman"/>
+                <w:noProof/>
+                <w:lang w:val="en-US"/>
+              </w:rPr>
+              <w:t>9</w:t>
+            </w:r>
+            <w:r>
+              <w:rPr>
+                <w:rFonts w:ascii="Times New Roman" w:eastAsia="Times New Roman" w:hAnsi="Times New Roman" w:cs="Times New Roman"/>
+                <w:noProof/>
                 <w:lang w:val="en-US"/>
               </w:rPr>
               <w:t>)</w:t>
@@ -16183,8 +15993,6 @@
               <w:rPr>
                 <w:rFonts w:ascii="Times New Roman" w:eastAsia="Times New Roman" w:hAnsi="Times New Roman" w:cs="Times New Roman"/>
                 <w:noProof/>
-                <w:sz w:val="24"/>
-                <w:szCs w:val="24"/>
                 <w:lang w:val="en-US"/>
               </w:rPr>
             </w:pPr>
@@ -16192,18 +16000,38 @@
               <w:rPr>
                 <w:rFonts w:ascii="Times New Roman" w:eastAsia="Times New Roman" w:hAnsi="Times New Roman" w:cs="Times New Roman"/>
                 <w:noProof/>
-                <w:sz w:val="24"/>
-                <w:szCs w:val="24"/>
-                <w:lang w:val="en-US"/>
-              </w:rPr>
-              <w:t>24.5</w:t>
-            </w:r>
-            <w:r>
-              <w:rPr>
-                <w:rFonts w:ascii="Times New Roman" w:eastAsia="Times New Roman" w:hAnsi="Times New Roman" w:cs="Times New Roman"/>
-                <w:noProof/>
-                <w:sz w:val="24"/>
-                <w:szCs w:val="24"/>
+                <w:lang w:val="en-US"/>
+              </w:rPr>
+              <w:t>2</w:t>
+            </w:r>
+            <w:r>
+              <w:rPr>
+                <w:rFonts w:ascii="Times New Roman" w:eastAsia="Times New Roman" w:hAnsi="Times New Roman" w:cs="Times New Roman"/>
+                <w:noProof/>
+                <w:lang w:val="en-US"/>
+              </w:rPr>
+              <w:t>8</w:t>
+            </w:r>
+            <w:r>
+              <w:rPr>
+                <w:rFonts w:ascii="Times New Roman" w:eastAsia="Times New Roman" w:hAnsi="Times New Roman" w:cs="Times New Roman"/>
+                <w:noProof/>
+                <w:lang w:val="en-US"/>
+              </w:rPr>
+              <w:t>.</w:t>
+            </w:r>
+            <w:r>
+              <w:rPr>
+                <w:rFonts w:ascii="Times New Roman" w:eastAsia="Times New Roman" w:hAnsi="Times New Roman" w:cs="Times New Roman"/>
+                <w:noProof/>
+                <w:lang w:val="en-US"/>
+              </w:rPr>
+              <w:t>1</w:t>
+            </w:r>
+            <w:r>
+              <w:rPr>
+                <w:rFonts w:ascii="Times New Roman" w:eastAsia="Times New Roman" w:hAnsi="Times New Roman" w:cs="Times New Roman"/>
+                <w:noProof/>
                 <w:lang w:val="en-US"/>
               </w:rPr>
               <w:t xml:space="preserve"> (</w:t>
@@ -16212,8 +16040,6 @@
               <w:rPr>
                 <w:rFonts w:ascii="Times New Roman" w:eastAsia="Times New Roman" w:hAnsi="Times New Roman" w:cs="Times New Roman"/>
                 <w:noProof/>
-                <w:sz w:val="24"/>
-                <w:szCs w:val="24"/>
                 <w:lang w:val="en-US"/>
               </w:rPr>
               <w:t>&lt; 0.0001</w:t>
@@ -16222,8 +16048,6 @@
               <w:rPr>
                 <w:rFonts w:ascii="Times New Roman" w:eastAsia="Times New Roman" w:hAnsi="Times New Roman" w:cs="Times New Roman"/>
                 <w:noProof/>
-                <w:sz w:val="24"/>
-                <w:szCs w:val="24"/>
                 <w:lang w:val="en-US"/>
               </w:rPr>
               <w:t>)</w:t>
@@ -16303,8 +16127,6 @@
               <w:rPr>
                 <w:rFonts w:ascii="Times New Roman" w:eastAsia="Times New Roman" w:hAnsi="Times New Roman" w:cs="Times New Roman"/>
                 <w:noProof/>
-                <w:sz w:val="24"/>
-                <w:szCs w:val="24"/>
                 <w:lang w:val="en-US"/>
               </w:rPr>
             </w:pPr>
@@ -16312,8 +16134,6 @@
               <w:rPr>
                 <w:rFonts w:ascii="Times New Roman" w:eastAsia="Times New Roman" w:hAnsi="Times New Roman" w:cs="Times New Roman"/>
                 <w:noProof/>
-                <w:sz w:val="24"/>
-                <w:szCs w:val="24"/>
                 <w:lang w:val="en-US"/>
               </w:rPr>
               <w:t>0.</w:t>
@@ -16322,18 +16142,22 @@
               <w:rPr>
                 <w:rFonts w:ascii="Times New Roman" w:eastAsia="Times New Roman" w:hAnsi="Times New Roman" w:cs="Times New Roman"/>
                 <w:noProof/>
-                <w:sz w:val="24"/>
-                <w:szCs w:val="24"/>
-                <w:lang w:val="en-US"/>
-              </w:rPr>
-              <w:t>104</w:t>
-            </w:r>
-            <w:r>
-              <w:rPr>
-                <w:rFonts w:ascii="Times New Roman" w:eastAsia="Times New Roman" w:hAnsi="Times New Roman" w:cs="Times New Roman"/>
-                <w:noProof/>
-                <w:sz w:val="24"/>
-                <w:szCs w:val="24"/>
+                <w:lang w:val="en-US"/>
+              </w:rPr>
+              <w:t>1</w:t>
+            </w:r>
+            <w:r>
+              <w:rPr>
+                <w:rFonts w:ascii="Times New Roman" w:eastAsia="Times New Roman" w:hAnsi="Times New Roman" w:cs="Times New Roman"/>
+                <w:noProof/>
+                <w:lang w:val="en-US"/>
+              </w:rPr>
+              <w:t>35</w:t>
+            </w:r>
+            <w:r>
+              <w:rPr>
+                <w:rFonts w:ascii="Times New Roman" w:eastAsia="Times New Roman" w:hAnsi="Times New Roman" w:cs="Times New Roman"/>
+                <w:noProof/>
                 <w:lang w:val="en-US"/>
               </w:rPr>
               <w:t xml:space="preserve"> </w:t>
@@ -16354,8 +16178,6 @@
               <w:rPr>
                 <w:rFonts w:ascii="Times New Roman" w:eastAsia="Times New Roman" w:hAnsi="Times New Roman" w:cs="Times New Roman"/>
                 <w:noProof/>
-                <w:sz w:val="24"/>
-                <w:szCs w:val="24"/>
                 <w:lang w:val="en-US"/>
               </w:rPr>
               <w:t>0.1</w:t>
@@ -16364,11 +16186,17 @@
               <w:rPr>
                 <w:rFonts w:ascii="Times New Roman" w:eastAsia="Times New Roman" w:hAnsi="Times New Roman" w:cs="Times New Roman"/>
                 <w:noProof/>
-                <w:sz w:val="24"/>
-                <w:szCs w:val="24"/>
-                <w:lang w:val="en-US"/>
-              </w:rPr>
-              <w:t>86</w:t>
+                <w:lang w:val="en-US"/>
+              </w:rPr>
+              <w:t>7</w:t>
+            </w:r>
+            <w:r>
+              <w:rPr>
+                <w:rFonts w:ascii="Times New Roman" w:eastAsia="Times New Roman" w:hAnsi="Times New Roman" w:cs="Times New Roman"/>
+                <w:noProof/>
+                <w:lang w:val="en-US"/>
+              </w:rPr>
+              <w:t>5</w:t>
             </w:r>
           </w:p>
         </w:tc>
@@ -16384,8 +16212,6 @@
               <w:rPr>
                 <w:rFonts w:ascii="Times New Roman" w:eastAsia="Times New Roman" w:hAnsi="Times New Roman" w:cs="Times New Roman"/>
                 <w:noProof/>
-                <w:sz w:val="24"/>
-                <w:szCs w:val="24"/>
                 <w:lang w:val="en-US"/>
               </w:rPr>
             </w:pPr>
@@ -16393,8 +16219,6 @@
               <w:rPr>
                 <w:rFonts w:ascii="Times New Roman" w:eastAsia="Times New Roman" w:hAnsi="Times New Roman" w:cs="Times New Roman"/>
                 <w:noProof/>
-                <w:sz w:val="24"/>
-                <w:szCs w:val="24"/>
                 <w:lang w:val="en-US"/>
               </w:rPr>
               <w:t>0.</w:t>
@@ -16403,18 +16227,14 @@
               <w:rPr>
                 <w:rFonts w:ascii="Times New Roman" w:eastAsia="Times New Roman" w:hAnsi="Times New Roman" w:cs="Times New Roman"/>
                 <w:noProof/>
-                <w:sz w:val="24"/>
-                <w:szCs w:val="24"/>
-                <w:lang w:val="en-US"/>
-              </w:rPr>
-              <w:t>558</w:t>
-            </w:r>
-            <w:r>
-              <w:rPr>
-                <w:rFonts w:ascii="Times New Roman" w:eastAsia="Times New Roman" w:hAnsi="Times New Roman" w:cs="Times New Roman"/>
-                <w:noProof/>
-                <w:sz w:val="24"/>
-                <w:szCs w:val="24"/>
+                <w:lang w:val="en-US"/>
+              </w:rPr>
+              <w:t>771</w:t>
+            </w:r>
+            <w:r>
+              <w:rPr>
+                <w:rFonts w:ascii="Times New Roman" w:eastAsia="Times New Roman" w:hAnsi="Times New Roman" w:cs="Times New Roman"/>
+                <w:noProof/>
                 <w:lang w:val="en-US"/>
               </w:rPr>
               <w:t xml:space="preserve"> (0.</w:t>
@@ -16423,18 +16243,22 @@
               <w:rPr>
                 <w:rFonts w:ascii="Times New Roman" w:eastAsia="Times New Roman" w:hAnsi="Times New Roman" w:cs="Times New Roman"/>
                 <w:noProof/>
-                <w:sz w:val="24"/>
-                <w:szCs w:val="24"/>
-                <w:lang w:val="en-US"/>
-              </w:rPr>
-              <w:t>577</w:t>
-            </w:r>
-            <w:r>
-              <w:rPr>
-                <w:rFonts w:ascii="Times New Roman" w:eastAsia="Times New Roman" w:hAnsi="Times New Roman" w:cs="Times New Roman"/>
-                <w:noProof/>
-                <w:sz w:val="24"/>
-                <w:szCs w:val="24"/>
+                <w:lang w:val="en-US"/>
+              </w:rPr>
+              <w:t>4</w:t>
+            </w:r>
+            <w:r>
+              <w:rPr>
+                <w:rFonts w:ascii="Times New Roman" w:eastAsia="Times New Roman" w:hAnsi="Times New Roman" w:cs="Times New Roman"/>
+                <w:noProof/>
+                <w:lang w:val="en-US"/>
+              </w:rPr>
+              <w:t>41</w:t>
+            </w:r>
+            <w:r>
+              <w:rPr>
+                <w:rFonts w:ascii="Times New Roman" w:eastAsia="Times New Roman" w:hAnsi="Times New Roman" w:cs="Times New Roman"/>
+                <w:noProof/>
                 <w:lang w:val="en-US"/>
               </w:rPr>
               <w:t>)</w:t>
@@ -16454,8 +16278,6 @@
               <w:rPr>
                 <w:rFonts w:ascii="Times New Roman" w:eastAsia="Times New Roman" w:hAnsi="Times New Roman" w:cs="Times New Roman"/>
                 <w:noProof/>
-                <w:sz w:val="24"/>
-                <w:szCs w:val="24"/>
                 <w:lang w:val="en-US"/>
               </w:rPr>
             </w:pPr>
@@ -16463,18 +16285,22 @@
               <w:rPr>
                 <w:rFonts w:ascii="Times New Roman" w:eastAsia="Times New Roman" w:hAnsi="Times New Roman" w:cs="Times New Roman"/>
                 <w:noProof/>
-                <w:sz w:val="24"/>
-                <w:szCs w:val="24"/>
-                <w:lang w:val="en-US"/>
-              </w:rPr>
-              <w:t>186.1</w:t>
-            </w:r>
-            <w:r>
-              <w:rPr>
-                <w:rFonts w:ascii="Times New Roman" w:eastAsia="Times New Roman" w:hAnsi="Times New Roman" w:cs="Times New Roman"/>
-                <w:noProof/>
-                <w:sz w:val="24"/>
-                <w:szCs w:val="24"/>
+                <w:lang w:val="en-US"/>
+              </w:rPr>
+              <w:t>2</w:t>
+            </w:r>
+            <w:r>
+              <w:rPr>
+                <w:rFonts w:ascii="Times New Roman" w:eastAsia="Times New Roman" w:hAnsi="Times New Roman" w:cs="Times New Roman"/>
+                <w:noProof/>
+                <w:lang w:val="en-US"/>
+              </w:rPr>
+              <w:t>04.2</w:t>
+            </w:r>
+            <w:r>
+              <w:rPr>
+                <w:rFonts w:ascii="Times New Roman" w:eastAsia="Times New Roman" w:hAnsi="Times New Roman" w:cs="Times New Roman"/>
+                <w:noProof/>
                 <w:lang w:val="en-US"/>
               </w:rPr>
               <w:t xml:space="preserve"> (&lt; 0.0001)</w:t>
@@ -16544,8 +16370,6 @@
               <w:rPr>
                 <w:rFonts w:ascii="Times New Roman" w:eastAsia="Times New Roman" w:hAnsi="Times New Roman" w:cs="Times New Roman"/>
                 <w:noProof/>
-                <w:sz w:val="24"/>
-                <w:szCs w:val="24"/>
                 <w:lang w:val="en-US"/>
               </w:rPr>
             </w:pPr>
@@ -16553,8 +16377,6 @@
               <w:rPr>
                 <w:rFonts w:ascii="Times New Roman" w:eastAsia="Times New Roman" w:hAnsi="Times New Roman" w:cs="Times New Roman"/>
                 <w:noProof/>
-                <w:sz w:val="24"/>
-                <w:szCs w:val="24"/>
                 <w:lang w:val="en-US"/>
               </w:rPr>
               <w:t>1.</w:t>
@@ -16563,18 +16385,14 @@
               <w:rPr>
                 <w:rFonts w:ascii="Times New Roman" w:eastAsia="Times New Roman" w:hAnsi="Times New Roman" w:cs="Times New Roman"/>
                 <w:noProof/>
-                <w:sz w:val="24"/>
-                <w:szCs w:val="24"/>
-                <w:lang w:val="en-US"/>
-              </w:rPr>
-              <w:t>257</w:t>
-            </w:r>
-            <w:r>
-              <w:rPr>
-                <w:rFonts w:ascii="Times New Roman" w:eastAsia="Times New Roman" w:hAnsi="Times New Roman" w:cs="Times New Roman"/>
-                <w:noProof/>
-                <w:sz w:val="24"/>
-                <w:szCs w:val="24"/>
+                <w:lang w:val="en-US"/>
+              </w:rPr>
+              <w:t>255</w:t>
+            </w:r>
+            <w:r>
+              <w:rPr>
+                <w:rFonts w:ascii="Times New Roman" w:eastAsia="Times New Roman" w:hAnsi="Times New Roman" w:cs="Times New Roman"/>
+                <w:noProof/>
                 <w:lang w:val="en-US"/>
               </w:rPr>
               <w:t xml:space="preserve"> </w:t>
@@ -16595,7 +16413,13 @@
               <w:rPr>
                 <w:rFonts w:ascii="Times New Roman" w:hAnsi="Times New Roman" w:cs="Times New Roman"/>
               </w:rPr>
-              <w:t>94</w:t>
+              <w:t>8</w:t>
+            </w:r>
+            <w:r>
+              <w:rPr>
+                <w:rFonts w:ascii="Times New Roman" w:hAnsi="Times New Roman" w:cs="Times New Roman"/>
+              </w:rPr>
+              <w:t>8</w:t>
             </w:r>
           </w:p>
         </w:tc>
@@ -16611,8 +16435,6 @@
               <w:rPr>
                 <w:rFonts w:ascii="Times New Roman" w:eastAsia="Times New Roman" w:hAnsi="Times New Roman" w:cs="Times New Roman"/>
                 <w:noProof/>
-                <w:sz w:val="24"/>
-                <w:szCs w:val="24"/>
                 <w:lang w:val="en-US"/>
               </w:rPr>
             </w:pPr>
@@ -16620,18 +16442,22 @@
               <w:rPr>
                 <w:rFonts w:ascii="Times New Roman" w:eastAsia="Times New Roman" w:hAnsi="Times New Roman" w:cs="Times New Roman"/>
                 <w:noProof/>
-                <w:sz w:val="24"/>
-                <w:szCs w:val="24"/>
-                <w:lang w:val="en-US"/>
-              </w:rPr>
-              <w:t>6.472</w:t>
-            </w:r>
-            <w:r>
-              <w:rPr>
-                <w:rFonts w:ascii="Times New Roman" w:eastAsia="Times New Roman" w:hAnsi="Times New Roman" w:cs="Times New Roman"/>
-                <w:noProof/>
-                <w:sz w:val="24"/>
-                <w:szCs w:val="24"/>
+                <w:lang w:val="en-US"/>
+              </w:rPr>
+              <w:t>6.</w:t>
+            </w:r>
+            <w:r>
+              <w:rPr>
+                <w:rFonts w:ascii="Times New Roman" w:eastAsia="Times New Roman" w:hAnsi="Times New Roman" w:cs="Times New Roman"/>
+                <w:noProof/>
+                <w:lang w:val="en-US"/>
+              </w:rPr>
+              <w:t>684</w:t>
+            </w:r>
+            <w:r>
+              <w:rPr>
+                <w:rFonts w:ascii="Times New Roman" w:eastAsia="Times New Roman" w:hAnsi="Times New Roman" w:cs="Times New Roman"/>
+                <w:noProof/>
                 <w:lang w:val="en-US"/>
               </w:rPr>
               <w:t xml:space="preserve"> (&lt;0.0001)</w:t>
@@ -16651,8 +16477,6 @@
               <w:rPr>
                 <w:rFonts w:ascii="Times New Roman" w:eastAsia="Times New Roman" w:hAnsi="Times New Roman" w:cs="Times New Roman"/>
                 <w:noProof/>
-                <w:sz w:val="24"/>
-                <w:szCs w:val="24"/>
                 <w:lang w:val="en-US"/>
               </w:rPr>
             </w:pPr>
@@ -16731,8 +16555,6 @@
               <w:rPr>
                 <w:rFonts w:ascii="Times New Roman" w:eastAsia="Times New Roman" w:hAnsi="Times New Roman" w:cs="Times New Roman"/>
                 <w:noProof/>
-                <w:sz w:val="24"/>
-                <w:szCs w:val="24"/>
                 <w:lang w:val="en-US"/>
               </w:rPr>
             </w:pPr>
@@ -16740,11 +16562,25 @@
               <w:rPr>
                 <w:rFonts w:ascii="Times New Roman" w:eastAsia="Times New Roman" w:hAnsi="Times New Roman" w:cs="Times New Roman"/>
                 <w:noProof/>
-                <w:sz w:val="24"/>
-                <w:szCs w:val="24"/>
-                <w:lang w:val="en-US"/>
-              </w:rPr>
-              <w:t xml:space="preserve">0.081 </w:t>
+                <w:lang w:val="en-US"/>
+              </w:rPr>
+              <w:t>0.0</w:t>
+            </w:r>
+            <w:r>
+              <w:rPr>
+                <w:rFonts w:ascii="Times New Roman" w:eastAsia="Times New Roman" w:hAnsi="Times New Roman" w:cs="Times New Roman"/>
+                <w:noProof/>
+                <w:lang w:val="en-US"/>
+              </w:rPr>
+              <w:t>81</w:t>
+            </w:r>
+            <w:r>
+              <w:rPr>
+                <w:rFonts w:ascii="Times New Roman" w:eastAsia="Times New Roman" w:hAnsi="Times New Roman" w:cs="Times New Roman"/>
+                <w:noProof/>
+                <w:lang w:val="en-US"/>
+              </w:rPr>
+              <w:t xml:space="preserve"> </w:t>
             </w:r>
             <w:r>
               <w:rPr>
@@ -16772,8 +16608,6 @@
               <w:rPr>
                 <w:rFonts w:ascii="Times New Roman" w:eastAsia="Times New Roman" w:hAnsi="Times New Roman" w:cs="Times New Roman"/>
                 <w:noProof/>
-                <w:sz w:val="24"/>
-                <w:szCs w:val="24"/>
                 <w:lang w:val="en-US"/>
               </w:rPr>
             </w:pPr>
@@ -16781,11 +16615,25 @@
               <w:rPr>
                 <w:rFonts w:ascii="Times New Roman" w:eastAsia="Times New Roman" w:hAnsi="Times New Roman" w:cs="Times New Roman"/>
                 <w:noProof/>
-                <w:sz w:val="24"/>
-                <w:szCs w:val="24"/>
-                <w:lang w:val="en-US"/>
-              </w:rPr>
-              <w:t>7.949 (&lt; 0.0001)</w:t>
+                <w:lang w:val="en-US"/>
+              </w:rPr>
+              <w:t>7.</w:t>
+            </w:r>
+            <w:r>
+              <w:rPr>
+                <w:rFonts w:ascii="Times New Roman" w:eastAsia="Times New Roman" w:hAnsi="Times New Roman" w:cs="Times New Roman"/>
+                <w:noProof/>
+                <w:lang w:val="en-US"/>
+              </w:rPr>
+              <w:t>987</w:t>
+            </w:r>
+            <w:r>
+              <w:rPr>
+                <w:rFonts w:ascii="Times New Roman" w:eastAsia="Times New Roman" w:hAnsi="Times New Roman" w:cs="Times New Roman"/>
+                <w:noProof/>
+                <w:lang w:val="en-US"/>
+              </w:rPr>
+              <w:t xml:space="preserve"> (&lt; 0.0001)</w:t>
             </w:r>
           </w:p>
         </w:tc>
@@ -16801,8 +16649,6 @@
               <w:rPr>
                 <w:rFonts w:ascii="Times New Roman" w:eastAsia="Times New Roman" w:hAnsi="Times New Roman" w:cs="Times New Roman"/>
                 <w:noProof/>
-                <w:sz w:val="24"/>
-                <w:szCs w:val="24"/>
                 <w:lang w:val="en-US"/>
               </w:rPr>
             </w:pPr>
@@ -16810,18 +16656,22 @@
               <w:rPr>
                 <w:rFonts w:ascii="Times New Roman" w:eastAsia="Times New Roman" w:hAnsi="Times New Roman" w:cs="Times New Roman"/>
                 <w:noProof/>
-                <w:sz w:val="24"/>
-                <w:szCs w:val="24"/>
-                <w:lang w:val="en-US"/>
-              </w:rPr>
-              <w:t>110.5</w:t>
-            </w:r>
-            <w:r>
-              <w:rPr>
-                <w:rFonts w:ascii="Times New Roman" w:eastAsia="Times New Roman" w:hAnsi="Times New Roman" w:cs="Times New Roman"/>
-                <w:noProof/>
-                <w:sz w:val="24"/>
-                <w:szCs w:val="24"/>
+                <w:lang w:val="en-US"/>
+              </w:rPr>
+              <w:t>1</w:t>
+            </w:r>
+            <w:r>
+              <w:rPr>
+                <w:rFonts w:ascii="Times New Roman" w:eastAsia="Times New Roman" w:hAnsi="Times New Roman" w:cs="Times New Roman"/>
+                <w:noProof/>
+                <w:lang w:val="en-US"/>
+              </w:rPr>
+              <w:t>13.6</w:t>
+            </w:r>
+            <w:r>
+              <w:rPr>
+                <w:rFonts w:ascii="Times New Roman" w:eastAsia="Times New Roman" w:hAnsi="Times New Roman" w:cs="Times New Roman"/>
+                <w:noProof/>
                 <w:lang w:val="en-US"/>
               </w:rPr>
               <w:t xml:space="preserve"> (&lt; 0.0001)</w:t>
@@ -16891,8 +16741,6 @@
               <w:rPr>
                 <w:rFonts w:ascii="Times New Roman" w:eastAsia="Times New Roman" w:hAnsi="Times New Roman" w:cs="Times New Roman"/>
                 <w:noProof/>
-                <w:sz w:val="24"/>
-                <w:szCs w:val="24"/>
                 <w:lang w:val="en-US"/>
               </w:rPr>
             </w:pPr>
@@ -16900,18 +16748,22 @@
               <w:rPr>
                 <w:rFonts w:ascii="Times New Roman" w:eastAsia="Times New Roman" w:hAnsi="Times New Roman" w:cs="Times New Roman"/>
                 <w:noProof/>
-                <w:sz w:val="24"/>
-                <w:szCs w:val="24"/>
-                <w:lang w:val="en-US"/>
-              </w:rPr>
-              <w:t>0.171</w:t>
-            </w:r>
-            <w:r>
-              <w:rPr>
-                <w:rFonts w:ascii="Times New Roman" w:eastAsia="Times New Roman" w:hAnsi="Times New Roman" w:cs="Times New Roman"/>
-                <w:noProof/>
-                <w:sz w:val="24"/>
-                <w:szCs w:val="24"/>
+                <w:lang w:val="en-US"/>
+              </w:rPr>
+              <w:t>0.1</w:t>
+            </w:r>
+            <w:r>
+              <w:rPr>
+                <w:rFonts w:ascii="Times New Roman" w:eastAsia="Times New Roman" w:hAnsi="Times New Roman" w:cs="Times New Roman"/>
+                <w:noProof/>
+                <w:lang w:val="en-US"/>
+              </w:rPr>
+              <w:t>72</w:t>
+            </w:r>
+            <w:r>
+              <w:rPr>
+                <w:rFonts w:ascii="Times New Roman" w:eastAsia="Times New Roman" w:hAnsi="Times New Roman" w:cs="Times New Roman"/>
+                <w:noProof/>
                 <w:lang w:val="en-US"/>
               </w:rPr>
               <w:sym w:font="Symbol" w:char="F0B1"/>
@@ -16920,8 +16772,6 @@
               <w:rPr>
                 <w:rFonts w:ascii="Times New Roman" w:eastAsia="Times New Roman" w:hAnsi="Times New Roman" w:cs="Times New Roman"/>
                 <w:noProof/>
-                <w:sz w:val="24"/>
-                <w:szCs w:val="24"/>
                 <w:lang w:val="en-US"/>
               </w:rPr>
               <w:t>0.018</w:t>
@@ -16940,8 +16790,6 @@
               <w:rPr>
                 <w:rFonts w:ascii="Times New Roman" w:eastAsia="Times New Roman" w:hAnsi="Times New Roman" w:cs="Times New Roman"/>
                 <w:noProof/>
-                <w:sz w:val="24"/>
-                <w:szCs w:val="24"/>
                 <w:lang w:val="en-US"/>
               </w:rPr>
             </w:pPr>
@@ -16949,11 +16797,25 @@
               <w:rPr>
                 <w:rFonts w:ascii="Times New Roman" w:eastAsia="Times New Roman" w:hAnsi="Times New Roman" w:cs="Times New Roman"/>
                 <w:noProof/>
-                <w:sz w:val="24"/>
-                <w:szCs w:val="24"/>
-                <w:lang w:val="en-US"/>
-              </w:rPr>
-              <w:t>9.498 (&lt; 0.0001)</w:t>
+                <w:lang w:val="en-US"/>
+              </w:rPr>
+              <w:t>9.</w:t>
+            </w:r>
+            <w:r>
+              <w:rPr>
+                <w:rFonts w:ascii="Times New Roman" w:eastAsia="Times New Roman" w:hAnsi="Times New Roman" w:cs="Times New Roman"/>
+                <w:noProof/>
+                <w:lang w:val="en-US"/>
+              </w:rPr>
+              <w:t>698</w:t>
+            </w:r>
+            <w:r>
+              <w:rPr>
+                <w:rFonts w:ascii="Times New Roman" w:eastAsia="Times New Roman" w:hAnsi="Times New Roman" w:cs="Times New Roman"/>
+                <w:noProof/>
+                <w:lang w:val="en-US"/>
+              </w:rPr>
+              <w:t xml:space="preserve"> (&lt; 0.0001)</w:t>
             </w:r>
           </w:p>
         </w:tc>
@@ -16969,11 +16831,288 @@
               <w:rPr>
                 <w:rFonts w:ascii="Times New Roman" w:eastAsia="Times New Roman" w:hAnsi="Times New Roman" w:cs="Times New Roman"/>
                 <w:noProof/>
-                <w:sz w:val="24"/>
-                <w:szCs w:val="24"/>
                 <w:lang w:val="en-US"/>
               </w:rPr>
             </w:pPr>
+          </w:p>
+        </w:tc>
+      </w:tr>
+      <w:tr>
+        <w:tc>
+          <w:tcPr>
+            <w:tcW w:w="1870" w:type="dxa"/>
+            <w:shd w:val="clear" w:color="auto" w:fill="FFFFFF" w:themeFill="background1"/>
+          </w:tcPr>
+          <w:p>
+            <w:pPr>
+              <w:widowControl w:val="0"/>
+              <w:spacing w:after="160" w:line="259" w:lineRule="auto"/>
+              <w:jc w:val="center"/>
+              <w:rPr>
+                <w:rFonts w:ascii="Times New Roman" w:eastAsia="Times New Roman" w:hAnsi="Times New Roman" w:cs="Times New Roman"/>
+                <w:noProof/>
+                <w:sz w:val="24"/>
+                <w:szCs w:val="24"/>
+                <w:lang w:val="en-US"/>
+              </w:rPr>
+            </w:pPr>
+            <w:r>
+              <w:rPr>
+                <w:rFonts w:ascii="Times New Roman" w:eastAsia="Times New Roman" w:hAnsi="Times New Roman" w:cs="Times New Roman"/>
+                <w:noProof/>
+                <w:sz w:val="24"/>
+                <w:szCs w:val="24"/>
+                <w:lang w:val="en-US"/>
+              </w:rPr>
+              <w:t>Location</w:t>
+            </w:r>
+            <w:r>
+              <w:rPr>
+                <w:rFonts w:ascii="Times New Roman" w:eastAsia="Times New Roman" w:hAnsi="Times New Roman" w:cs="Times New Roman"/>
+                <w:noProof/>
+                <w:sz w:val="24"/>
+                <w:szCs w:val="24"/>
+                <w:vertAlign w:val="subscript"/>
+                <w:lang w:val="en-US"/>
+              </w:rPr>
+              <w:t>water</w:t>
+            </w:r>
+          </w:p>
+        </w:tc>
+        <w:tc>
+          <w:tcPr>
+            <w:tcW w:w="1870" w:type="dxa"/>
+            <w:shd w:val="clear" w:color="auto" w:fill="FFFFFF" w:themeFill="background1"/>
+          </w:tcPr>
+          <w:p>
+            <w:pPr>
+              <w:widowControl w:val="0"/>
+              <w:spacing w:after="160" w:line="259" w:lineRule="auto"/>
+              <w:jc w:val="center"/>
+              <w:rPr>
+                <w:rFonts w:ascii="Times New Roman" w:eastAsia="Times New Roman" w:hAnsi="Times New Roman" w:cs="Times New Roman"/>
+                <w:noProof/>
+                <w:sz w:val="24"/>
+                <w:szCs w:val="24"/>
+                <w:lang w:val="en-US"/>
+              </w:rPr>
+            </w:pPr>
+          </w:p>
+        </w:tc>
+        <w:tc>
+          <w:tcPr>
+            <w:tcW w:w="1870" w:type="dxa"/>
+            <w:shd w:val="clear" w:color="auto" w:fill="FFFFFF" w:themeFill="background1"/>
+          </w:tcPr>
+          <w:p>
+            <w:pPr>
+              <w:widowControl w:val="0"/>
+              <w:spacing w:after="160" w:line="259" w:lineRule="auto"/>
+              <w:jc w:val="center"/>
+              <w:rPr>
+                <w:rFonts w:ascii="Times New Roman" w:eastAsia="Times New Roman" w:hAnsi="Times New Roman" w:cs="Times New Roman"/>
+                <w:noProof/>
+                <w:lang w:val="en-US"/>
+              </w:rPr>
+            </w:pPr>
+            <w:r>
+              <w:rPr>
+                <w:rFonts w:ascii="Times New Roman" w:eastAsia="Times New Roman" w:hAnsi="Times New Roman" w:cs="Times New Roman"/>
+                <w:noProof/>
+                <w:lang w:val="en-US"/>
+              </w:rPr>
+              <w:t>-0.</w:t>
+            </w:r>
+            <w:r>
+              <w:rPr>
+                <w:rFonts w:ascii="Times New Roman" w:eastAsia="Times New Roman" w:hAnsi="Times New Roman" w:cs="Times New Roman"/>
+                <w:noProof/>
+                <w:lang w:val="en-US"/>
+              </w:rPr>
+              <w:t>06</w:t>
+            </w:r>
+            <w:r>
+              <w:rPr>
+                <w:rFonts w:ascii="Times New Roman" w:eastAsia="Times New Roman" w:hAnsi="Times New Roman" w:cs="Times New Roman"/>
+                <w:noProof/>
+                <w:lang w:val="en-US"/>
+              </w:rPr>
+              <w:t>7</w:t>
+            </w:r>
+            <w:r>
+              <w:rPr>
+                <w:rFonts w:ascii="Times New Roman" w:eastAsia="Times New Roman" w:hAnsi="Times New Roman" w:cs="Times New Roman"/>
+                <w:noProof/>
+                <w:lang w:val="en-US"/>
+              </w:rPr>
+              <w:t xml:space="preserve"> </w:t>
+            </w:r>
+            <w:r>
+              <w:rPr>
+                <w:rFonts w:ascii="Times New Roman" w:hAnsi="Times New Roman" w:cs="Times New Roman"/>
+              </w:rPr>
+              <w:sym w:font="Symbol" w:char="F0B1"/>
+            </w:r>
+            <w:r>
+              <w:rPr>
+                <w:rFonts w:ascii="Times New Roman" w:hAnsi="Times New Roman" w:cs="Times New Roman"/>
+              </w:rPr>
+              <w:t xml:space="preserve"> 0.02</w:t>
+            </w:r>
+            <w:r>
+              <w:rPr>
+                <w:rFonts w:ascii="Times New Roman" w:hAnsi="Times New Roman" w:cs="Times New Roman"/>
+              </w:rPr>
+              <w:t>5</w:t>
+            </w:r>
+          </w:p>
+        </w:tc>
+        <w:tc>
+          <w:tcPr>
+            <w:tcW w:w="1870" w:type="dxa"/>
+            <w:shd w:val="clear" w:color="auto" w:fill="FFFFFF" w:themeFill="background1"/>
+          </w:tcPr>
+          <w:p>
+            <w:pPr>
+              <w:widowControl w:val="0"/>
+              <w:spacing w:after="160" w:line="259" w:lineRule="auto"/>
+              <w:jc w:val="center"/>
+              <w:rPr>
+                <w:rFonts w:ascii="Times New Roman" w:eastAsia="Times New Roman" w:hAnsi="Times New Roman" w:cs="Times New Roman"/>
+                <w:noProof/>
+                <w:lang w:val="en-US"/>
+              </w:rPr>
+            </w:pPr>
+            <w:r>
+              <w:rPr>
+                <w:rFonts w:ascii="Times New Roman" w:eastAsia="Times New Roman" w:hAnsi="Times New Roman" w:cs="Times New Roman"/>
+                <w:noProof/>
+                <w:lang w:val="en-US"/>
+              </w:rPr>
+              <w:t>-</w:t>
+            </w:r>
+            <w:r>
+              <w:rPr>
+                <w:rFonts w:ascii="Times New Roman" w:eastAsia="Times New Roman" w:hAnsi="Times New Roman" w:cs="Times New Roman"/>
+                <w:noProof/>
+                <w:lang w:val="en-US"/>
+              </w:rPr>
+              <w:t>2.7</w:t>
+            </w:r>
+            <w:r>
+              <w:rPr>
+                <w:rFonts w:ascii="Times New Roman" w:eastAsia="Times New Roman" w:hAnsi="Times New Roman" w:cs="Times New Roman"/>
+                <w:noProof/>
+                <w:lang w:val="en-US"/>
+              </w:rPr>
+              <w:t>78</w:t>
+            </w:r>
+            <w:r>
+              <w:rPr>
+                <w:rFonts w:ascii="Times New Roman" w:eastAsia="Times New Roman" w:hAnsi="Times New Roman" w:cs="Times New Roman"/>
+                <w:noProof/>
+                <w:lang w:val="en-US"/>
+              </w:rPr>
+              <w:t xml:space="preserve"> (0.00</w:t>
+            </w:r>
+            <w:r>
+              <w:rPr>
+                <w:rFonts w:ascii="Times New Roman" w:eastAsia="Times New Roman" w:hAnsi="Times New Roman" w:cs="Times New Roman"/>
+                <w:noProof/>
+                <w:lang w:val="en-US"/>
+              </w:rPr>
+              <w:t>5</w:t>
+            </w:r>
+            <w:r>
+              <w:rPr>
+                <w:rFonts w:ascii="Times New Roman" w:eastAsia="Times New Roman" w:hAnsi="Times New Roman" w:cs="Times New Roman"/>
+                <w:noProof/>
+                <w:lang w:val="en-US"/>
+              </w:rPr>
+              <w:t>5</w:t>
+            </w:r>
+            <w:r>
+              <w:rPr>
+                <w:rFonts w:ascii="Times New Roman" w:eastAsia="Times New Roman" w:hAnsi="Times New Roman" w:cs="Times New Roman"/>
+                <w:noProof/>
+                <w:lang w:val="en-US"/>
+              </w:rPr>
+              <w:t>)</w:t>
+            </w:r>
+          </w:p>
+        </w:tc>
+        <w:tc>
+          <w:tcPr>
+            <w:tcW w:w="1870" w:type="dxa"/>
+            <w:shd w:val="clear" w:color="auto" w:fill="FFFFFF" w:themeFill="background1"/>
+          </w:tcPr>
+          <w:p>
+            <w:pPr>
+              <w:widowControl w:val="0"/>
+              <w:spacing w:after="160" w:line="259" w:lineRule="auto"/>
+              <w:jc w:val="center"/>
+              <w:rPr>
+                <w:rFonts w:ascii="Times New Roman" w:eastAsia="Times New Roman" w:hAnsi="Times New Roman" w:cs="Times New Roman"/>
+                <w:noProof/>
+                <w:lang w:val="en-US"/>
+              </w:rPr>
+            </w:pPr>
+            <w:r>
+              <w:rPr>
+                <w:rFonts w:ascii="Times New Roman" w:eastAsia="Times New Roman" w:hAnsi="Times New Roman" w:cs="Times New Roman"/>
+                <w:noProof/>
+                <w:lang w:val="en-US"/>
+              </w:rPr>
+              <w:t>7.</w:t>
+            </w:r>
+            <w:r>
+              <w:rPr>
+                <w:rFonts w:ascii="Times New Roman" w:eastAsia="Times New Roman" w:hAnsi="Times New Roman" w:cs="Times New Roman"/>
+                <w:noProof/>
+                <w:lang w:val="en-US"/>
+              </w:rPr>
+              <w:t>8</w:t>
+            </w:r>
+            <w:r>
+              <w:rPr>
+                <w:rFonts w:ascii="Times New Roman" w:eastAsia="Times New Roman" w:hAnsi="Times New Roman" w:cs="Times New Roman"/>
+                <w:noProof/>
+                <w:lang w:val="en-US"/>
+              </w:rPr>
+              <w:t xml:space="preserve"> (</w:t>
+            </w:r>
+            <w:r>
+              <w:rPr>
+                <w:rFonts w:ascii="Times New Roman" w:eastAsia="Times New Roman" w:hAnsi="Times New Roman" w:cs="Times New Roman"/>
+                <w:noProof/>
+                <w:lang w:val="en-US"/>
+              </w:rPr>
+              <w:t>0.00</w:t>
+            </w:r>
+            <w:r>
+              <w:rPr>
+                <w:rFonts w:ascii="Times New Roman" w:eastAsia="Times New Roman" w:hAnsi="Times New Roman" w:cs="Times New Roman"/>
+                <w:noProof/>
+                <w:lang w:val="en-US"/>
+              </w:rPr>
+              <w:t>5</w:t>
+            </w:r>
+            <w:r>
+              <w:rPr>
+                <w:rFonts w:ascii="Times New Roman" w:eastAsia="Times New Roman" w:hAnsi="Times New Roman" w:cs="Times New Roman"/>
+                <w:noProof/>
+                <w:lang w:val="en-US"/>
+              </w:rPr>
+              <w:t>5</w:t>
+            </w:r>
+            <w:r>
+              <w:rPr>
+                <w:rFonts w:ascii="Times New Roman" w:eastAsia="Times New Roman" w:hAnsi="Times New Roman" w:cs="Times New Roman"/>
+                <w:noProof/>
+                <w:lang w:val="en-US"/>
+              </w:rPr>
+              <w:t>)</w:t>
+            </w:r>
           </w:p>
         </w:tc>
       </w:tr>
@@ -17003,18 +17142,7 @@
                 <w:szCs w:val="24"/>
                 <w:lang w:val="en-US"/>
               </w:rPr>
-              <w:t>Location</w:t>
-            </w:r>
-            <w:r>
-              <w:rPr>
-                <w:rFonts w:ascii="Times New Roman" w:eastAsia="Times New Roman" w:hAnsi="Times New Roman" w:cs="Times New Roman"/>
-                <w:noProof/>
-                <w:sz w:val="24"/>
-                <w:szCs w:val="24"/>
-                <w:vertAlign w:val="subscript"/>
-                <w:lang w:val="en-US"/>
-              </w:rPr>
-              <w:t>water</w:t>
+              <w:t>Temperature</w:t>
             </w:r>
           </w:p>
         </w:tc>
@@ -17049,8 +17177,6 @@
               <w:rPr>
                 <w:rFonts w:ascii="Times New Roman" w:eastAsia="Times New Roman" w:hAnsi="Times New Roman" w:cs="Times New Roman"/>
                 <w:noProof/>
-                <w:sz w:val="24"/>
-                <w:szCs w:val="24"/>
                 <w:lang w:val="en-US"/>
               </w:rPr>
             </w:pPr>
@@ -17058,28 +17184,22 @@
               <w:rPr>
                 <w:rFonts w:ascii="Times New Roman" w:eastAsia="Times New Roman" w:hAnsi="Times New Roman" w:cs="Times New Roman"/>
                 <w:noProof/>
-                <w:sz w:val="24"/>
-                <w:szCs w:val="24"/>
-                <w:lang w:val="en-US"/>
-              </w:rPr>
-              <w:t>-0.</w:t>
-            </w:r>
-            <w:r>
-              <w:rPr>
-                <w:rFonts w:ascii="Times New Roman" w:eastAsia="Times New Roman" w:hAnsi="Times New Roman" w:cs="Times New Roman"/>
-                <w:noProof/>
-                <w:sz w:val="24"/>
-                <w:szCs w:val="24"/>
-                <w:lang w:val="en-US"/>
-              </w:rPr>
-              <w:t>068</w:t>
-            </w:r>
-            <w:r>
-              <w:rPr>
-                <w:rFonts w:ascii="Times New Roman" w:eastAsia="Times New Roman" w:hAnsi="Times New Roman" w:cs="Times New Roman"/>
-                <w:noProof/>
-                <w:sz w:val="24"/>
-                <w:szCs w:val="24"/>
+                <w:lang w:val="en-US"/>
+              </w:rPr>
+              <w:t>-0.000</w:t>
+            </w:r>
+            <w:r>
+              <w:rPr>
+                <w:rFonts w:ascii="Times New Roman" w:eastAsia="Times New Roman" w:hAnsi="Times New Roman" w:cs="Times New Roman"/>
+                <w:noProof/>
+                <w:lang w:val="en-US"/>
+              </w:rPr>
+              <w:t>3</w:t>
+            </w:r>
+            <w:r>
+              <w:rPr>
+                <w:rFonts w:ascii="Times New Roman" w:eastAsia="Times New Roman" w:hAnsi="Times New Roman" w:cs="Times New Roman"/>
+                <w:noProof/>
                 <w:lang w:val="en-US"/>
               </w:rPr>
               <w:t xml:space="preserve"> </w:t>
@@ -17094,13 +17214,13 @@
               <w:rPr>
                 <w:rFonts w:ascii="Times New Roman" w:hAnsi="Times New Roman" w:cs="Times New Roman"/>
               </w:rPr>
-              <w:t xml:space="preserve"> 0.02</w:t>
+              <w:t xml:space="preserve"> 0.001</w:t>
             </w:r>
             <w:r>
               <w:rPr>
                 <w:rFonts w:ascii="Times New Roman" w:hAnsi="Times New Roman" w:cs="Times New Roman"/>
               </w:rPr>
-              <w:t>5</w:t>
+              <w:t>1</w:t>
             </w:r>
           </w:p>
         </w:tc>
@@ -17116,8 +17236,6 @@
               <w:rPr>
                 <w:rFonts w:ascii="Times New Roman" w:eastAsia="Times New Roman" w:hAnsi="Times New Roman" w:cs="Times New Roman"/>
                 <w:noProof/>
-                <w:sz w:val="24"/>
-                <w:szCs w:val="24"/>
                 <w:lang w:val="en-US"/>
               </w:rPr>
             </w:pPr>
@@ -17125,48 +17243,38 @@
               <w:rPr>
                 <w:rFonts w:ascii="Times New Roman" w:eastAsia="Times New Roman" w:hAnsi="Times New Roman" w:cs="Times New Roman"/>
                 <w:noProof/>
-                <w:sz w:val="24"/>
-                <w:szCs w:val="24"/>
-                <w:lang w:val="en-US"/>
-              </w:rPr>
-              <w:t>-</w:t>
-            </w:r>
-            <w:r>
-              <w:rPr>
-                <w:rFonts w:ascii="Times New Roman" w:eastAsia="Times New Roman" w:hAnsi="Times New Roman" w:cs="Times New Roman"/>
-                <w:noProof/>
-                <w:sz w:val="24"/>
-                <w:szCs w:val="24"/>
-                <w:lang w:val="en-US"/>
-              </w:rPr>
-              <w:t>2.752</w:t>
-            </w:r>
-            <w:r>
-              <w:rPr>
-                <w:rFonts w:ascii="Times New Roman" w:eastAsia="Times New Roman" w:hAnsi="Times New Roman" w:cs="Times New Roman"/>
-                <w:noProof/>
-                <w:sz w:val="24"/>
-                <w:szCs w:val="24"/>
-                <w:lang w:val="en-US"/>
-              </w:rPr>
-              <w:t xml:space="preserve"> (0.00</w:t>
-            </w:r>
-            <w:r>
-              <w:rPr>
-                <w:rFonts w:ascii="Times New Roman" w:eastAsia="Times New Roman" w:hAnsi="Times New Roman" w:cs="Times New Roman"/>
-                <w:noProof/>
-                <w:sz w:val="24"/>
-                <w:szCs w:val="24"/>
-                <w:lang w:val="en-US"/>
-              </w:rPr>
-              <w:t>59</w:t>
-            </w:r>
-            <w:r>
-              <w:rPr>
-                <w:rFonts w:ascii="Times New Roman" w:eastAsia="Times New Roman" w:hAnsi="Times New Roman" w:cs="Times New Roman"/>
-                <w:noProof/>
-                <w:sz w:val="24"/>
-                <w:szCs w:val="24"/>
+                <w:lang w:val="en-US"/>
+              </w:rPr>
+              <w:t>-0.</w:t>
+            </w:r>
+            <w:r>
+              <w:rPr>
+                <w:rFonts w:ascii="Times New Roman" w:eastAsia="Times New Roman" w:hAnsi="Times New Roman" w:cs="Times New Roman"/>
+                <w:noProof/>
+                <w:lang w:val="en-US"/>
+              </w:rPr>
+              <w:t>285</w:t>
+            </w:r>
+            <w:r>
+              <w:rPr>
+                <w:rFonts w:ascii="Times New Roman" w:eastAsia="Times New Roman" w:hAnsi="Times New Roman" w:cs="Times New Roman"/>
+                <w:noProof/>
+                <w:lang w:val="en-US"/>
+              </w:rPr>
+              <w:t xml:space="preserve"> (0.</w:t>
+            </w:r>
+            <w:r>
+              <w:rPr>
+                <w:rFonts w:ascii="Times New Roman" w:eastAsia="Times New Roman" w:hAnsi="Times New Roman" w:cs="Times New Roman"/>
+                <w:noProof/>
+                <w:lang w:val="en-US"/>
+              </w:rPr>
+              <w:t>775</w:t>
+            </w:r>
+            <w:r>
+              <w:rPr>
+                <w:rFonts w:ascii="Times New Roman" w:eastAsia="Times New Roman" w:hAnsi="Times New Roman" w:cs="Times New Roman"/>
+                <w:noProof/>
                 <w:lang w:val="en-US"/>
               </w:rPr>
               <w:t>)</w:t>
@@ -17185,8 +17293,6 @@
               <w:rPr>
                 <w:rFonts w:ascii="Times New Roman" w:eastAsia="Times New Roman" w:hAnsi="Times New Roman" w:cs="Times New Roman"/>
                 <w:noProof/>
-                <w:sz w:val="24"/>
-                <w:szCs w:val="24"/>
                 <w:lang w:val="en-US"/>
               </w:rPr>
             </w:pPr>
@@ -17194,18 +17300,22 @@
               <w:rPr>
                 <w:rFonts w:ascii="Times New Roman" w:eastAsia="Times New Roman" w:hAnsi="Times New Roman" w:cs="Times New Roman"/>
                 <w:noProof/>
-                <w:sz w:val="24"/>
-                <w:szCs w:val="24"/>
-                <w:lang w:val="en-US"/>
-              </w:rPr>
-              <w:t>7.57</w:t>
-            </w:r>
-            <w:r>
-              <w:rPr>
-                <w:rFonts w:ascii="Times New Roman" w:eastAsia="Times New Roman" w:hAnsi="Times New Roman" w:cs="Times New Roman"/>
-                <w:noProof/>
-                <w:sz w:val="24"/>
-                <w:szCs w:val="24"/>
+                <w:lang w:val="en-US"/>
+              </w:rPr>
+              <w:t>0.</w:t>
+            </w:r>
+            <w:r>
+              <w:rPr>
+                <w:rFonts w:ascii="Times New Roman" w:eastAsia="Times New Roman" w:hAnsi="Times New Roman" w:cs="Times New Roman"/>
+                <w:noProof/>
+                <w:lang w:val="en-US"/>
+              </w:rPr>
+              <w:t>08</w:t>
+            </w:r>
+            <w:r>
+              <w:rPr>
+                <w:rFonts w:ascii="Times New Roman" w:eastAsia="Times New Roman" w:hAnsi="Times New Roman" w:cs="Times New Roman"/>
+                <w:noProof/>
                 <w:lang w:val="en-US"/>
               </w:rPr>
               <w:t xml:space="preserve"> (</w:t>
@@ -17214,243 +17324,6 @@
               <w:rPr>
                 <w:rFonts w:ascii="Times New Roman" w:eastAsia="Times New Roman" w:hAnsi="Times New Roman" w:cs="Times New Roman"/>
                 <w:noProof/>
-                <w:sz w:val="24"/>
-                <w:szCs w:val="24"/>
-                <w:lang w:val="en-US"/>
-              </w:rPr>
-              <w:t>0.00</w:t>
-            </w:r>
-            <w:r>
-              <w:rPr>
-                <w:rFonts w:ascii="Times New Roman" w:eastAsia="Times New Roman" w:hAnsi="Times New Roman" w:cs="Times New Roman"/>
-                <w:noProof/>
-                <w:sz w:val="24"/>
-                <w:szCs w:val="24"/>
-                <w:lang w:val="en-US"/>
-              </w:rPr>
-              <w:t>59</w:t>
-            </w:r>
-            <w:r>
-              <w:rPr>
-                <w:rFonts w:ascii="Times New Roman" w:eastAsia="Times New Roman" w:hAnsi="Times New Roman" w:cs="Times New Roman"/>
-                <w:noProof/>
-                <w:sz w:val="24"/>
-                <w:szCs w:val="24"/>
-                <w:lang w:val="en-US"/>
-              </w:rPr>
-              <w:t>)</w:t>
-            </w:r>
-          </w:p>
-        </w:tc>
-      </w:tr>
-      <w:tr>
-        <w:tc>
-          <w:tcPr>
-            <w:tcW w:w="1870" w:type="dxa"/>
-          </w:tcPr>
-          <w:p>
-            <w:pPr>
-              <w:widowControl w:val="0"/>
-              <w:spacing w:after="160" w:line="259" w:lineRule="auto"/>
-              <w:jc w:val="center"/>
-              <w:rPr>
-                <w:rFonts w:ascii="Times New Roman" w:eastAsia="Times New Roman" w:hAnsi="Times New Roman" w:cs="Times New Roman"/>
-                <w:noProof/>
-                <w:sz w:val="24"/>
-                <w:szCs w:val="24"/>
-                <w:lang w:val="en-US"/>
-              </w:rPr>
-            </w:pPr>
-            <w:r>
-              <w:rPr>
-                <w:rFonts w:ascii="Times New Roman" w:eastAsia="Times New Roman" w:hAnsi="Times New Roman" w:cs="Times New Roman"/>
-                <w:noProof/>
-                <w:sz w:val="24"/>
-                <w:szCs w:val="24"/>
-                <w:lang w:val="en-US"/>
-              </w:rPr>
-              <w:t>Temperature</w:t>
-            </w:r>
-          </w:p>
-        </w:tc>
-        <w:tc>
-          <w:tcPr>
-            <w:tcW w:w="1870" w:type="dxa"/>
-          </w:tcPr>
-          <w:p>
-            <w:pPr>
-              <w:widowControl w:val="0"/>
-              <w:spacing w:after="160" w:line="259" w:lineRule="auto"/>
-              <w:jc w:val="center"/>
-              <w:rPr>
-                <w:rFonts w:ascii="Times New Roman" w:eastAsia="Times New Roman" w:hAnsi="Times New Roman" w:cs="Times New Roman"/>
-                <w:noProof/>
-                <w:sz w:val="24"/>
-                <w:szCs w:val="24"/>
-                <w:lang w:val="en-US"/>
-              </w:rPr>
-            </w:pPr>
-          </w:p>
-        </w:tc>
-        <w:tc>
-          <w:tcPr>
-            <w:tcW w:w="1870" w:type="dxa"/>
-          </w:tcPr>
-          <w:p>
-            <w:pPr>
-              <w:widowControl w:val="0"/>
-              <w:spacing w:after="160" w:line="259" w:lineRule="auto"/>
-              <w:jc w:val="center"/>
-              <w:rPr>
-                <w:rFonts w:ascii="Times New Roman" w:eastAsia="Times New Roman" w:hAnsi="Times New Roman" w:cs="Times New Roman"/>
-                <w:noProof/>
-                <w:sz w:val="24"/>
-                <w:szCs w:val="24"/>
-                <w:lang w:val="en-US"/>
-              </w:rPr>
-            </w:pPr>
-            <w:r>
-              <w:rPr>
-                <w:rFonts w:ascii="Times New Roman" w:eastAsia="Times New Roman" w:hAnsi="Times New Roman" w:cs="Times New Roman"/>
-                <w:noProof/>
-                <w:sz w:val="24"/>
-                <w:szCs w:val="24"/>
-                <w:lang w:val="en-US"/>
-              </w:rPr>
-              <w:t>-0.000</w:t>
-            </w:r>
-            <w:r>
-              <w:rPr>
-                <w:rFonts w:ascii="Times New Roman" w:eastAsia="Times New Roman" w:hAnsi="Times New Roman" w:cs="Times New Roman"/>
-                <w:noProof/>
-                <w:sz w:val="24"/>
-                <w:szCs w:val="24"/>
-                <w:lang w:val="en-US"/>
-              </w:rPr>
-              <w:t>4</w:t>
-            </w:r>
-            <w:r>
-              <w:rPr>
-                <w:rFonts w:ascii="Times New Roman" w:eastAsia="Times New Roman" w:hAnsi="Times New Roman" w:cs="Times New Roman"/>
-                <w:noProof/>
-                <w:sz w:val="24"/>
-                <w:szCs w:val="24"/>
-                <w:lang w:val="en-US"/>
-              </w:rPr>
-              <w:t xml:space="preserve"> </w:t>
-            </w:r>
-            <w:r>
-              <w:rPr>
-                <w:rFonts w:ascii="Times New Roman" w:hAnsi="Times New Roman" w:cs="Times New Roman"/>
-              </w:rPr>
-              <w:sym w:font="Symbol" w:char="F0B1"/>
-            </w:r>
-            <w:r>
-              <w:rPr>
-                <w:rFonts w:ascii="Times New Roman" w:hAnsi="Times New Roman" w:cs="Times New Roman"/>
-              </w:rPr>
-              <w:t xml:space="preserve"> 0.001</w:t>
-            </w:r>
-            <w:r>
-              <w:rPr>
-                <w:rFonts w:ascii="Times New Roman" w:hAnsi="Times New Roman" w:cs="Times New Roman"/>
-              </w:rPr>
-              <w:t>2</w:t>
-            </w:r>
-          </w:p>
-        </w:tc>
-        <w:tc>
-          <w:tcPr>
-            <w:tcW w:w="1870" w:type="dxa"/>
-          </w:tcPr>
-          <w:p>
-            <w:pPr>
-              <w:widowControl w:val="0"/>
-              <w:spacing w:after="160" w:line="259" w:lineRule="auto"/>
-              <w:jc w:val="center"/>
-              <w:rPr>
-                <w:rFonts w:ascii="Times New Roman" w:eastAsia="Times New Roman" w:hAnsi="Times New Roman" w:cs="Times New Roman"/>
-                <w:noProof/>
-                <w:sz w:val="24"/>
-                <w:szCs w:val="24"/>
-                <w:lang w:val="en-US"/>
-              </w:rPr>
-            </w:pPr>
-            <w:r>
-              <w:rPr>
-                <w:rFonts w:ascii="Times New Roman" w:eastAsia="Times New Roman" w:hAnsi="Times New Roman" w:cs="Times New Roman"/>
-                <w:noProof/>
-                <w:sz w:val="24"/>
-                <w:szCs w:val="24"/>
-                <w:lang w:val="en-US"/>
-              </w:rPr>
-              <w:t>-0.</w:t>
-            </w:r>
-            <w:r>
-              <w:rPr>
-                <w:rFonts w:ascii="Times New Roman" w:eastAsia="Times New Roman" w:hAnsi="Times New Roman" w:cs="Times New Roman"/>
-                <w:noProof/>
-                <w:sz w:val="24"/>
-                <w:szCs w:val="24"/>
-                <w:lang w:val="en-US"/>
-              </w:rPr>
-              <w:t>323</w:t>
-            </w:r>
-            <w:r>
-              <w:rPr>
-                <w:rFonts w:ascii="Times New Roman" w:eastAsia="Times New Roman" w:hAnsi="Times New Roman" w:cs="Times New Roman"/>
-                <w:noProof/>
-                <w:sz w:val="24"/>
-                <w:szCs w:val="24"/>
-                <w:lang w:val="en-US"/>
-              </w:rPr>
-              <w:t xml:space="preserve"> (0.</w:t>
-            </w:r>
-            <w:r>
-              <w:rPr>
-                <w:rFonts w:ascii="Times New Roman" w:eastAsia="Times New Roman" w:hAnsi="Times New Roman" w:cs="Times New Roman"/>
-                <w:noProof/>
-                <w:sz w:val="24"/>
-                <w:szCs w:val="24"/>
-                <w:lang w:val="en-US"/>
-              </w:rPr>
-              <w:t>747</w:t>
-            </w:r>
-            <w:r>
-              <w:rPr>
-                <w:rFonts w:ascii="Times New Roman" w:eastAsia="Times New Roman" w:hAnsi="Times New Roman" w:cs="Times New Roman"/>
-                <w:noProof/>
-                <w:sz w:val="24"/>
-                <w:szCs w:val="24"/>
-                <w:lang w:val="en-US"/>
-              </w:rPr>
-              <w:t>)</w:t>
-            </w:r>
-          </w:p>
-        </w:tc>
-        <w:tc>
-          <w:tcPr>
-            <w:tcW w:w="1870" w:type="dxa"/>
-          </w:tcPr>
-          <w:p>
-            <w:pPr>
-              <w:widowControl w:val="0"/>
-              <w:spacing w:after="160" w:line="259" w:lineRule="auto"/>
-              <w:jc w:val="center"/>
-              <w:rPr>
-                <w:rFonts w:ascii="Times New Roman" w:eastAsia="Times New Roman" w:hAnsi="Times New Roman" w:cs="Times New Roman"/>
-                <w:noProof/>
-                <w:sz w:val="24"/>
-                <w:szCs w:val="24"/>
-                <w:lang w:val="en-US"/>
-              </w:rPr>
-            </w:pPr>
-            <w:r>
-              <w:rPr>
-                <w:rFonts w:ascii="Times New Roman" w:eastAsia="Times New Roman" w:hAnsi="Times New Roman" w:cs="Times New Roman"/>
-                <w:noProof/>
-                <w:sz w:val="24"/>
-                <w:szCs w:val="24"/>
                 <w:lang w:val="en-US"/>
               </w:rPr>
               <w:t>0.</w:t>
@@ -17459,48 +17332,14 @@
               <w:rPr>
                 <w:rFonts w:ascii="Times New Roman" w:eastAsia="Times New Roman" w:hAnsi="Times New Roman" w:cs="Times New Roman"/>
                 <w:noProof/>
-                <w:sz w:val="24"/>
-                <w:szCs w:val="24"/>
-                <w:lang w:val="en-US"/>
-              </w:rPr>
-              <w:t>104</w:t>
-            </w:r>
-            <w:r>
-              <w:rPr>
-                <w:rFonts w:ascii="Times New Roman" w:eastAsia="Times New Roman" w:hAnsi="Times New Roman" w:cs="Times New Roman"/>
-                <w:noProof/>
-                <w:sz w:val="24"/>
-                <w:szCs w:val="24"/>
-                <w:lang w:val="en-US"/>
-              </w:rPr>
-              <w:t xml:space="preserve"> (</w:t>
-            </w:r>
-            <w:r>
-              <w:rPr>
-                <w:rFonts w:ascii="Times New Roman" w:eastAsia="Times New Roman" w:hAnsi="Times New Roman" w:cs="Times New Roman"/>
-                <w:noProof/>
-                <w:sz w:val="24"/>
-                <w:szCs w:val="24"/>
-                <w:lang w:val="en-US"/>
-              </w:rPr>
-              <w:t>0.</w:t>
-            </w:r>
-            <w:r>
-              <w:rPr>
-                <w:rFonts w:ascii="Times New Roman" w:eastAsia="Times New Roman" w:hAnsi="Times New Roman" w:cs="Times New Roman"/>
-                <w:noProof/>
-                <w:sz w:val="24"/>
-                <w:szCs w:val="24"/>
-                <w:lang w:val="en-US"/>
-              </w:rPr>
-              <w:t>747</w:t>
-            </w:r>
-            <w:r>
-              <w:rPr>
-                <w:rFonts w:ascii="Times New Roman" w:eastAsia="Times New Roman" w:hAnsi="Times New Roman" w:cs="Times New Roman"/>
-                <w:noProof/>
-                <w:sz w:val="24"/>
-                <w:szCs w:val="24"/>
+                <w:lang w:val="en-US"/>
+              </w:rPr>
+              <w:t>776</w:t>
+            </w:r>
+            <w:r>
+              <w:rPr>
+                <w:rFonts w:ascii="Times New Roman" w:eastAsia="Times New Roman" w:hAnsi="Times New Roman" w:cs="Times New Roman"/>
+                <w:noProof/>
                 <w:lang w:val="en-US"/>
               </w:rPr>
               <w:t>)</w:t>
@@ -17624,8 +17463,6 @@
               <w:rPr>
                 <w:rFonts w:ascii="Times New Roman" w:eastAsia="Times New Roman" w:hAnsi="Times New Roman" w:cs="Times New Roman"/>
                 <w:noProof/>
-                <w:sz w:val="24"/>
-                <w:szCs w:val="24"/>
                 <w:lang w:val="en-US"/>
               </w:rPr>
             </w:pPr>
@@ -17633,8 +17470,6 @@
               <w:rPr>
                 <w:rFonts w:ascii="Times New Roman" w:eastAsia="Times New Roman" w:hAnsi="Times New Roman" w:cs="Times New Roman"/>
                 <w:noProof/>
-                <w:sz w:val="24"/>
-                <w:szCs w:val="24"/>
                 <w:lang w:val="en-US"/>
               </w:rPr>
               <w:t>0.0</w:t>
@@ -17643,18 +17478,14 @@
               <w:rPr>
                 <w:rFonts w:ascii="Times New Roman" w:eastAsia="Times New Roman" w:hAnsi="Times New Roman" w:cs="Times New Roman"/>
                 <w:noProof/>
-                <w:sz w:val="24"/>
-                <w:szCs w:val="24"/>
-                <w:lang w:val="en-US"/>
-              </w:rPr>
-              <w:t>54</w:t>
-            </w:r>
-            <w:r>
-              <w:rPr>
-                <w:rFonts w:ascii="Times New Roman" w:eastAsia="Times New Roman" w:hAnsi="Times New Roman" w:cs="Times New Roman"/>
-                <w:noProof/>
-                <w:sz w:val="24"/>
-                <w:szCs w:val="24"/>
+                <w:lang w:val="en-US"/>
+              </w:rPr>
+              <w:t>36</w:t>
+            </w:r>
+            <w:r>
+              <w:rPr>
+                <w:rFonts w:ascii="Times New Roman" w:eastAsia="Times New Roman" w:hAnsi="Times New Roman" w:cs="Times New Roman"/>
+                <w:noProof/>
                 <w:lang w:val="en-US"/>
               </w:rPr>
               <w:t xml:space="preserve"> </w:t>
@@ -17675,7 +17506,7 @@
               <w:rPr>
                 <w:rFonts w:ascii="Times New Roman" w:hAnsi="Times New Roman" w:cs="Times New Roman"/>
               </w:rPr>
-              <w:t>74</w:t>
+              <w:t>67</w:t>
             </w:r>
           </w:p>
         </w:tc>
@@ -17691,8 +17522,6 @@
               <w:rPr>
                 <w:rFonts w:ascii="Times New Roman" w:eastAsia="Times New Roman" w:hAnsi="Times New Roman" w:cs="Times New Roman"/>
                 <w:noProof/>
-                <w:sz w:val="24"/>
-                <w:szCs w:val="24"/>
                 <w:lang w:val="en-US"/>
               </w:rPr>
             </w:pPr>
@@ -17700,18 +17529,30 @@
               <w:rPr>
                 <w:rFonts w:ascii="Times New Roman" w:eastAsia="Times New Roman" w:hAnsi="Times New Roman" w:cs="Times New Roman"/>
                 <w:noProof/>
-                <w:sz w:val="24"/>
-                <w:szCs w:val="24"/>
-                <w:lang w:val="en-US"/>
-              </w:rPr>
-              <w:t>0.726</w:t>
-            </w:r>
-            <w:r>
-              <w:rPr>
-                <w:rFonts w:ascii="Times New Roman" w:eastAsia="Times New Roman" w:hAnsi="Times New Roman" w:cs="Times New Roman"/>
-                <w:noProof/>
-                <w:sz w:val="24"/>
-                <w:szCs w:val="24"/>
+                <w:lang w:val="en-US"/>
+              </w:rPr>
+              <w:t>0.</w:t>
+            </w:r>
+            <w:r>
+              <w:rPr>
+                <w:rFonts w:ascii="Times New Roman" w:eastAsia="Times New Roman" w:hAnsi="Times New Roman" w:cs="Times New Roman"/>
+                <w:noProof/>
+                <w:lang w:val="en-US"/>
+              </w:rPr>
+              <w:t>5</w:t>
+            </w:r>
+            <w:r>
+              <w:rPr>
+                <w:rFonts w:ascii="Times New Roman" w:eastAsia="Times New Roman" w:hAnsi="Times New Roman" w:cs="Times New Roman"/>
+                <w:noProof/>
+                <w:lang w:val="en-US"/>
+              </w:rPr>
+              <w:t>38</w:t>
+            </w:r>
+            <w:r>
+              <w:rPr>
+                <w:rFonts w:ascii="Times New Roman" w:eastAsia="Times New Roman" w:hAnsi="Times New Roman" w:cs="Times New Roman"/>
+                <w:noProof/>
                 <w:lang w:val="en-US"/>
               </w:rPr>
               <w:t xml:space="preserve"> (0.</w:t>
@@ -17720,18 +17561,22 @@
               <w:rPr>
                 <w:rFonts w:ascii="Times New Roman" w:eastAsia="Times New Roman" w:hAnsi="Times New Roman" w:cs="Times New Roman"/>
                 <w:noProof/>
-                <w:sz w:val="24"/>
-                <w:szCs w:val="24"/>
-                <w:lang w:val="en-US"/>
-              </w:rPr>
-              <w:t>468</w:t>
-            </w:r>
-            <w:r>
-              <w:rPr>
-                <w:rFonts w:ascii="Times New Roman" w:eastAsia="Times New Roman" w:hAnsi="Times New Roman" w:cs="Times New Roman"/>
-                <w:noProof/>
-                <w:sz w:val="24"/>
-                <w:szCs w:val="24"/>
+                <w:lang w:val="en-US"/>
+              </w:rPr>
+              <w:t>5</w:t>
+            </w:r>
+            <w:r>
+              <w:rPr>
+                <w:rFonts w:ascii="Times New Roman" w:eastAsia="Times New Roman" w:hAnsi="Times New Roman" w:cs="Times New Roman"/>
+                <w:noProof/>
+                <w:lang w:val="en-US"/>
+              </w:rPr>
+              <w:t>90</w:t>
+            </w:r>
+            <w:r>
+              <w:rPr>
+                <w:rFonts w:ascii="Times New Roman" w:eastAsia="Times New Roman" w:hAnsi="Times New Roman" w:cs="Times New Roman"/>
+                <w:noProof/>
                 <w:lang w:val="en-US"/>
               </w:rPr>
               <w:t>)</w:t>
@@ -17751,8 +17596,6 @@
               <w:rPr>
                 <w:rFonts w:ascii="Times New Roman" w:eastAsia="Times New Roman" w:hAnsi="Times New Roman" w:cs="Times New Roman"/>
                 <w:noProof/>
-                <w:sz w:val="24"/>
-                <w:szCs w:val="24"/>
                 <w:lang w:val="en-US"/>
               </w:rPr>
             </w:pPr>
@@ -17760,18 +17603,30 @@
               <w:rPr>
                 <w:rFonts w:ascii="Times New Roman" w:eastAsia="Times New Roman" w:hAnsi="Times New Roman" w:cs="Times New Roman"/>
                 <w:noProof/>
-                <w:sz w:val="24"/>
-                <w:szCs w:val="24"/>
-                <w:lang w:val="en-US"/>
-              </w:rPr>
-              <w:t xml:space="preserve">8.41 </w:t>
-            </w:r>
-            <w:r>
-              <w:rPr>
-                <w:rFonts w:ascii="Times New Roman" w:eastAsia="Times New Roman" w:hAnsi="Times New Roman" w:cs="Times New Roman"/>
-                <w:noProof/>
-                <w:sz w:val="24"/>
-                <w:szCs w:val="24"/>
+                <w:lang w:val="en-US"/>
+              </w:rPr>
+              <w:t>8.</w:t>
+            </w:r>
+            <w:r>
+              <w:rPr>
+                <w:rFonts w:ascii="Times New Roman" w:eastAsia="Times New Roman" w:hAnsi="Times New Roman" w:cs="Times New Roman"/>
+                <w:noProof/>
+                <w:lang w:val="en-US"/>
+              </w:rPr>
+              <w:t>30</w:t>
+            </w:r>
+            <w:r>
+              <w:rPr>
+                <w:rFonts w:ascii="Times New Roman" w:eastAsia="Times New Roman" w:hAnsi="Times New Roman" w:cs="Times New Roman"/>
+                <w:noProof/>
+                <w:lang w:val="en-US"/>
+              </w:rPr>
+              <w:t xml:space="preserve"> </w:t>
+            </w:r>
+            <w:r>
+              <w:rPr>
+                <w:rFonts w:ascii="Times New Roman" w:eastAsia="Times New Roman" w:hAnsi="Times New Roman" w:cs="Times New Roman"/>
+                <w:noProof/>
                 <w:lang w:val="en-US"/>
               </w:rPr>
               <w:t>(0.0</w:t>
@@ -17780,18 +17635,14 @@
               <w:rPr>
                 <w:rFonts w:ascii="Times New Roman" w:eastAsia="Times New Roman" w:hAnsi="Times New Roman" w:cs="Times New Roman"/>
                 <w:noProof/>
-                <w:sz w:val="24"/>
-                <w:szCs w:val="24"/>
-                <w:lang w:val="en-US"/>
-              </w:rPr>
-              <w:t>15</w:t>
-            </w:r>
-            <w:r>
-              <w:rPr>
-                <w:rFonts w:ascii="Times New Roman" w:eastAsia="Times New Roman" w:hAnsi="Times New Roman" w:cs="Times New Roman"/>
-                <w:noProof/>
-                <w:sz w:val="24"/>
-                <w:szCs w:val="24"/>
+                <w:lang w:val="en-US"/>
+              </w:rPr>
+              <w:t>158</w:t>
+            </w:r>
+            <w:r>
+              <w:rPr>
+                <w:rFonts w:ascii="Times New Roman" w:eastAsia="Times New Roman" w:hAnsi="Times New Roman" w:cs="Times New Roman"/>
+                <w:noProof/>
                 <w:lang w:val="en-US"/>
               </w:rPr>
               <w:t>)</w:t>
@@ -17861,8 +17712,6 @@
               <w:rPr>
                 <w:rFonts w:ascii="Times New Roman" w:eastAsia="Times New Roman" w:hAnsi="Times New Roman" w:cs="Times New Roman"/>
                 <w:noProof/>
-                <w:sz w:val="24"/>
-                <w:szCs w:val="24"/>
                 <w:lang w:val="en-US"/>
               </w:rPr>
             </w:pPr>
@@ -17870,8 +17719,6 @@
               <w:rPr>
                 <w:rFonts w:ascii="Times New Roman" w:eastAsia="Times New Roman" w:hAnsi="Times New Roman" w:cs="Times New Roman"/>
                 <w:noProof/>
-                <w:sz w:val="24"/>
-                <w:szCs w:val="24"/>
                 <w:lang w:val="en-US"/>
               </w:rPr>
               <w:t>-0.1</w:t>
@@ -17880,18 +17727,22 @@
               <w:rPr>
                 <w:rFonts w:ascii="Times New Roman" w:eastAsia="Times New Roman" w:hAnsi="Times New Roman" w:cs="Times New Roman"/>
                 <w:noProof/>
-                <w:sz w:val="24"/>
-                <w:szCs w:val="24"/>
-                <w:lang w:val="en-US"/>
-              </w:rPr>
-              <w:t>78</w:t>
-            </w:r>
-            <w:r>
-              <w:rPr>
-                <w:rFonts w:ascii="Times New Roman" w:eastAsia="Times New Roman" w:hAnsi="Times New Roman" w:cs="Times New Roman"/>
-                <w:noProof/>
-                <w:sz w:val="24"/>
-                <w:szCs w:val="24"/>
+                <w:lang w:val="en-US"/>
+              </w:rPr>
+              <w:t>7</w:t>
+            </w:r>
+            <w:r>
+              <w:rPr>
+                <w:rFonts w:ascii="Times New Roman" w:eastAsia="Times New Roman" w:hAnsi="Times New Roman" w:cs="Times New Roman"/>
+                <w:noProof/>
+                <w:lang w:val="en-US"/>
+              </w:rPr>
+              <w:t>7</w:t>
+            </w:r>
+            <w:r>
+              <w:rPr>
+                <w:rFonts w:ascii="Times New Roman" w:eastAsia="Times New Roman" w:hAnsi="Times New Roman" w:cs="Times New Roman"/>
+                <w:noProof/>
                 <w:lang w:val="en-US"/>
               </w:rPr>
               <w:t xml:space="preserve"> </w:t>
@@ -17912,7 +17763,13 @@
               <w:rPr>
                 <w:rFonts w:ascii="Times New Roman" w:hAnsi="Times New Roman" w:cs="Times New Roman"/>
               </w:rPr>
-              <w:t>76</w:t>
+              <w:t>7</w:t>
+            </w:r>
+            <w:r>
+              <w:rPr>
+                <w:rFonts w:ascii="Times New Roman" w:hAnsi="Times New Roman" w:cs="Times New Roman"/>
+              </w:rPr>
+              <w:t>5</w:t>
             </w:r>
           </w:p>
         </w:tc>
@@ -17928,8 +17785,6 @@
               <w:rPr>
                 <w:rFonts w:ascii="Times New Roman" w:eastAsia="Times New Roman" w:hAnsi="Times New Roman" w:cs="Times New Roman"/>
                 <w:noProof/>
-                <w:sz w:val="24"/>
-                <w:szCs w:val="24"/>
                 <w:lang w:val="en-US"/>
               </w:rPr>
             </w:pPr>
@@ -17937,8 +17792,6 @@
               <w:rPr>
                 <w:rFonts w:ascii="Times New Roman" w:eastAsia="Times New Roman" w:hAnsi="Times New Roman" w:cs="Times New Roman"/>
                 <w:noProof/>
-                <w:sz w:val="24"/>
-                <w:szCs w:val="24"/>
                 <w:lang w:val="en-US"/>
               </w:rPr>
               <w:t>-2.</w:t>
@@ -17947,38 +17800,46 @@
               <w:rPr>
                 <w:rFonts w:ascii="Times New Roman" w:eastAsia="Times New Roman" w:hAnsi="Times New Roman" w:cs="Times New Roman"/>
                 <w:noProof/>
-                <w:sz w:val="24"/>
-                <w:szCs w:val="24"/>
-                <w:lang w:val="en-US"/>
-              </w:rPr>
-              <w:t>336</w:t>
-            </w:r>
-            <w:r>
-              <w:rPr>
-                <w:rFonts w:ascii="Times New Roman" w:eastAsia="Times New Roman" w:hAnsi="Times New Roman" w:cs="Times New Roman"/>
-                <w:noProof/>
-                <w:sz w:val="24"/>
-                <w:szCs w:val="24"/>
-                <w:lang w:val="en-US"/>
-              </w:rPr>
-              <w:t xml:space="preserve"> (0.0</w:t>
-            </w:r>
-            <w:r>
-              <w:rPr>
-                <w:rFonts w:ascii="Times New Roman" w:eastAsia="Times New Roman" w:hAnsi="Times New Roman" w:cs="Times New Roman"/>
-                <w:noProof/>
-                <w:sz w:val="24"/>
-                <w:szCs w:val="24"/>
-                <w:lang w:val="en-US"/>
-              </w:rPr>
-              <w:t>195</w:t>
-            </w:r>
-            <w:r>
-              <w:rPr>
-                <w:rFonts w:ascii="Times New Roman" w:eastAsia="Times New Roman" w:hAnsi="Times New Roman" w:cs="Times New Roman"/>
-                <w:noProof/>
-                <w:sz w:val="24"/>
-                <w:szCs w:val="24"/>
+                <w:lang w:val="en-US"/>
+              </w:rPr>
+              <w:t>3</w:t>
+            </w:r>
+            <w:r>
+              <w:rPr>
+                <w:rFonts w:ascii="Times New Roman" w:eastAsia="Times New Roman" w:hAnsi="Times New Roman" w:cs="Times New Roman"/>
+                <w:noProof/>
+                <w:lang w:val="en-US"/>
+              </w:rPr>
+              <w:t>79</w:t>
+            </w:r>
+            <w:r>
+              <w:rPr>
+                <w:rFonts w:ascii="Times New Roman" w:eastAsia="Times New Roman" w:hAnsi="Times New Roman" w:cs="Times New Roman"/>
+                <w:noProof/>
+                <w:lang w:val="en-US"/>
+              </w:rPr>
+              <w:t xml:space="preserve"> (0.</w:t>
+            </w:r>
+            <w:r>
+              <w:rPr>
+                <w:rFonts w:ascii="Times New Roman" w:eastAsia="Times New Roman" w:hAnsi="Times New Roman" w:cs="Times New Roman"/>
+                <w:noProof/>
+                <w:lang w:val="en-US"/>
+              </w:rPr>
+              <w:t>01</w:t>
+            </w:r>
+            <w:r>
+              <w:rPr>
+                <w:rFonts w:ascii="Times New Roman" w:eastAsia="Times New Roman" w:hAnsi="Times New Roman" w:cs="Times New Roman"/>
+                <w:noProof/>
+                <w:lang w:val="en-US"/>
+              </w:rPr>
+              <w:t>7</w:t>
+            </w:r>
+            <w:r>
+              <w:rPr>
+                <w:rFonts w:ascii="Times New Roman" w:eastAsia="Times New Roman" w:hAnsi="Times New Roman" w:cs="Times New Roman"/>
+                <w:noProof/>
                 <w:lang w:val="en-US"/>
               </w:rPr>
               <w:t>)</w:t>
@@ -18025,7 +17886,6 @@
       <w:pPr>
         <w:widowControl w:val="0"/>
         <w:spacing w:after="160" w:line="259" w:lineRule="auto"/>
-        <w:jc w:val="both"/>
         <w:rPr>
           <w:rFonts w:ascii="Times New Roman" w:eastAsia="Times New Roman" w:hAnsi="Times New Roman" w:cs="Times New Roman"/>
           <w:noProof/>
@@ -18054,7 +17914,47 @@
           <w:szCs w:val="24"/>
           <w:lang w:val="en-US"/>
         </w:rPr>
-        <w:t xml:space="preserve"> Post-hoc testing </w:t>
+        <w:t xml:space="preserve"> </w:t>
+      </w:r>
+      <w:r>
+        <w:rPr>
+          <w:rFonts w:ascii="Times New Roman" w:eastAsia="Times New Roman" w:hAnsi="Times New Roman" w:cs="Times New Roman"/>
+          <w:noProof/>
+          <w:sz w:val="24"/>
+          <w:szCs w:val="24"/>
+          <w:lang w:val="en-US"/>
+        </w:rPr>
+        <w:t>Allometric mass-exponent (</w:t>
+      </w:r>
+      <w:r>
+        <w:rPr>
+          <w:rFonts w:ascii="Times New Roman" w:eastAsia="Times New Roman" w:hAnsi="Times New Roman" w:cs="Times New Roman"/>
+          <w:noProof/>
+          <w:sz w:val="24"/>
+          <w:szCs w:val="24"/>
+          <w:lang w:val="en-US"/>
+        </w:rPr>
+        <w:sym w:font="Symbol" w:char="F0B1"/>
+      </w:r>
+      <w:r>
+        <w:rPr>
+          <w:rFonts w:ascii="Times New Roman" w:eastAsia="Times New Roman" w:hAnsi="Times New Roman" w:cs="Times New Roman"/>
+          <w:noProof/>
+          <w:sz w:val="24"/>
+          <w:szCs w:val="24"/>
+          <w:lang w:val="en-US"/>
+        </w:rPr>
+        <w:t xml:space="preserve"> s.e.) for each habitat and p</w:t>
+      </w:r>
+      <w:r>
+        <w:rPr>
+          <w:rFonts w:ascii="Times New Roman" w:eastAsia="Times New Roman" w:hAnsi="Times New Roman" w:cs="Times New Roman"/>
+          <w:noProof/>
+          <w:sz w:val="24"/>
+          <w:szCs w:val="24"/>
+          <w:lang w:val="en-US"/>
+        </w:rPr>
+        <w:t xml:space="preserve">ost-hoc testing </w:t>
       </w:r>
       <w:r>
         <w:rPr>
@@ -18159,7 +18059,18 @@
           <w:szCs w:val="24"/>
           <w:lang w:val="en-US"/>
         </w:rPr>
-        <w:t>) and habitat (terrestrial, semi-aquatic and aquatic</w:t>
+        <w:t xml:space="preserve">) and habitat </w:t>
+      </w:r>
+      <w:r>
+        <w:rPr>
+          <w:rFonts w:ascii="Times New Roman" w:eastAsia="Times New Roman" w:hAnsi="Times New Roman" w:cs="Times New Roman"/>
+          <w:noProof/>
+          <w:sz w:val="24"/>
+          <w:szCs w:val="24"/>
+          <w:lang w:val="en-US"/>
+        </w:rPr>
+        <w:lastRenderedPageBreak/>
+        <w:t>(terrestrial, semi-aquatic and aquatic</w:t>
       </w:r>
       <w:r>
         <w:rPr>
@@ -18179,38 +18090,7 @@
           <w:szCs w:val="24"/>
           <w:lang w:val="en-US"/>
         </w:rPr>
-        <w:t xml:space="preserve">. Shaded cells </w:t>
-      </w:r>
-      <w:r>
-        <w:rPr>
-          <w:rFonts w:ascii="Times New Roman" w:eastAsia="Times New Roman" w:hAnsi="Times New Roman" w:cs="Times New Roman"/>
-          <w:noProof/>
-          <w:sz w:val="24"/>
-          <w:szCs w:val="24"/>
-          <w:lang w:val="en-US"/>
-        </w:rPr>
-        <w:t>indicate the</w:t>
-      </w:r>
-      <w:r>
-        <w:rPr>
-          <w:rFonts w:ascii="Times New Roman" w:eastAsia="Times New Roman" w:hAnsi="Times New Roman" w:cs="Times New Roman"/>
-          <w:noProof/>
-          <w:sz w:val="24"/>
-          <w:szCs w:val="24"/>
-          <w:lang w:val="en-US"/>
-        </w:rPr>
-        <w:t xml:space="preserve"> </w:t>
-      </w:r>
-      <w:r>
-        <w:rPr>
-          <w:rFonts w:ascii="Times New Roman" w:eastAsia="Times New Roman" w:hAnsi="Times New Roman" w:cs="Times New Roman"/>
-          <w:noProof/>
-          <w:sz w:val="24"/>
-          <w:szCs w:val="24"/>
-          <w:lang w:val="en-US"/>
-        </w:rPr>
-        <w:lastRenderedPageBreak/>
-        <w:t>habitats for which the t-ratio and P-value are comparing.</w:t>
+        <w:t xml:space="preserve">. </w:t>
       </w:r>
     </w:p>
     <w:tbl>
@@ -18537,7 +18417,17 @@
                 <w:szCs w:val="24"/>
                 <w:lang w:val="en-US"/>
               </w:rPr>
-              <w:t>303</w:t>
+              <w:t>30</w:t>
+            </w:r>
+            <w:r>
+              <w:rPr>
+                <w:rFonts w:ascii="Times New Roman" w:eastAsia="Times New Roman" w:hAnsi="Times New Roman" w:cs="Times New Roman"/>
+                <w:noProof/>
+                <w:sz w:val="24"/>
+                <w:szCs w:val="24"/>
+                <w:lang w:val="en-US"/>
+              </w:rPr>
+              <w:t>6</w:t>
             </w:r>
             <w:r>
               <w:rPr>
@@ -18571,7 +18461,15 @@
                 <w:sz w:val="24"/>
                 <w:szCs w:val="24"/>
               </w:rPr>
-              <w:t>62</w:t>
+              <w:t>6</w:t>
+            </w:r>
+            <w:r>
+              <w:rPr>
+                <w:rFonts w:ascii="Times New Roman" w:hAnsi="Times New Roman" w:cs="Times New Roman"/>
+                <w:sz w:val="24"/>
+                <w:szCs w:val="24"/>
+              </w:rPr>
+              <w:t>1</w:t>
             </w:r>
           </w:p>
         </w:tc>
@@ -18681,7 +18579,7 @@
                 <w:szCs w:val="24"/>
                 <w:lang w:val="en-US"/>
               </w:rPr>
-              <w:t>71</w:t>
+              <w:t>88</w:t>
             </w:r>
             <w:r>
               <w:rPr>
@@ -18707,7 +18605,7 @@
                 <w:sz w:val="24"/>
                 <w:szCs w:val="24"/>
               </w:rPr>
-              <w:t xml:space="preserve"> 0.05</w:t>
+              <w:t xml:space="preserve"> 0.0</w:t>
             </w:r>
             <w:r>
               <w:rPr>
@@ -18715,7 +18613,7 @@
                 <w:sz w:val="24"/>
                 <w:szCs w:val="24"/>
               </w:rPr>
-              <w:t>8</w:t>
+              <w:t>50</w:t>
             </w:r>
           </w:p>
         </w:tc>
@@ -18745,7 +18643,17 @@
                 <w:szCs w:val="24"/>
                 <w:lang w:val="en-US"/>
               </w:rPr>
-              <w:t>2.754</w:t>
+              <w:t>2.7</w:t>
+            </w:r>
+            <w:r>
+              <w:rPr>
+                <w:rFonts w:ascii="Times New Roman" w:eastAsia="Times New Roman" w:hAnsi="Times New Roman" w:cs="Times New Roman"/>
+                <w:noProof/>
+                <w:sz w:val="24"/>
+                <w:szCs w:val="24"/>
+                <w:lang w:val="en-US"/>
+              </w:rPr>
+              <w:t>92</w:t>
             </w:r>
             <w:r>
               <w:rPr>
@@ -18765,7 +18673,17 @@
                 <w:szCs w:val="24"/>
                 <w:lang w:val="en-US"/>
               </w:rPr>
-              <w:t>16</w:t>
+              <w:t>1</w:t>
+            </w:r>
+            <w:r>
+              <w:rPr>
+                <w:rFonts w:ascii="Times New Roman" w:eastAsia="Times New Roman" w:hAnsi="Times New Roman" w:cs="Times New Roman"/>
+                <w:noProof/>
+                <w:sz w:val="24"/>
+                <w:szCs w:val="24"/>
+                <w:lang w:val="en-US"/>
+              </w:rPr>
+              <w:t>5</w:t>
             </w:r>
             <w:r>
               <w:rPr>
@@ -18868,7 +18786,17 @@
                 <w:szCs w:val="24"/>
                 <w:lang w:val="en-US"/>
               </w:rPr>
-              <w:t>25</w:t>
+              <w:t>2</w:t>
+            </w:r>
+            <w:r>
+              <w:rPr>
+                <w:rFonts w:ascii="Times New Roman" w:eastAsia="Times New Roman" w:hAnsi="Times New Roman" w:cs="Times New Roman"/>
+                <w:noProof/>
+                <w:sz w:val="24"/>
+                <w:szCs w:val="24"/>
+                <w:lang w:val="en-US"/>
+              </w:rPr>
+              <w:t>8</w:t>
             </w:r>
             <w:r>
               <w:rPr>
@@ -18902,7 +18830,15 @@
                 <w:sz w:val="24"/>
                 <w:szCs w:val="24"/>
               </w:rPr>
-              <w:t>46</w:t>
+              <w:t>4</w:t>
+            </w:r>
+            <w:r>
+              <w:rPr>
+                <w:rFonts w:ascii="Times New Roman" w:hAnsi="Times New Roman" w:cs="Times New Roman"/>
+                <w:sz w:val="24"/>
+                <w:szCs w:val="24"/>
+              </w:rPr>
+              <w:t>5</w:t>
             </w:r>
           </w:p>
         </w:tc>
@@ -18941,7 +18877,17 @@
                 <w:szCs w:val="24"/>
                 <w:lang w:val="en-US"/>
               </w:rPr>
-              <w:t>336</w:t>
+              <w:t>3</w:t>
+            </w:r>
+            <w:r>
+              <w:rPr>
+                <w:rFonts w:ascii="Times New Roman" w:eastAsia="Times New Roman" w:hAnsi="Times New Roman" w:cs="Times New Roman"/>
+                <w:noProof/>
+                <w:sz w:val="24"/>
+                <w:szCs w:val="24"/>
+                <w:lang w:val="en-US"/>
+              </w:rPr>
+              <w:t>65</w:t>
             </w:r>
             <w:r>
               <w:rPr>
@@ -18961,7 +18907,7 @@
                 <w:szCs w:val="24"/>
                 <w:lang w:val="en-US"/>
               </w:rPr>
-              <w:t>51</w:t>
+              <w:t>48</w:t>
             </w:r>
             <w:r>
               <w:rPr>
@@ -19011,7 +18957,17 @@
                 <w:szCs w:val="24"/>
                 <w:lang w:val="en-US"/>
               </w:rPr>
-              <w:t>0.726</w:t>
+              <w:t>0.</w:t>
+            </w:r>
+            <w:r>
+              <w:rPr>
+                <w:rFonts w:ascii="Times New Roman" w:eastAsia="Times New Roman" w:hAnsi="Times New Roman" w:cs="Times New Roman"/>
+                <w:noProof/>
+                <w:sz w:val="24"/>
+                <w:szCs w:val="24"/>
+                <w:lang w:val="en-US"/>
+              </w:rPr>
+              <w:t>599</w:t>
             </w:r>
             <w:r>
               <w:rPr>
@@ -19031,7 +18987,7 @@
                 <w:szCs w:val="24"/>
                 <w:lang w:val="en-US"/>
               </w:rPr>
-              <w:t>785</w:t>
+              <w:t>821</w:t>
             </w:r>
             <w:r>
               <w:rPr>
@@ -19340,13 +19296,17 @@
       </w:pPr>
       <w:r>
         <w:rPr>
-          <w:noProof/>
+          <w:rFonts w:ascii="Times New Roman" w:eastAsia="Times New Roman" w:hAnsi="Times New Roman" w:cs="Times New Roman"/>
+          <w:noProof/>
+          <w:sz w:val="24"/>
+          <w:szCs w:val="24"/>
+          <w:lang w:val="en-US"/>
         </w:rPr>
         <w:drawing>
-          <wp:inline distT="0" distB="0" distL="0" distR="0" wp14:anchorId="1F6972E8" wp14:editId="65A9F27D">
-            <wp:extent cx="6281738" cy="3485456"/>
-            <wp:effectExtent l="0" t="0" r="5080" b="1270"/>
-            <wp:docPr id="774240460" name="Picture 1" descr="A screenshot of a graph&#10;&#10;Description automatically generated"/>
+          <wp:inline distT="0" distB="0" distL="0" distR="0" wp14:anchorId="6B72FF7B" wp14:editId="7E83B9AA">
+            <wp:extent cx="5943600" cy="3670935"/>
+            <wp:effectExtent l="0" t="0" r="0" b="5715"/>
+            <wp:docPr id="1251610949" name="Picture 1"/>
             <wp:cNvGraphicFramePr>
               <a:graphicFrameLocks xmlns:a="http://schemas.openxmlformats.org/drawingml/2006/main" noChangeAspect="1"/>
             </wp:cNvGraphicFramePr>
@@ -19354,7 +19314,7 @@
               <a:graphicData uri="http://schemas.openxmlformats.org/drawingml/2006/picture">
                 <pic:pic xmlns:pic="http://schemas.openxmlformats.org/drawingml/2006/picture">
                   <pic:nvPicPr>
-                    <pic:cNvPr id="774240460" name="Picture 1" descr="A screenshot of a graph&#10;&#10;Description automatically generated"/>
+                    <pic:cNvPr id="0" name="Picture 1"/>
                     <pic:cNvPicPr>
                       <a:picLocks noChangeAspect="1" noChangeArrowheads="1"/>
                     </pic:cNvPicPr>
@@ -19375,12 +19335,15 @@
                   <pic:spPr bwMode="auto">
                     <a:xfrm>
                       <a:off x="0" y="0"/>
-                      <a:ext cx="6288433" cy="3489171"/>
+                      <a:ext cx="5943600" cy="3670935"/>
                     </a:xfrm>
                     <a:prstGeom prst="rect">
                       <a:avLst/>
                     </a:prstGeom>
                     <a:noFill/>
+                    <a:ln>
+                      <a:noFill/>
+                    </a:ln>
                   </pic:spPr>
                 </pic:pic>
               </a:graphicData>
@@ -19707,7 +19670,10 @@
         <w:ind w:left="720" w:hanging="720"/>
       </w:pPr>
       <w:r>
-        <w:t xml:space="preserve">Fahlman A, Moore MJ &amp; Garcia-Parraga D (2017). Respiratory function and mechanics in pinnipeds and cetaceans. </w:t>
+        <w:t xml:space="preserve">Fahlman A, Moore MJ &amp; Garcia-Parraga D (2017). </w:t>
+      </w:r>
+      <w:r>
+        <w:t xml:space="preserve">Respiratory function and mechanics in pinnipeds and cetaceans. </w:t>
       </w:r>
       <w:r>
         <w:rPr>
@@ -20227,7 +20193,13 @@
         <w:ind w:left="720" w:hanging="720"/>
       </w:pPr>
       <w:r>
-        <w:t xml:space="preserve">Piscitelli-Doshkov M, Kooyman G &amp; Fahlman A (2024). Respiratory physiology in the dolphin and other whales. In </w:t>
+        <w:rPr>
+          <w:lang w:val="it-IT"/>
+        </w:rPr>
+        <w:t xml:space="preserve">Piscitelli-Doshkov M, Kooyman G &amp; Fahlman A (2024). </w:t>
+      </w:r>
+      <w:r>
+        <w:t xml:space="preserve">Respiratory physiology in the dolphin and other whales. In </w:t>
       </w:r>
       <w:r>
         <w:rPr>
@@ -21349,6 +21321,7 @@
   <w:style w:type="character" w:default="1" w:styleId="DefaultParagraphFont">
     <w:name w:val="Default Paragraph Font"/>
     <w:uiPriority w:val="1"/>
+    <w:semiHidden/>
     <w:unhideWhenUsed/>
   </w:style>
   <w:style w:type="table" w:default="1" w:styleId="TableNormal">

</xml_diff>

<commit_message>
more updates for ms circ
</commit_message>
<xml_diff>
--- a/Allometry-of-basal-breathing-frequency-v3.docx
+++ b/Allometry-of-basal-breathing-frequency-v3.docx
@@ -1,6 +1,6 @@
 
 <file path=word/document.xml><?xml version="1.0" encoding="utf-8"?>
-<w:document xmlns:wpc="http://schemas.microsoft.com/office/word/2010/wordprocessingCanvas" xmlns:cx="http://schemas.microsoft.com/office/drawing/2014/chartex" xmlns:cx1="http://schemas.microsoft.com/office/drawing/2015/9/8/chartex" xmlns:cx2="http://schemas.microsoft.com/office/drawing/2015/10/21/chartex" xmlns:cx3="http://schemas.microsoft.com/office/drawing/2016/5/9/chartex" xmlns:cx4="http://schemas.microsoft.com/office/drawing/2016/5/10/chartex" xmlns:cx5="http://schemas.microsoft.com/office/drawing/2016/5/11/chartex" xmlns:cx6="http://schemas.microsoft.com/office/drawing/2016/5/12/chartex" xmlns:cx7="http://schemas.microsoft.com/office/drawing/2016/5/13/chartex" xmlns:cx8="http://schemas.microsoft.com/office/drawing/2016/5/14/chartex" xmlns:mc="http://schemas.openxmlformats.org/markup-compatibility/2006" xmlns:aink="http://schemas.microsoft.com/office/drawing/2016/ink" xmlns:am3d="http://schemas.microsoft.com/office/drawing/2017/model3d" xmlns:o="urn:schemas-microsoft-com:office:office" xmlns:oel="http://schemas.microsoft.com/office/2019/extlst" xmlns:r="http://schemas.openxmlformats.org/officeDocument/2006/relationships" xmlns:m="http://schemas.openxmlformats.org/officeDocument/2006/math" xmlns:v="urn:schemas-microsoft-com:vml" xmlns:wp14="http://schemas.microsoft.com/office/word/2010/wordprocessingDrawing" xmlns:wp="http://schemas.openxmlformats.org/drawingml/2006/wordprocessingDrawing" xmlns:w10="urn:schemas-microsoft-com:office:word" xmlns:w="http://schemas.openxmlformats.org/wordprocessingml/2006/main" xmlns:w14="http://schemas.microsoft.com/office/word/2010/wordml" xmlns:w15="http://schemas.microsoft.com/office/word/2012/wordml" xmlns:w16cex="http://schemas.microsoft.com/office/word/2018/wordml/cex" xmlns:w16cid="http://schemas.microsoft.com/office/word/2016/wordml/cid" xmlns:w16="http://schemas.microsoft.com/office/word/2018/wordml" xmlns:w16du="http://schemas.microsoft.com/office/word/2023/wordml/word16du" xmlns:w16sdtdh="http://schemas.microsoft.com/office/word/2020/wordml/sdtdatahash" xmlns:w16se="http://schemas.microsoft.com/office/word/2015/wordml/symex" xmlns:wpg="http://schemas.microsoft.com/office/word/2010/wordprocessingGroup" xmlns:wpi="http://schemas.microsoft.com/office/word/2010/wordprocessingInk" xmlns:wne="http://schemas.microsoft.com/office/word/2006/wordml" xmlns:wps="http://schemas.microsoft.com/office/word/2010/wordprocessingShape" mc:Ignorable="w14 w15 w16se w16cid w16 w16cex w16sdtdh w16du wp14">
+<w:document xmlns:wpc="http://schemas.microsoft.com/office/word/2010/wordprocessingCanvas" xmlns:cx="http://schemas.microsoft.com/office/drawing/2014/chartex" xmlns:cx1="http://schemas.microsoft.com/office/drawing/2015/9/8/chartex" xmlns:cx2="http://schemas.microsoft.com/office/drawing/2015/10/21/chartex" xmlns:cx3="http://schemas.microsoft.com/office/drawing/2016/5/9/chartex" xmlns:cx4="http://schemas.microsoft.com/office/drawing/2016/5/10/chartex" xmlns:cx5="http://schemas.microsoft.com/office/drawing/2016/5/11/chartex" xmlns:cx6="http://schemas.microsoft.com/office/drawing/2016/5/12/chartex" xmlns:cx7="http://schemas.microsoft.com/office/drawing/2016/5/13/chartex" xmlns:cx8="http://schemas.microsoft.com/office/drawing/2016/5/14/chartex" xmlns:mc="http://schemas.openxmlformats.org/markup-compatibility/2006" xmlns:aink="http://schemas.microsoft.com/office/drawing/2016/ink" xmlns:am3d="http://schemas.microsoft.com/office/drawing/2017/model3d" xmlns:o="urn:schemas-microsoft-com:office:office" xmlns:oel="http://schemas.microsoft.com/office/2019/extlst" xmlns:r="http://schemas.openxmlformats.org/officeDocument/2006/relationships" xmlns:m="http://schemas.openxmlformats.org/officeDocument/2006/math" xmlns:v="urn:schemas-microsoft-com:vml" xmlns:wp14="http://schemas.microsoft.com/office/word/2010/wordprocessingDrawing" xmlns:wp="http://schemas.openxmlformats.org/drawingml/2006/wordprocessingDrawing" xmlns:w10="urn:schemas-microsoft-com:office:word" xmlns:w="http://schemas.openxmlformats.org/wordprocessingml/2006/main" xmlns:w14="http://schemas.microsoft.com/office/word/2010/wordml" xmlns:w15="http://schemas.microsoft.com/office/word/2012/wordml" xmlns:w16cex="http://schemas.microsoft.com/office/word/2018/wordml/cex" xmlns:w16cid="http://schemas.microsoft.com/office/word/2016/wordml/cid" xmlns:w16="http://schemas.microsoft.com/office/word/2018/wordml" xmlns:w16sdtdh="http://schemas.microsoft.com/office/word/2020/wordml/sdtdatahash" xmlns:w16se="http://schemas.microsoft.com/office/word/2015/wordml/symex" xmlns:wpg="http://schemas.microsoft.com/office/word/2010/wordprocessingGroup" xmlns:wpi="http://schemas.microsoft.com/office/word/2010/wordprocessingInk" xmlns:wne="http://schemas.microsoft.com/office/word/2006/wordml" xmlns:wps="http://schemas.microsoft.com/office/word/2010/wordprocessingShape" mc:Ignorable="w14 w15 w16se w16cid w16 w16cex w16sdtdh wp14">
   <w:body>
     <w:p>
       <w:pPr>
@@ -176,13 +176,23 @@
         </w:rPr>
         <w:t xml:space="preserve">, </w:t>
       </w:r>
-      <w:r>
-        <w:rPr>
-          <w:rFonts w:ascii="Times New Roman" w:hAnsi="Times New Roman" w:cs="Times New Roman"/>
-          <w:sz w:val="24"/>
-          <w:szCs w:val="24"/>
-        </w:rPr>
-        <w:t>Josefin Larsson</w:t>
+      <w:proofErr w:type="spellStart"/>
+      <w:r>
+        <w:rPr>
+          <w:rFonts w:ascii="Times New Roman" w:hAnsi="Times New Roman" w:cs="Times New Roman"/>
+          <w:sz w:val="24"/>
+          <w:szCs w:val="24"/>
+        </w:rPr>
+        <w:t>Josefin</w:t>
+      </w:r>
+      <w:proofErr w:type="spellEnd"/>
+      <w:r>
+        <w:rPr>
+          <w:rFonts w:ascii="Times New Roman" w:hAnsi="Times New Roman" w:cs="Times New Roman"/>
+          <w:sz w:val="24"/>
+          <w:szCs w:val="24"/>
+        </w:rPr>
+        <w:t xml:space="preserve"> Larsson</w:t>
       </w:r>
       <w:r>
         <w:rPr>
@@ -226,13 +236,23 @@
         </w:rPr>
         <w:t xml:space="preserve">, </w:t>
       </w:r>
-      <w:r>
-        <w:rPr>
-          <w:rFonts w:ascii="Times New Roman" w:hAnsi="Times New Roman" w:cs="Times New Roman"/>
-          <w:sz w:val="24"/>
-          <w:szCs w:val="24"/>
-        </w:rPr>
-        <w:t>Suguru Higa</w:t>
+      <w:proofErr w:type="spellStart"/>
+      <w:r>
+        <w:rPr>
+          <w:rFonts w:ascii="Times New Roman" w:hAnsi="Times New Roman" w:cs="Times New Roman"/>
+          <w:sz w:val="24"/>
+          <w:szCs w:val="24"/>
+        </w:rPr>
+        <w:t>Suguru</w:t>
+      </w:r>
+      <w:proofErr w:type="spellEnd"/>
+      <w:r>
+        <w:rPr>
+          <w:rFonts w:ascii="Times New Roman" w:hAnsi="Times New Roman" w:cs="Times New Roman"/>
+          <w:sz w:val="24"/>
+          <w:szCs w:val="24"/>
+        </w:rPr>
+        <w:t xml:space="preserve"> Higa</w:t>
       </w:r>
       <w:r>
         <w:rPr>
@@ -251,13 +271,23 @@
         </w:rPr>
         <w:t xml:space="preserve">, </w:t>
       </w:r>
-      <w:r>
-        <w:rPr>
-          <w:rFonts w:ascii="Times New Roman" w:hAnsi="Times New Roman" w:cs="Times New Roman"/>
-          <w:sz w:val="24"/>
-          <w:szCs w:val="24"/>
-        </w:rPr>
-        <w:t>Gonçalo Marques</w:t>
+      <w:proofErr w:type="spellStart"/>
+      <w:r>
+        <w:rPr>
+          <w:rFonts w:ascii="Times New Roman" w:hAnsi="Times New Roman" w:cs="Times New Roman"/>
+          <w:sz w:val="24"/>
+          <w:szCs w:val="24"/>
+        </w:rPr>
+        <w:t>Gonçalo</w:t>
+      </w:r>
+      <w:proofErr w:type="spellEnd"/>
+      <w:r>
+        <w:rPr>
+          <w:rFonts w:ascii="Times New Roman" w:hAnsi="Times New Roman" w:cs="Times New Roman"/>
+          <w:sz w:val="24"/>
+          <w:szCs w:val="24"/>
+        </w:rPr>
+        <w:t xml:space="preserve"> Marques</w:t>
       </w:r>
       <w:r>
         <w:rPr>
@@ -276,13 +306,23 @@
         </w:rPr>
         <w:t xml:space="preserve">, </w:t>
       </w:r>
-      <w:r>
-        <w:rPr>
-          <w:rFonts w:ascii="Times New Roman" w:hAnsi="Times New Roman" w:cs="Times New Roman"/>
-          <w:sz w:val="24"/>
-          <w:szCs w:val="24"/>
-        </w:rPr>
-        <w:t>Malgosia Kaczmarska</w:t>
+      <w:proofErr w:type="spellStart"/>
+      <w:r>
+        <w:rPr>
+          <w:rFonts w:ascii="Times New Roman" w:hAnsi="Times New Roman" w:cs="Times New Roman"/>
+          <w:sz w:val="24"/>
+          <w:szCs w:val="24"/>
+        </w:rPr>
+        <w:t>Malgosia</w:t>
+      </w:r>
+      <w:proofErr w:type="spellEnd"/>
+      <w:r>
+        <w:rPr>
+          <w:rFonts w:ascii="Times New Roman" w:hAnsi="Times New Roman" w:cs="Times New Roman"/>
+          <w:sz w:val="24"/>
+          <w:szCs w:val="24"/>
+        </w:rPr>
+        <w:t xml:space="preserve"> Kaczmarska</w:t>
       </w:r>
       <w:r>
         <w:rPr>
@@ -321,107 +361,234 @@
           <w:szCs w:val="24"/>
         </w:rPr>
       </w:pPr>
-      <w:r>
-        <w:t>Malgosia Kaczmarska &lt;mal.kaczmarska@gmail.com</w:t>
-      </w:r>
-      <w:r>
+      <w:commentRangeStart w:id="0"/>
+      <w:proofErr w:type="spellStart"/>
+      <w:r>
+        <w:rPr>
+          <w:rFonts w:ascii="Times New Roman" w:hAnsi="Times New Roman" w:cs="Times New Roman"/>
+          <w:sz w:val="24"/>
+          <w:szCs w:val="24"/>
+        </w:rPr>
+        <w:t>Malgosia</w:t>
+      </w:r>
+      <w:proofErr w:type="spellEnd"/>
+      <w:r>
+        <w:rPr>
+          <w:rFonts w:ascii="Times New Roman" w:hAnsi="Times New Roman" w:cs="Times New Roman"/>
+          <w:sz w:val="24"/>
+          <w:szCs w:val="24"/>
+        </w:rPr>
+        <w:t xml:space="preserve"> </w:t>
+      </w:r>
+      <w:proofErr w:type="spellStart"/>
+      <w:r>
+        <w:rPr>
+          <w:rFonts w:ascii="Times New Roman" w:hAnsi="Times New Roman" w:cs="Times New Roman"/>
+          <w:sz w:val="24"/>
+          <w:szCs w:val="24"/>
+        </w:rPr>
+        <w:t>Kaczmarska</w:t>
+      </w:r>
+      <w:proofErr w:type="spellEnd"/>
+      <w:r>
+        <w:rPr>
+          <w:rFonts w:ascii="Times New Roman" w:hAnsi="Times New Roman" w:cs="Times New Roman"/>
+          <w:sz w:val="24"/>
+          <w:szCs w:val="24"/>
+        </w:rPr>
+        <w:t xml:space="preserve"> &lt;</w:t>
+      </w:r>
+      <w:proofErr w:type="gramStart"/>
+      <w:r>
+        <w:rPr>
+          <w:rFonts w:ascii="Times New Roman" w:hAnsi="Times New Roman" w:cs="Times New Roman"/>
+          <w:sz w:val="24"/>
+          <w:szCs w:val="24"/>
+        </w:rPr>
+        <w:t xml:space="preserve">mal.kaczmarska@gmail.com; </w:t>
+      </w:r>
+      <w:r>
+        <w:rPr>
+          <w:rFonts w:ascii="Times New Roman" w:hAnsi="Times New Roman" w:cs="Times New Roman"/>
+          <w:sz w:val="24"/>
+          <w:szCs w:val="24"/>
+        </w:rPr>
+        <w:t xml:space="preserve"> </w:t>
+      </w:r>
+      <w:proofErr w:type="spellStart"/>
+      <w:r>
+        <w:rPr>
+          <w:rFonts w:ascii="Times New Roman" w:hAnsi="Times New Roman" w:cs="Times New Roman"/>
+          <w:sz w:val="24"/>
+          <w:szCs w:val="24"/>
+        </w:rPr>
+        <w:t>Su</w:t>
+      </w:r>
+      <w:r>
+        <w:rPr>
+          <w:rFonts w:ascii="Times New Roman" w:hAnsi="Times New Roman" w:cs="Times New Roman"/>
+          <w:sz w:val="24"/>
+          <w:szCs w:val="24"/>
+        </w:rPr>
+        <w:t>guru</w:t>
+      </w:r>
+      <w:proofErr w:type="spellEnd"/>
+      <w:proofErr w:type="gramEnd"/>
+      <w:r>
+        <w:rPr>
+          <w:rFonts w:ascii="Times New Roman" w:hAnsi="Times New Roman" w:cs="Times New Roman"/>
+          <w:sz w:val="24"/>
+          <w:szCs w:val="24"/>
+        </w:rPr>
+        <w:t xml:space="preserve"> </w:t>
+      </w:r>
+      <w:proofErr w:type="spellStart"/>
+      <w:r>
+        <w:rPr>
+          <w:rFonts w:ascii="Times New Roman" w:hAnsi="Times New Roman" w:cs="Times New Roman"/>
+          <w:sz w:val="24"/>
+          <w:szCs w:val="24"/>
+        </w:rPr>
+        <w:t>Higa</w:t>
+      </w:r>
+      <w:proofErr w:type="spellEnd"/>
+      <w:r>
+        <w:rPr>
+          <w:rFonts w:ascii="Times New Roman" w:hAnsi="Times New Roman" w:cs="Times New Roman"/>
+          <w:sz w:val="24"/>
+          <w:szCs w:val="24"/>
+        </w:rPr>
+        <w:t xml:space="preserve">, </w:t>
+      </w:r>
+      <w:r>
+        <w:rPr>
+          <w:rFonts w:ascii="Times New Roman" w:hAnsi="Times New Roman" w:cs="Times New Roman"/>
+          <w:sz w:val="24"/>
+          <w:szCs w:val="24"/>
+        </w:rPr>
+        <w:t xml:space="preserve">Okinawa </w:t>
+      </w:r>
+      <w:proofErr w:type="spellStart"/>
+      <w:r>
+        <w:rPr>
+          <w:rFonts w:ascii="Times New Roman" w:hAnsi="Times New Roman" w:cs="Times New Roman"/>
+          <w:sz w:val="24"/>
+          <w:szCs w:val="24"/>
+        </w:rPr>
+        <w:t>Churaumi</w:t>
+      </w:r>
+      <w:proofErr w:type="spellEnd"/>
+      <w:r>
+        <w:rPr>
+          <w:rFonts w:ascii="Times New Roman" w:hAnsi="Times New Roman" w:cs="Times New Roman"/>
+          <w:sz w:val="24"/>
+          <w:szCs w:val="24"/>
+        </w:rPr>
+        <w:t xml:space="preserve"> Aquarium and Okinawa </w:t>
+      </w:r>
+      <w:proofErr w:type="spellStart"/>
+      <w:r>
+        <w:rPr>
+          <w:rFonts w:ascii="Times New Roman" w:hAnsi="Times New Roman" w:cs="Times New Roman"/>
+          <w:sz w:val="24"/>
+          <w:szCs w:val="24"/>
+        </w:rPr>
+        <w:t>Churashaima</w:t>
+      </w:r>
+      <w:proofErr w:type="spellEnd"/>
+      <w:r>
+        <w:rPr>
+          <w:rFonts w:ascii="Times New Roman" w:hAnsi="Times New Roman" w:cs="Times New Roman"/>
+          <w:sz w:val="24"/>
+          <w:szCs w:val="24"/>
+        </w:rPr>
+        <w:t xml:space="preserve"> Foundation</w:t>
+      </w:r>
+      <w:r>
+        <w:rPr>
+          <w:rFonts w:ascii="Times New Roman" w:hAnsi="Times New Roman" w:cs="Times New Roman"/>
+          <w:sz w:val="24"/>
+          <w:szCs w:val="24"/>
+        </w:rPr>
+        <w:t>-</w:t>
+      </w:r>
+      <w:proofErr w:type="spellStart"/>
+      <w:r>
+        <w:rPr>
+          <w:rFonts w:ascii="MS Gothic" w:eastAsia="MS Gothic" w:hAnsi="MS Gothic" w:cs="MS Gothic" w:hint="eastAsia"/>
+          <w:sz w:val="24"/>
+          <w:szCs w:val="24"/>
+        </w:rPr>
+        <w:t>比嘉</w:t>
+      </w:r>
+      <w:proofErr w:type="spellEnd"/>
+      <w:r>
+        <w:rPr>
+          <w:rFonts w:ascii="Times New Roman" w:hAnsi="Times New Roman" w:cs="Times New Roman"/>
+          <w:sz w:val="24"/>
+          <w:szCs w:val="24"/>
+        </w:rPr>
+        <w:t xml:space="preserve"> </w:t>
+      </w:r>
+      <w:r>
+        <w:rPr>
+          <w:rFonts w:ascii="MS Gothic" w:eastAsia="MS Gothic" w:hAnsi="MS Gothic" w:cs="MS Gothic" w:hint="eastAsia"/>
+          <w:sz w:val="24"/>
+          <w:szCs w:val="24"/>
+        </w:rPr>
+        <w:t>克</w:t>
+      </w:r>
+      <w:r>
+        <w:rPr>
+          <w:rFonts w:ascii="Times New Roman" w:hAnsi="Times New Roman" w:cs="Times New Roman"/>
+          <w:sz w:val="24"/>
+          <w:szCs w:val="24"/>
+        </w:rPr>
+        <w:t xml:space="preserve"> &lt;s-higa@okichura.jp&gt;</w:t>
+      </w:r>
+      <w:r>
+        <w:rPr>
+          <w:rFonts w:ascii="Times New Roman" w:hAnsi="Times New Roman" w:cs="Times New Roman"/>
+          <w:sz w:val="24"/>
+          <w:szCs w:val="24"/>
+        </w:rPr>
         <w:t xml:space="preserve">; </w:t>
       </w:r>
-      <w:r>
-        <w:rPr>
-          <w:rFonts w:ascii="Times New Roman" w:hAnsi="Times New Roman" w:cs="Times New Roman"/>
-          <w:sz w:val="24"/>
-          <w:szCs w:val="24"/>
-        </w:rPr>
-        <w:t xml:space="preserve"> </w:t>
-      </w:r>
-      <w:r>
-        <w:rPr>
-          <w:rFonts w:ascii="Times New Roman" w:hAnsi="Times New Roman" w:cs="Times New Roman"/>
-          <w:sz w:val="24"/>
-          <w:szCs w:val="24"/>
-        </w:rPr>
-        <w:t>Suguru Higa</w:t>
-      </w:r>
-      <w:r>
-        <w:rPr>
-          <w:rFonts w:ascii="Times New Roman" w:hAnsi="Times New Roman" w:cs="Times New Roman"/>
-          <w:sz w:val="24"/>
-          <w:szCs w:val="24"/>
-        </w:rPr>
-        <w:t xml:space="preserve">, </w:t>
-      </w:r>
-      <w:r>
-        <w:rPr>
-          <w:rFonts w:ascii="Times New Roman" w:hAnsi="Times New Roman" w:cs="Times New Roman"/>
-          <w:sz w:val="24"/>
-          <w:szCs w:val="24"/>
-        </w:rPr>
-        <w:t>Okinawa Churaumi Aquarium and Okinawa Churashaima Foundation</w:t>
-      </w:r>
-      <w:r>
-        <w:rPr>
-          <w:rFonts w:ascii="Times New Roman" w:hAnsi="Times New Roman" w:cs="Times New Roman"/>
-          <w:sz w:val="24"/>
-          <w:szCs w:val="24"/>
-        </w:rPr>
-        <w:t>-</w:t>
-      </w:r>
-      <w:r>
-        <w:rPr>
-          <w:rFonts w:ascii="MS Gothic" w:eastAsia="MS Gothic" w:hAnsi="MS Gothic" w:cs="MS Gothic" w:hint="eastAsia"/>
-          <w:sz w:val="24"/>
-          <w:szCs w:val="24"/>
-        </w:rPr>
-        <w:t>比嘉</w:t>
-      </w:r>
-      <w:r>
-        <w:rPr>
-          <w:rFonts w:ascii="Times New Roman" w:hAnsi="Times New Roman" w:cs="Times New Roman"/>
-          <w:sz w:val="24"/>
-          <w:szCs w:val="24"/>
-        </w:rPr>
-        <w:t xml:space="preserve"> </w:t>
-      </w:r>
-      <w:r>
-        <w:rPr>
-          <w:rFonts w:ascii="MS Gothic" w:eastAsia="MS Gothic" w:hAnsi="MS Gothic" w:cs="MS Gothic" w:hint="eastAsia"/>
-          <w:sz w:val="24"/>
-          <w:szCs w:val="24"/>
-        </w:rPr>
-        <w:t>克</w:t>
-      </w:r>
-      <w:r>
-        <w:rPr>
-          <w:rFonts w:ascii="Times New Roman" w:hAnsi="Times New Roman" w:cs="Times New Roman"/>
-          <w:sz w:val="24"/>
-          <w:szCs w:val="24"/>
-        </w:rPr>
-        <w:t xml:space="preserve"> &lt;s-higa@okichura.jp&gt;</w:t>
-      </w:r>
-      <w:r>
-        <w:rPr>
-          <w:rFonts w:ascii="Times New Roman" w:hAnsi="Times New Roman" w:cs="Times New Roman"/>
-          <w:sz w:val="24"/>
-          <w:szCs w:val="24"/>
-        </w:rPr>
-        <w:t xml:space="preserve">; </w:t>
-      </w:r>
-      <w:r>
-        <w:rPr>
-          <w:rFonts w:ascii="Times New Roman" w:hAnsi="Times New Roman" w:cs="Times New Roman"/>
-          <w:sz w:val="24"/>
-          <w:szCs w:val="24"/>
-        </w:rPr>
-        <w:t>Zoomarine Portugal, Goncalo Marques-</w:t>
-      </w:r>
-      <w:r>
-        <w:rPr>
-          <w:rFonts w:ascii="Times New Roman" w:hAnsi="Times New Roman" w:cs="Times New Roman"/>
-          <w:sz w:val="24"/>
-          <w:szCs w:val="24"/>
-        </w:rPr>
-        <w:t xml:space="preserve">Gonçalo Marques </w:t>
+      <w:proofErr w:type="spellStart"/>
+      <w:r>
+        <w:rPr>
+          <w:rFonts w:ascii="Times New Roman" w:hAnsi="Times New Roman" w:cs="Times New Roman"/>
+          <w:sz w:val="24"/>
+          <w:szCs w:val="24"/>
+        </w:rPr>
+        <w:t>Zoomarine</w:t>
+      </w:r>
+      <w:proofErr w:type="spellEnd"/>
+      <w:r>
+        <w:rPr>
+          <w:rFonts w:ascii="Times New Roman" w:hAnsi="Times New Roman" w:cs="Times New Roman"/>
+          <w:sz w:val="24"/>
+          <w:szCs w:val="24"/>
+        </w:rPr>
+        <w:t xml:space="preserve"> Portugal, Goncalo Marques-</w:t>
+      </w:r>
+      <w:proofErr w:type="spellStart"/>
+      <w:r>
+        <w:rPr>
+          <w:rFonts w:ascii="Times New Roman" w:hAnsi="Times New Roman" w:cs="Times New Roman"/>
+          <w:sz w:val="24"/>
+          <w:szCs w:val="24"/>
+        </w:rPr>
+        <w:t>Gonçalo</w:t>
+      </w:r>
+      <w:proofErr w:type="spellEnd"/>
+      <w:r>
+        <w:rPr>
+          <w:rFonts w:ascii="Times New Roman" w:hAnsi="Times New Roman" w:cs="Times New Roman"/>
+          <w:sz w:val="24"/>
+          <w:szCs w:val="24"/>
+        </w:rPr>
+        <w:t xml:space="preserve"> Marques </w:t>
       </w:r>
       <w:hyperlink r:id="rId8" w:history="1">
         <w:r>
@@ -464,13 +631,48 @@
           <w:szCs w:val="24"/>
         </w:rPr>
       </w:pPr>
-      <w:r>
-        <w:rPr>
-          <w:rFonts w:ascii="Times New Roman" w:hAnsi="Times New Roman" w:cs="Times New Roman"/>
-          <w:sz w:val="24"/>
-          <w:szCs w:val="24"/>
-        </w:rPr>
-        <w:t>Paraiza: Alicia Quievy &lt;alicia.quievy@pairidaiza.eu&gt;</w:t>
+      <w:proofErr w:type="spellStart"/>
+      <w:r>
+        <w:rPr>
+          <w:rFonts w:ascii="Times New Roman" w:hAnsi="Times New Roman" w:cs="Times New Roman"/>
+          <w:sz w:val="24"/>
+          <w:szCs w:val="24"/>
+        </w:rPr>
+        <w:t>Paraiza</w:t>
+      </w:r>
+      <w:proofErr w:type="spellEnd"/>
+      <w:r>
+        <w:rPr>
+          <w:rFonts w:ascii="Times New Roman" w:hAnsi="Times New Roman" w:cs="Times New Roman"/>
+          <w:sz w:val="24"/>
+          <w:szCs w:val="24"/>
+        </w:rPr>
+        <w:t xml:space="preserve">: Alicia </w:t>
+      </w:r>
+      <w:proofErr w:type="spellStart"/>
+      <w:r>
+        <w:rPr>
+          <w:rFonts w:ascii="Times New Roman" w:hAnsi="Times New Roman" w:cs="Times New Roman"/>
+          <w:sz w:val="24"/>
+          <w:szCs w:val="24"/>
+        </w:rPr>
+        <w:t>Quievy</w:t>
+      </w:r>
+      <w:proofErr w:type="spellEnd"/>
+      <w:r>
+        <w:rPr>
+          <w:rFonts w:ascii="Times New Roman" w:hAnsi="Times New Roman" w:cs="Times New Roman"/>
+          <w:sz w:val="24"/>
+          <w:szCs w:val="24"/>
+        </w:rPr>
+        <w:t xml:space="preserve"> &lt;alicia.quievy@pairidaiza.eu&gt;</w:t>
+      </w:r>
+      <w:commentRangeEnd w:id="0"/>
+      <w:r>
+        <w:rPr>
+          <w:rStyle w:val="CommentReference"/>
+        </w:rPr>
+        <w:commentReference w:id="0"/>
       </w:r>
     </w:p>
     <w:p>
@@ -498,7 +700,25 @@
           <w:sz w:val="24"/>
           <w:szCs w:val="24"/>
         </w:rPr>
-        <w:t>Fundación Oceanogràfic, Valencia, Spain</w:t>
+        <w:t xml:space="preserve">Fundación </w:t>
+      </w:r>
+      <w:proofErr w:type="spellStart"/>
+      <w:r>
+        <w:rPr>
+          <w:rFonts w:ascii="Times New Roman" w:hAnsi="Times New Roman" w:cs="Times New Roman"/>
+          <w:sz w:val="24"/>
+          <w:szCs w:val="24"/>
+        </w:rPr>
+        <w:t>Oceanogràfic</w:t>
+      </w:r>
+      <w:proofErr w:type="spellEnd"/>
+      <w:r>
+        <w:rPr>
+          <w:rFonts w:ascii="Times New Roman" w:hAnsi="Times New Roman" w:cs="Times New Roman"/>
+          <w:sz w:val="24"/>
+          <w:szCs w:val="24"/>
+        </w:rPr>
+        <w:t>, Valencia, Spain</w:t>
       </w:r>
     </w:p>
     <w:p>
@@ -526,7 +746,43 @@
           <w:sz w:val="24"/>
           <w:szCs w:val="24"/>
         </w:rPr>
-        <w:t>Global Diving Research, San Lucar de Barrameda, Spain</w:t>
+        <w:t xml:space="preserve">Global Diving Research, San </w:t>
+      </w:r>
+      <w:proofErr w:type="spellStart"/>
+      <w:r>
+        <w:rPr>
+          <w:rFonts w:ascii="Times New Roman" w:hAnsi="Times New Roman" w:cs="Times New Roman"/>
+          <w:sz w:val="24"/>
+          <w:szCs w:val="24"/>
+        </w:rPr>
+        <w:t>Lucar</w:t>
+      </w:r>
+      <w:proofErr w:type="spellEnd"/>
+      <w:r>
+        <w:rPr>
+          <w:rFonts w:ascii="Times New Roman" w:hAnsi="Times New Roman" w:cs="Times New Roman"/>
+          <w:sz w:val="24"/>
+          <w:szCs w:val="24"/>
+        </w:rPr>
+        <w:t xml:space="preserve"> de </w:t>
+      </w:r>
+      <w:proofErr w:type="spellStart"/>
+      <w:r>
+        <w:rPr>
+          <w:rFonts w:ascii="Times New Roman" w:hAnsi="Times New Roman" w:cs="Times New Roman"/>
+          <w:sz w:val="24"/>
+          <w:szCs w:val="24"/>
+        </w:rPr>
+        <w:t>Barrameda</w:t>
+      </w:r>
+      <w:proofErr w:type="spellEnd"/>
+      <w:r>
+        <w:rPr>
+          <w:rFonts w:ascii="Times New Roman" w:hAnsi="Times New Roman" w:cs="Times New Roman"/>
+          <w:sz w:val="24"/>
+          <w:szCs w:val="24"/>
+        </w:rPr>
+        <w:t>, Spain</w:t>
       </w:r>
     </w:p>
     <w:p>
@@ -618,7 +874,25 @@
           <w:sz w:val="24"/>
           <w:szCs w:val="24"/>
         </w:rPr>
-        <w:t>Kolmården Wildlife Park, Kolmården,</w:t>
+        <w:t xml:space="preserve">Kolmården Wildlife Park, </w:t>
+      </w:r>
+      <w:proofErr w:type="spellStart"/>
+      <w:r>
+        <w:rPr>
+          <w:rFonts w:ascii="Times New Roman" w:hAnsi="Times New Roman" w:cs="Times New Roman"/>
+          <w:sz w:val="24"/>
+          <w:szCs w:val="24"/>
+        </w:rPr>
+        <w:t>Kolmården</w:t>
+      </w:r>
+      <w:proofErr w:type="spellEnd"/>
+      <w:r>
+        <w:rPr>
+          <w:rFonts w:ascii="Times New Roman" w:hAnsi="Times New Roman" w:cs="Times New Roman"/>
+          <w:sz w:val="24"/>
+          <w:szCs w:val="24"/>
+        </w:rPr>
+        <w:t>,</w:t>
       </w:r>
       <w:r>
         <w:rPr>
@@ -690,7 +964,25 @@
           <w:sz w:val="24"/>
           <w:szCs w:val="24"/>
         </w:rPr>
-        <w:t>Okinawa Churaumi Aquarium</w:t>
+        <w:t xml:space="preserve">Okinawa </w:t>
+      </w:r>
+      <w:proofErr w:type="spellStart"/>
+      <w:r>
+        <w:rPr>
+          <w:rFonts w:ascii="Times New Roman" w:hAnsi="Times New Roman" w:cs="Times New Roman"/>
+          <w:sz w:val="24"/>
+          <w:szCs w:val="24"/>
+        </w:rPr>
+        <w:t>Churaumi</w:t>
+      </w:r>
+      <w:proofErr w:type="spellEnd"/>
+      <w:r>
+        <w:rPr>
+          <w:rFonts w:ascii="Times New Roman" w:hAnsi="Times New Roman" w:cs="Times New Roman"/>
+          <w:sz w:val="24"/>
+          <w:szCs w:val="24"/>
+        </w:rPr>
+        <w:t xml:space="preserve"> Aquarium</w:t>
       </w:r>
       <w:r>
         <w:rPr>
@@ -993,7 +1285,117 @@
           <w:sz w:val="24"/>
           <w:szCs w:val="24"/>
         </w:rPr>
-        <w:t xml:space="preserve">  This study examines the relationship between breathing frequency and body mass in mammals from different habitats (aquatic, semi-aquatic, and terrestrial) under basal conditions. Restricting data to inactive, non-pregnant/non-lactating, adult mammals in their thermoneutral environment following an overnight fast helps reduce potential confounding factors from variables that may alter respiratory rate.</w:t>
+        <w:t xml:space="preserve">  This study examines the relationship between breathing frequency and body mass in mammals from different habitats (aquatic, semi-aquatic, and terrestrial) under basal conditions. Restricting data to inactive, non-pregnant/non-lactating, adult mammals in their thermoneutral environment following an </w:t>
+      </w:r>
+      <w:proofErr w:type="gramStart"/>
+      <w:r>
+        <w:rPr>
+          <w:rFonts w:ascii="Times New Roman" w:eastAsia="Times New Roman" w:hAnsi="Times New Roman" w:cs="Times New Roman"/>
+          <w:sz w:val="24"/>
+          <w:szCs w:val="24"/>
+        </w:rPr>
+        <w:t>overnight fast helps</w:t>
+      </w:r>
+      <w:proofErr w:type="gramEnd"/>
+      <w:r>
+        <w:rPr>
+          <w:rFonts w:ascii="Times New Roman" w:eastAsia="Times New Roman" w:hAnsi="Times New Roman" w:cs="Times New Roman"/>
+          <w:sz w:val="24"/>
+          <w:szCs w:val="24"/>
+        </w:rPr>
+        <w:t xml:space="preserve"> </w:t>
+      </w:r>
+      <w:del w:id="1" w:author="Stacy DeRuiter" w:date="2024-08-22T11:59:00Z">
+        <w:r>
+          <w:rPr>
+            <w:rFonts w:ascii="Times New Roman" w:eastAsia="Times New Roman" w:hAnsi="Times New Roman" w:cs="Times New Roman"/>
+            <w:sz w:val="24"/>
+            <w:szCs w:val="24"/>
+          </w:rPr>
+          <w:delText xml:space="preserve">reduce </w:delText>
+        </w:r>
+      </w:del>
+      <w:ins w:id="2" w:author="Stacy DeRuiter" w:date="2024-08-22T11:59:00Z">
+        <w:r>
+          <w:rPr>
+            <w:rFonts w:ascii="Times New Roman" w:eastAsia="Times New Roman" w:hAnsi="Times New Roman" w:cs="Times New Roman"/>
+            <w:sz w:val="24"/>
+            <w:szCs w:val="24"/>
+          </w:rPr>
+          <w:t>clarify this relationship by reducing</w:t>
+        </w:r>
+        <w:r>
+          <w:rPr>
+            <w:rFonts w:ascii="Times New Roman" w:eastAsia="Times New Roman" w:hAnsi="Times New Roman" w:cs="Times New Roman"/>
+            <w:sz w:val="24"/>
+            <w:szCs w:val="24"/>
+          </w:rPr>
+          <w:t xml:space="preserve"> </w:t>
+        </w:r>
+      </w:ins>
+      <w:del w:id="3" w:author="Stacy DeRuiter" w:date="2024-08-22T12:00:00Z">
+        <w:r>
+          <w:rPr>
+            <w:rFonts w:ascii="Times New Roman" w:eastAsia="Times New Roman" w:hAnsi="Times New Roman" w:cs="Times New Roman"/>
+            <w:sz w:val="24"/>
+            <w:szCs w:val="24"/>
+          </w:rPr>
+          <w:delText>potential confounding factors from</w:delText>
+        </w:r>
+      </w:del>
+      <w:ins w:id="4" w:author="Stacy DeRuiter" w:date="2024-08-22T12:00:00Z">
+        <w:r>
+          <w:rPr>
+            <w:rFonts w:ascii="Times New Roman" w:eastAsia="Times New Roman" w:hAnsi="Times New Roman" w:cs="Times New Roman"/>
+            <w:sz w:val="24"/>
+            <w:szCs w:val="24"/>
+          </w:rPr>
+          <w:t>any influence of</w:t>
+        </w:r>
+      </w:ins>
+      <w:r>
+        <w:rPr>
+          <w:rFonts w:ascii="Times New Roman" w:eastAsia="Times New Roman" w:hAnsi="Times New Roman" w:cs="Times New Roman"/>
+          <w:sz w:val="24"/>
+          <w:szCs w:val="24"/>
+        </w:rPr>
+        <w:t xml:space="preserve"> </w:t>
+      </w:r>
+      <w:del w:id="5" w:author="Stacy DeRuiter" w:date="2024-08-22T12:00:00Z">
+        <w:r>
+          <w:rPr>
+            <w:rFonts w:ascii="Times New Roman" w:eastAsia="Times New Roman" w:hAnsi="Times New Roman" w:cs="Times New Roman"/>
+            <w:sz w:val="24"/>
+            <w:szCs w:val="24"/>
+          </w:rPr>
+          <w:delText xml:space="preserve">variables </w:delText>
+        </w:r>
+      </w:del>
+      <w:ins w:id="6" w:author="Stacy DeRuiter" w:date="2024-08-22T12:00:00Z">
+        <w:r>
+          <w:rPr>
+            <w:rFonts w:ascii="Times New Roman" w:eastAsia="Times New Roman" w:hAnsi="Times New Roman" w:cs="Times New Roman"/>
+            <w:sz w:val="24"/>
+            <w:szCs w:val="24"/>
+          </w:rPr>
+          <w:t>factors</w:t>
+        </w:r>
+        <w:r>
+          <w:rPr>
+            <w:rFonts w:ascii="Times New Roman" w:eastAsia="Times New Roman" w:hAnsi="Times New Roman" w:cs="Times New Roman"/>
+            <w:sz w:val="24"/>
+            <w:szCs w:val="24"/>
+          </w:rPr>
+          <w:t xml:space="preserve"> </w:t>
+        </w:r>
+      </w:ins>
+      <w:r>
+        <w:rPr>
+          <w:rFonts w:ascii="Times New Roman" w:eastAsia="Times New Roman" w:hAnsi="Times New Roman" w:cs="Times New Roman"/>
+          <w:sz w:val="24"/>
+          <w:szCs w:val="24"/>
+        </w:rPr>
+        <w:t>that may alter respiratory rate.</w:t>
       </w:r>
     </w:p>
     <w:p>
@@ -1051,7 +1453,71 @@
           <w:sz w:val="24"/>
           <w:szCs w:val="24"/>
         </w:rPr>
-        <w:t xml:space="preserve"> However, only including data with a more restrictive definition of basal, the mass-exponent (slope) for the aquatic/semi-aquatic is less steep as compared with past studies. This highlights the importance to carefully screen the data for comparative studies. </w:t>
+        <w:t xml:space="preserve"> However, only including data with a more restrictive definition of basal, the mass-exponent (slope) for</w:t>
+      </w:r>
+      <w:del w:id="7" w:author="Stacy DeRuiter" w:date="2024-08-22T12:01:00Z">
+        <w:r>
+          <w:rPr>
+            <w:rFonts w:ascii="Times New Roman" w:eastAsia="Times New Roman" w:hAnsi="Times New Roman" w:cs="Times New Roman"/>
+            <w:sz w:val="24"/>
+            <w:szCs w:val="24"/>
+          </w:rPr>
+          <w:delText xml:space="preserve"> the</w:delText>
+        </w:r>
+      </w:del>
+      <w:r>
+        <w:rPr>
+          <w:rFonts w:ascii="Times New Roman" w:eastAsia="Times New Roman" w:hAnsi="Times New Roman" w:cs="Times New Roman"/>
+          <w:sz w:val="24"/>
+          <w:szCs w:val="24"/>
+        </w:rPr>
+        <w:t xml:space="preserve"> aquatic/semi-aquatic</w:t>
+      </w:r>
+      <w:ins w:id="8" w:author="Stacy DeRuiter" w:date="2024-08-22T12:01:00Z">
+        <w:r>
+          <w:rPr>
+            <w:rFonts w:ascii="Times New Roman" w:eastAsia="Times New Roman" w:hAnsi="Times New Roman" w:cs="Times New Roman"/>
+            <w:sz w:val="24"/>
+            <w:szCs w:val="24"/>
+          </w:rPr>
+          <w:t xml:space="preserve"> mammals</w:t>
+        </w:r>
+      </w:ins>
+      <w:r>
+        <w:rPr>
+          <w:rFonts w:ascii="Times New Roman" w:eastAsia="Times New Roman" w:hAnsi="Times New Roman" w:cs="Times New Roman"/>
+          <w:sz w:val="24"/>
+          <w:szCs w:val="24"/>
+        </w:rPr>
+        <w:t xml:space="preserve"> is less steep as compared with past studies. This highlights the importance </w:t>
+      </w:r>
+      <w:del w:id="9" w:author="Stacy DeRuiter" w:date="2024-08-22T12:01:00Z">
+        <w:r>
+          <w:rPr>
+            <w:rFonts w:ascii="Times New Roman" w:eastAsia="Times New Roman" w:hAnsi="Times New Roman" w:cs="Times New Roman"/>
+            <w:sz w:val="24"/>
+            <w:szCs w:val="24"/>
+          </w:rPr>
+          <w:delText>to carefully screen the data</w:delText>
+        </w:r>
+      </w:del>
+      <w:ins w:id="10" w:author="Stacy DeRuiter" w:date="2024-08-22T12:01:00Z">
+        <w:r>
+          <w:rPr>
+            <w:rFonts w:ascii="Times New Roman" w:eastAsia="Times New Roman" w:hAnsi="Times New Roman" w:cs="Times New Roman"/>
+            <w:sz w:val="24"/>
+            <w:szCs w:val="24"/>
+          </w:rPr>
+          <w:t>of careful data screening</w:t>
+        </w:r>
+      </w:ins>
+      <w:r>
+        <w:rPr>
+          <w:rFonts w:ascii="Times New Roman" w:eastAsia="Times New Roman" w:hAnsi="Times New Roman" w:cs="Times New Roman"/>
+          <w:sz w:val="24"/>
+          <w:szCs w:val="24"/>
+        </w:rPr>
+        <w:t xml:space="preserve"> for comparative studies. </w:t>
       </w:r>
     </w:p>
     <w:p>
@@ -1133,6 +1599,7 @@
         </w:rPr>
         <w:t xml:space="preserve">We collected breathing frequency following an overnight fast in adult, non-pregnant/non-lactating, inactive, mammals ranging in body mass from 15-5520 kg. The data included results from </w:t>
       </w:r>
+      <w:commentRangeStart w:id="11"/>
       <w:r>
         <w:rPr>
           <w:rFonts w:ascii="Times New Roman" w:eastAsia="Times New Roman" w:hAnsi="Times New Roman" w:cs="Times New Roman"/>
@@ -1195,7 +1662,24 @@
           <w:szCs w:val="24"/>
           <w:lang w:val="en-US"/>
         </w:rPr>
-        <w:t xml:space="preserve"> species that were divided into terrestrial, semi-aquatic and aquatic mammals based on their life history. </w:t>
+        <w:t xml:space="preserve"> </w:t>
+      </w:r>
+      <w:commentRangeEnd w:id="11"/>
+      <w:r>
+        <w:rPr>
+          <w:rStyle w:val="CommentReference"/>
+        </w:rPr>
+        <w:commentReference w:id="11"/>
+      </w:r>
+      <w:r>
+        <w:rPr>
+          <w:rFonts w:ascii="Times New Roman" w:eastAsia="Times New Roman" w:hAnsi="Times New Roman" w:cs="Times New Roman"/>
+          <w:noProof/>
+          <w:sz w:val="24"/>
+          <w:szCs w:val="24"/>
+          <w:lang w:val="en-US"/>
+        </w:rPr>
+        <w:t xml:space="preserve">species that were divided into terrestrial, semi-aquatic and aquatic mammals based on their life history. </w:t>
       </w:r>
       <w:r>
         <w:rPr>
@@ -1273,6 +1757,18 @@
         </w:rPr>
         <w:t>)</w:t>
       </w:r>
+      <w:ins w:id="12" w:author="Stacy DeRuiter" w:date="2024-08-22T12:20:00Z">
+        <w:r>
+          <w:rPr>
+            <w:rFonts w:ascii="Times New Roman" w:eastAsia="Times New Roman" w:hAnsi="Times New Roman" w:cs="Times New Roman"/>
+            <w:noProof/>
+            <w:sz w:val="24"/>
+            <w:szCs w:val="24"/>
+            <w:lang w:val="en-US"/>
+          </w:rPr>
+          <w:t>,</w:t>
+        </w:r>
+      </w:ins>
       <w:r>
         <w:rPr>
           <w:rFonts w:ascii="Times New Roman" w:eastAsia="Times New Roman" w:hAnsi="Times New Roman" w:cs="Times New Roman"/>
@@ -1341,8 +1837,66 @@
           <w:szCs w:val="24"/>
           <w:lang w:val="en-US"/>
         </w:rPr>
-        <w:t>0.062) was different from both aquatic (-0.125</w:t>
-      </w:r>
+        <w:t>0.06</w:t>
+      </w:r>
+      <w:ins w:id="13" w:author="Stacy DeRuiter" w:date="2024-08-22T12:22:00Z">
+        <w:r>
+          <w:rPr>
+            <w:rFonts w:ascii="Times New Roman" w:eastAsia="Times New Roman" w:hAnsi="Times New Roman" w:cs="Times New Roman"/>
+            <w:noProof/>
+            <w:sz w:val="24"/>
+            <w:szCs w:val="24"/>
+            <w:lang w:val="en-US"/>
+          </w:rPr>
+          <w:t>1</w:t>
+        </w:r>
+      </w:ins>
+      <w:del w:id="14" w:author="Stacy DeRuiter" w:date="2024-08-22T12:22:00Z">
+        <w:r>
+          <w:rPr>
+            <w:rFonts w:ascii="Times New Roman" w:eastAsia="Times New Roman" w:hAnsi="Times New Roman" w:cs="Times New Roman"/>
+            <w:noProof/>
+            <w:sz w:val="24"/>
+            <w:szCs w:val="24"/>
+            <w:lang w:val="en-US"/>
+          </w:rPr>
+          <w:delText>2</w:delText>
+        </w:r>
+      </w:del>
+      <w:r>
+        <w:rPr>
+          <w:rFonts w:ascii="Times New Roman" w:eastAsia="Times New Roman" w:hAnsi="Times New Roman" w:cs="Times New Roman"/>
+          <w:noProof/>
+          <w:sz w:val="24"/>
+          <w:szCs w:val="24"/>
+          <w:lang w:val="en-US"/>
+        </w:rPr>
+        <w:t>) was different from both aquatic (-0.12</w:t>
+      </w:r>
+      <w:ins w:id="15" w:author="Stacy DeRuiter" w:date="2024-08-22T12:22:00Z">
+        <w:r>
+          <w:rPr>
+            <w:rFonts w:ascii="Times New Roman" w:eastAsia="Times New Roman" w:hAnsi="Times New Roman" w:cs="Times New Roman"/>
+            <w:noProof/>
+            <w:sz w:val="24"/>
+            <w:szCs w:val="24"/>
+            <w:lang w:val="en-US"/>
+          </w:rPr>
+          <w:t>4</w:t>
+        </w:r>
+      </w:ins>
+      <w:del w:id="16" w:author="Stacy DeRuiter" w:date="2024-08-22T12:22:00Z">
+        <w:r>
+          <w:rPr>
+            <w:rFonts w:ascii="Times New Roman" w:eastAsia="Times New Roman" w:hAnsi="Times New Roman" w:cs="Times New Roman"/>
+            <w:noProof/>
+            <w:sz w:val="24"/>
+            <w:szCs w:val="24"/>
+            <w:lang w:val="en-US"/>
+          </w:rPr>
+          <w:delText>5</w:delText>
+        </w:r>
+      </w:del>
       <w:r>
         <w:rPr>
           <w:rFonts w:ascii="Times New Roman" w:eastAsia="Times New Roman" w:hAnsi="Times New Roman" w:cs="Times New Roman"/>
@@ -1361,8 +1915,66 @@
           <w:szCs w:val="24"/>
           <w:lang w:val="en-US"/>
         </w:rPr>
-        <w:t>0.046) amd semi-aquatic mammals (-0.071</w:t>
-      </w:r>
+        <w:t>0.04</w:t>
+      </w:r>
+      <w:ins w:id="17" w:author="Stacy DeRuiter" w:date="2024-08-22T12:22:00Z">
+        <w:r>
+          <w:rPr>
+            <w:rFonts w:ascii="Times New Roman" w:eastAsia="Times New Roman" w:hAnsi="Times New Roman" w:cs="Times New Roman"/>
+            <w:noProof/>
+            <w:sz w:val="24"/>
+            <w:szCs w:val="24"/>
+            <w:lang w:val="en-US"/>
+          </w:rPr>
+          <w:t>5</w:t>
+        </w:r>
+      </w:ins>
+      <w:del w:id="18" w:author="Stacy DeRuiter" w:date="2024-08-22T12:22:00Z">
+        <w:r>
+          <w:rPr>
+            <w:rFonts w:ascii="Times New Roman" w:eastAsia="Times New Roman" w:hAnsi="Times New Roman" w:cs="Times New Roman"/>
+            <w:noProof/>
+            <w:sz w:val="24"/>
+            <w:szCs w:val="24"/>
+            <w:lang w:val="en-US"/>
+          </w:rPr>
+          <w:delText>6</w:delText>
+        </w:r>
+      </w:del>
+      <w:r>
+        <w:rPr>
+          <w:rFonts w:ascii="Times New Roman" w:eastAsia="Times New Roman" w:hAnsi="Times New Roman" w:cs="Times New Roman"/>
+          <w:noProof/>
+          <w:sz w:val="24"/>
+          <w:szCs w:val="24"/>
+          <w:lang w:val="en-US"/>
+        </w:rPr>
+        <w:t>) amd semi-aquatic mammals (-0.0</w:t>
+      </w:r>
+      <w:ins w:id="19" w:author="Stacy DeRuiter" w:date="2024-08-22T12:22:00Z">
+        <w:r>
+          <w:rPr>
+            <w:rFonts w:ascii="Times New Roman" w:eastAsia="Times New Roman" w:hAnsi="Times New Roman" w:cs="Times New Roman"/>
+            <w:noProof/>
+            <w:sz w:val="24"/>
+            <w:szCs w:val="24"/>
+            <w:lang w:val="en-US"/>
+          </w:rPr>
+          <w:t>91</w:t>
+        </w:r>
+      </w:ins>
+      <w:del w:id="20" w:author="Stacy DeRuiter" w:date="2024-08-22T12:22:00Z">
+        <w:r>
+          <w:rPr>
+            <w:rFonts w:ascii="Times New Roman" w:eastAsia="Times New Roman" w:hAnsi="Times New Roman" w:cs="Times New Roman"/>
+            <w:noProof/>
+            <w:sz w:val="24"/>
+            <w:szCs w:val="24"/>
+            <w:lang w:val="en-US"/>
+          </w:rPr>
+          <w:delText>71</w:delText>
+        </w:r>
+      </w:del>
       <w:r>
         <w:rPr>
           <w:rFonts w:ascii="Times New Roman" w:eastAsia="Times New Roman" w:hAnsi="Times New Roman" w:cs="Times New Roman"/>
@@ -1381,7 +1993,41 @@
           <w:szCs w:val="24"/>
           <w:lang w:val="en-US"/>
         </w:rPr>
-        <w:t>0.058).</w:t>
+        <w:t>0.05</w:t>
+      </w:r>
+      <w:ins w:id="21" w:author="Stacy DeRuiter" w:date="2024-08-22T12:22:00Z">
+        <w:r>
+          <w:rPr>
+            <w:rFonts w:ascii="Times New Roman" w:eastAsia="Times New Roman" w:hAnsi="Times New Roman" w:cs="Times New Roman"/>
+            <w:noProof/>
+            <w:sz w:val="24"/>
+            <w:szCs w:val="24"/>
+            <w:lang w:val="en-US"/>
+          </w:rPr>
+          <w:t>1</w:t>
+        </w:r>
+      </w:ins>
+      <w:del w:id="22" w:author="Stacy DeRuiter" w:date="2024-08-22T12:22:00Z">
+        <w:r>
+          <w:rPr>
+            <w:rFonts w:ascii="Times New Roman" w:eastAsia="Times New Roman" w:hAnsi="Times New Roman" w:cs="Times New Roman"/>
+            <w:noProof/>
+            <w:sz w:val="24"/>
+            <w:szCs w:val="24"/>
+            <w:lang w:val="en-US"/>
+          </w:rPr>
+          <w:delText>8</w:delText>
+        </w:r>
+      </w:del>
+      <w:r>
+        <w:rPr>
+          <w:rFonts w:ascii="Times New Roman" w:eastAsia="Times New Roman" w:hAnsi="Times New Roman" w:cs="Times New Roman"/>
+          <w:noProof/>
+          <w:sz w:val="24"/>
+          <w:szCs w:val="24"/>
+          <w:lang w:val="en-US"/>
+        </w:rPr>
+        <w:t>).</w:t>
       </w:r>
       <w:r>
         <w:rPr>
@@ -1401,17 +2047,131 @@
           <w:szCs w:val="24"/>
           <w:lang w:val="en-US"/>
         </w:rPr>
-        <w:t xml:space="preserve"> and</w:t>
-      </w:r>
-      <w:r>
-        <w:rPr>
-          <w:rFonts w:ascii="Times New Roman" w:eastAsia="Times New Roman" w:hAnsi="Times New Roman" w:cs="Times New Roman"/>
-          <w:noProof/>
-          <w:sz w:val="24"/>
-          <w:szCs w:val="24"/>
-          <w:lang w:val="en-US"/>
-        </w:rPr>
-        <w:t xml:space="preserve"> this difference did not depend on the termperature of the media (water/air). </w:t>
+        <w:t xml:space="preserve"> </w:t>
+      </w:r>
+      <w:del w:id="23" w:author="Stacy DeRuiter" w:date="2024-08-22T12:23:00Z">
+        <w:r>
+          <w:rPr>
+            <w:rFonts w:ascii="Times New Roman" w:eastAsia="Times New Roman" w:hAnsi="Times New Roman" w:cs="Times New Roman"/>
+            <w:noProof/>
+            <w:sz w:val="24"/>
+            <w:szCs w:val="24"/>
+            <w:lang w:val="en-US"/>
+          </w:rPr>
+          <w:delText>and</w:delText>
+        </w:r>
+        <w:r>
+          <w:rPr>
+            <w:rFonts w:ascii="Times New Roman" w:eastAsia="Times New Roman" w:hAnsi="Times New Roman" w:cs="Times New Roman"/>
+            <w:noProof/>
+            <w:sz w:val="24"/>
+            <w:szCs w:val="24"/>
+            <w:lang w:val="en-US"/>
+          </w:rPr>
+          <w:delText xml:space="preserve"> this difference</w:delText>
+        </w:r>
+      </w:del>
+      <w:ins w:id="24" w:author="Stacy DeRuiter" w:date="2024-08-22T12:23:00Z">
+        <w:r>
+          <w:rPr>
+            <w:rFonts w:ascii="Times New Roman" w:eastAsia="Times New Roman" w:hAnsi="Times New Roman" w:cs="Times New Roman"/>
+            <w:noProof/>
+            <w:sz w:val="24"/>
+            <w:szCs w:val="24"/>
+            <w:lang w:val="en-US"/>
+          </w:rPr>
+          <w:t xml:space="preserve">but we </w:t>
+        </w:r>
+      </w:ins>
+      <w:ins w:id="25" w:author="Stacy DeRuiter" w:date="2024-08-22T12:24:00Z">
+        <w:r>
+          <w:rPr>
+            <w:rFonts w:ascii="Times New Roman" w:eastAsia="Times New Roman" w:hAnsi="Times New Roman" w:cs="Times New Roman"/>
+            <w:noProof/>
+            <w:sz w:val="24"/>
+            <w:szCs w:val="24"/>
+            <w:lang w:val="en-US"/>
+          </w:rPr>
+          <w:t>detected no association of the breathing frequency and</w:t>
+        </w:r>
+      </w:ins>
+      <w:del w:id="26" w:author="Stacy DeRuiter" w:date="2024-08-22T12:24:00Z">
+        <w:r>
+          <w:rPr>
+            <w:rFonts w:ascii="Times New Roman" w:eastAsia="Times New Roman" w:hAnsi="Times New Roman" w:cs="Times New Roman"/>
+            <w:noProof/>
+            <w:sz w:val="24"/>
+            <w:szCs w:val="24"/>
+            <w:lang w:val="en-US"/>
+          </w:rPr>
+          <w:delText xml:space="preserve"> did not depend on</w:delText>
+        </w:r>
+      </w:del>
+      <w:r>
+        <w:rPr>
+          <w:rFonts w:ascii="Times New Roman" w:eastAsia="Times New Roman" w:hAnsi="Times New Roman" w:cs="Times New Roman"/>
+          <w:noProof/>
+          <w:sz w:val="24"/>
+          <w:szCs w:val="24"/>
+          <w:lang w:val="en-US"/>
+        </w:rPr>
+        <w:t xml:space="preserve"> the te</w:t>
+      </w:r>
+      <w:del w:id="27" w:author="Stacy DeRuiter" w:date="2024-08-22T12:23:00Z">
+        <w:r>
+          <w:rPr>
+            <w:rFonts w:ascii="Times New Roman" w:eastAsia="Times New Roman" w:hAnsi="Times New Roman" w:cs="Times New Roman"/>
+            <w:noProof/>
+            <w:sz w:val="24"/>
+            <w:szCs w:val="24"/>
+            <w:lang w:val="en-US"/>
+          </w:rPr>
+          <w:delText>r</w:delText>
+        </w:r>
+      </w:del>
+      <w:r>
+        <w:rPr>
+          <w:rFonts w:ascii="Times New Roman" w:eastAsia="Times New Roman" w:hAnsi="Times New Roman" w:cs="Times New Roman"/>
+          <w:noProof/>
+          <w:sz w:val="24"/>
+          <w:szCs w:val="24"/>
+          <w:lang w:val="en-US"/>
+        </w:rPr>
+        <w:t>mperature of the medi</w:t>
+      </w:r>
+      <w:ins w:id="28" w:author="Stacy DeRuiter" w:date="2024-08-22T12:23:00Z">
+        <w:r>
+          <w:rPr>
+            <w:rFonts w:ascii="Times New Roman" w:eastAsia="Times New Roman" w:hAnsi="Times New Roman" w:cs="Times New Roman"/>
+            <w:noProof/>
+            <w:sz w:val="24"/>
+            <w:szCs w:val="24"/>
+            <w:lang w:val="en-US"/>
+          </w:rPr>
+          <w:t>um</w:t>
+        </w:r>
+      </w:ins>
+      <w:del w:id="29" w:author="Stacy DeRuiter" w:date="2024-08-22T12:23:00Z">
+        <w:r>
+          <w:rPr>
+            <w:rFonts w:ascii="Times New Roman" w:eastAsia="Times New Roman" w:hAnsi="Times New Roman" w:cs="Times New Roman"/>
+            <w:noProof/>
+            <w:sz w:val="24"/>
+            <w:szCs w:val="24"/>
+            <w:lang w:val="en-US"/>
+          </w:rPr>
+          <w:delText>a</w:delText>
+        </w:r>
+      </w:del>
+      <w:r>
+        <w:rPr>
+          <w:rFonts w:ascii="Times New Roman" w:eastAsia="Times New Roman" w:hAnsi="Times New Roman" w:cs="Times New Roman"/>
+          <w:noProof/>
+          <w:sz w:val="24"/>
+          <w:szCs w:val="24"/>
+          <w:lang w:val="en-US"/>
+        </w:rPr>
+        <w:t xml:space="preserve"> (water/air). </w:t>
       </w:r>
       <w:r>
         <w:rPr>
@@ -1521,7 +2281,35 @@
           <w:szCs w:val="24"/>
           <w:lang w:val="en-US"/>
         </w:rPr>
-        <w:t>ation for comparative medicine of large, exotic species where controlled baseline data may be difficult to obtain.</w:t>
+        <w:t xml:space="preserve">ation for comparative medicine of large, </w:t>
+      </w:r>
+      <w:commentRangeStart w:id="30"/>
+      <w:r>
+        <w:rPr>
+          <w:rFonts w:ascii="Times New Roman" w:eastAsia="Times New Roman" w:hAnsi="Times New Roman" w:cs="Times New Roman"/>
+          <w:noProof/>
+          <w:sz w:val="24"/>
+          <w:szCs w:val="24"/>
+          <w:lang w:val="en-US"/>
+        </w:rPr>
+        <w:t>exotic</w:t>
+      </w:r>
+      <w:commentRangeEnd w:id="30"/>
+      <w:r>
+        <w:rPr>
+          <w:rStyle w:val="CommentReference"/>
+        </w:rPr>
+        <w:commentReference w:id="30"/>
+      </w:r>
+      <w:r>
+        <w:rPr>
+          <w:rFonts w:ascii="Times New Roman" w:eastAsia="Times New Roman" w:hAnsi="Times New Roman" w:cs="Times New Roman"/>
+          <w:noProof/>
+          <w:sz w:val="24"/>
+          <w:szCs w:val="24"/>
+          <w:lang w:val="en-US"/>
+        </w:rPr>
+        <w:t xml:space="preserve"> species where controlled baseline data may be difficult to obtain.</w:t>
       </w:r>
       <w:r>
         <w:rPr>
@@ -5704,7 +6492,51 @@
           <w:sz w:val="24"/>
           <w:szCs w:val="24"/>
         </w:rPr>
-        <w:t>impact the animals or their behavior (e.g. habitat alteration, offering food or nesting material choices, calling, or baiting)</w:t>
+        <w:t xml:space="preserve">impact the animals or their </w:t>
+      </w:r>
+      <w:proofErr w:type="spellStart"/>
+      <w:r>
+        <w:rPr>
+          <w:rFonts w:ascii="Times New Roman" w:hAnsi="Times New Roman" w:cs="Times New Roman"/>
+          <w:bCs/>
+          <w:iCs/>
+          <w:sz w:val="24"/>
+          <w:szCs w:val="24"/>
+        </w:rPr>
+        <w:t>behavior</w:t>
+      </w:r>
+      <w:proofErr w:type="spellEnd"/>
+      <w:r>
+        <w:rPr>
+          <w:rFonts w:ascii="Times New Roman" w:hAnsi="Times New Roman" w:cs="Times New Roman"/>
+          <w:bCs/>
+          <w:iCs/>
+          <w:sz w:val="24"/>
+          <w:szCs w:val="24"/>
+        </w:rPr>
+        <w:t xml:space="preserve"> (</w:t>
+      </w:r>
+      <w:proofErr w:type="gramStart"/>
+      <w:r>
+        <w:rPr>
+          <w:rFonts w:ascii="Times New Roman" w:hAnsi="Times New Roman" w:cs="Times New Roman"/>
+          <w:bCs/>
+          <w:iCs/>
+          <w:sz w:val="24"/>
+          <w:szCs w:val="24"/>
+        </w:rPr>
+        <w:t>e.g.</w:t>
+      </w:r>
+      <w:proofErr w:type="gramEnd"/>
+      <w:r>
+        <w:rPr>
+          <w:rFonts w:ascii="Times New Roman" w:hAnsi="Times New Roman" w:cs="Times New Roman"/>
+          <w:bCs/>
+          <w:iCs/>
+          <w:sz w:val="24"/>
+          <w:szCs w:val="24"/>
+        </w:rPr>
+        <w:t xml:space="preserve"> habitat alteration, offering food or nesting material choices, calling, or baiting)</w:t>
       </w:r>
       <w:r>
         <w:rPr>
@@ -6248,6 +7080,7 @@
         </w:rPr>
         <w:t xml:space="preserve"> (</w:t>
       </w:r>
+      <w:proofErr w:type="spellStart"/>
       <w:r>
         <w:rPr>
           <w:rFonts w:ascii="Times New Roman" w:hAnsi="Times New Roman" w:cs="Times New Roman"/>
@@ -6278,6 +7111,7 @@
         </w:rPr>
         <w:t>TMB</w:t>
       </w:r>
+      <w:proofErr w:type="spellEnd"/>
       <w:r>
         <w:rPr>
           <w:rFonts w:ascii="Times New Roman" w:hAnsi="Times New Roman" w:cs="Times New Roman"/>
@@ -6302,6 +7136,7 @@
         </w:rPr>
         <w:t xml:space="preserve"> breathing frequency (</w:t>
       </w:r>
+      <w:proofErr w:type="spellStart"/>
       <w:r>
         <w:rPr>
           <w:rFonts w:ascii="Times New Roman" w:hAnsi="Times New Roman" w:cs="Times New Roman"/>
@@ -6321,6 +7156,7 @@
         </w:rPr>
         <w:t>R</w:t>
       </w:r>
+      <w:proofErr w:type="spellEnd"/>
       <w:r>
         <w:rPr>
           <w:rFonts w:ascii="Times New Roman" w:hAnsi="Times New Roman" w:cs="Times New Roman"/>
@@ -6428,6 +7264,7 @@
         </w:rPr>
         <w:t xml:space="preserve">Both </w:t>
       </w:r>
+      <w:proofErr w:type="spellStart"/>
       <w:r>
         <w:rPr>
           <w:rFonts w:ascii="Times New Roman" w:hAnsi="Times New Roman" w:cs="Times New Roman"/>
@@ -6447,6 +7284,7 @@
         </w:rPr>
         <w:t>R</w:t>
       </w:r>
+      <w:proofErr w:type="spellEnd"/>
       <w:r>
         <w:rPr>
           <w:rFonts w:ascii="Times New Roman" w:hAnsi="Times New Roman" w:cs="Times New Roman"/>
@@ -6823,7 +7661,25 @@
           <w:sz w:val="24"/>
           <w:szCs w:val="24"/>
         </w:rPr>
-        <w:t xml:space="preserve"> s.d.)</w:t>
+        <w:t xml:space="preserve"> </w:t>
+      </w:r>
+      <w:proofErr w:type="spellStart"/>
+      <w:r>
+        <w:rPr>
+          <w:rFonts w:ascii="Times New Roman" w:hAnsi="Times New Roman" w:cs="Times New Roman"/>
+          <w:sz w:val="24"/>
+          <w:szCs w:val="24"/>
+        </w:rPr>
+        <w:t>s.d.</w:t>
+      </w:r>
+      <w:proofErr w:type="spellEnd"/>
+      <w:r>
+        <w:rPr>
+          <w:rFonts w:ascii="Times New Roman" w:hAnsi="Times New Roman" w:cs="Times New Roman"/>
+          <w:sz w:val="24"/>
+          <w:szCs w:val="24"/>
+        </w:rPr>
+        <w:t>)</w:t>
       </w:r>
       <w:r>
         <w:rPr>
@@ -12839,13 +13695,23 @@
         </w:rPr>
         <w:t xml:space="preserve">and </w:t>
       </w:r>
-      <w:r>
-        <w:rPr>
-          <w:rFonts w:ascii="Times New Roman" w:hAnsi="Times New Roman" w:cs="Times New Roman"/>
-          <w:sz w:val="24"/>
-          <w:szCs w:val="24"/>
-        </w:rPr>
-        <w:t>Guacimaro Soler</w:t>
+      <w:proofErr w:type="spellStart"/>
+      <w:r>
+        <w:rPr>
+          <w:rFonts w:ascii="Times New Roman" w:hAnsi="Times New Roman" w:cs="Times New Roman"/>
+          <w:sz w:val="24"/>
+          <w:szCs w:val="24"/>
+        </w:rPr>
+        <w:t>Guacimaro</w:t>
+      </w:r>
+      <w:proofErr w:type="spellEnd"/>
+      <w:r>
+        <w:rPr>
+          <w:rFonts w:ascii="Times New Roman" w:hAnsi="Times New Roman" w:cs="Times New Roman"/>
+          <w:sz w:val="24"/>
+          <w:szCs w:val="24"/>
+        </w:rPr>
+        <w:t xml:space="preserve"> Soler</w:t>
       </w:r>
       <w:r>
         <w:rPr>
@@ -12862,8 +13728,19 @@
           <w:szCs w:val="24"/>
           <w:lang w:val="en-US"/>
         </w:rPr>
-        <w:t>Andrea Ortola</w:t>
-      </w:r>
+        <w:t xml:space="preserve">Andrea </w:t>
+      </w:r>
+      <w:proofErr w:type="spellStart"/>
+      <w:r>
+        <w:rPr>
+          <w:rFonts w:ascii="Times New Roman" w:hAnsi="Times New Roman" w:cs="Times New Roman"/>
+          <w:sz w:val="24"/>
+          <w:szCs w:val="24"/>
+          <w:lang w:val="en-US"/>
+        </w:rPr>
+        <w:t>Ortola</w:t>
+      </w:r>
+      <w:proofErr w:type="spellEnd"/>
       <w:r>
         <w:rPr>
           <w:rFonts w:ascii="Times New Roman" w:hAnsi="Times New Roman" w:cs="Times New Roman"/>
@@ -12890,15 +13767,37 @@
         </w:rPr>
         <w:t xml:space="preserve">, </w:t>
       </w:r>
-      <w:r>
-        <w:rPr>
-          <w:rFonts w:ascii="Times New Roman" w:hAnsi="Times New Roman" w:cs="Times New Roman"/>
-          <w:sz w:val="24"/>
-          <w:szCs w:val="24"/>
-          <w:lang w:val="en-US"/>
-        </w:rPr>
-        <w:t>Nerea Cortezon</w:t>
-      </w:r>
+      <w:proofErr w:type="spellStart"/>
+      <w:r>
+        <w:rPr>
+          <w:rFonts w:ascii="Times New Roman" w:hAnsi="Times New Roman" w:cs="Times New Roman"/>
+          <w:sz w:val="24"/>
+          <w:szCs w:val="24"/>
+          <w:lang w:val="en-US"/>
+        </w:rPr>
+        <w:t>Nerea</w:t>
+      </w:r>
+      <w:proofErr w:type="spellEnd"/>
+      <w:r>
+        <w:rPr>
+          <w:rFonts w:ascii="Times New Roman" w:hAnsi="Times New Roman" w:cs="Times New Roman"/>
+          <w:sz w:val="24"/>
+          <w:szCs w:val="24"/>
+          <w:lang w:val="en-US"/>
+        </w:rPr>
+        <w:t xml:space="preserve"> </w:t>
+      </w:r>
+      <w:proofErr w:type="spellStart"/>
+      <w:r>
+        <w:rPr>
+          <w:rFonts w:ascii="Times New Roman" w:hAnsi="Times New Roman" w:cs="Times New Roman"/>
+          <w:sz w:val="24"/>
+          <w:szCs w:val="24"/>
+          <w:lang w:val="en-US"/>
+        </w:rPr>
+        <w:t>Cortezon</w:t>
+      </w:r>
+      <w:proofErr w:type="spellEnd"/>
       <w:r>
         <w:rPr>
           <w:rFonts w:ascii="Times New Roman" w:hAnsi="Times New Roman" w:cs="Times New Roman"/>
@@ -12915,8 +13814,19 @@
           <w:szCs w:val="24"/>
           <w:lang w:val="en-US"/>
         </w:rPr>
-        <w:t>Chiara Ciulla</w:t>
-      </w:r>
+        <w:t xml:space="preserve">Chiara </w:t>
+      </w:r>
+      <w:proofErr w:type="spellStart"/>
+      <w:r>
+        <w:rPr>
+          <w:rFonts w:ascii="Times New Roman" w:hAnsi="Times New Roman" w:cs="Times New Roman"/>
+          <w:sz w:val="24"/>
+          <w:szCs w:val="24"/>
+          <w:lang w:val="en-US"/>
+        </w:rPr>
+        <w:t>Ciulla</w:t>
+      </w:r>
+      <w:proofErr w:type="spellEnd"/>
       <w:r>
         <w:rPr>
           <w:rFonts w:ascii="Times New Roman" w:hAnsi="Times New Roman" w:cs="Times New Roman"/>
@@ -12925,15 +13835,37 @@
         </w:rPr>
         <w:t xml:space="preserve">, </w:t>
       </w:r>
-      <w:r>
-        <w:rPr>
-          <w:rFonts w:ascii="Times New Roman" w:hAnsi="Times New Roman" w:cs="Times New Roman"/>
-          <w:sz w:val="24"/>
-          <w:szCs w:val="24"/>
-          <w:lang w:val="en-US"/>
-        </w:rPr>
-        <w:t>Encarna Carrión</w:t>
-      </w:r>
+      <w:proofErr w:type="spellStart"/>
+      <w:r>
+        <w:rPr>
+          <w:rFonts w:ascii="Times New Roman" w:hAnsi="Times New Roman" w:cs="Times New Roman"/>
+          <w:sz w:val="24"/>
+          <w:szCs w:val="24"/>
+          <w:lang w:val="en-US"/>
+        </w:rPr>
+        <w:t>Encarna</w:t>
+      </w:r>
+      <w:proofErr w:type="spellEnd"/>
+      <w:r>
+        <w:rPr>
+          <w:rFonts w:ascii="Times New Roman" w:hAnsi="Times New Roman" w:cs="Times New Roman"/>
+          <w:sz w:val="24"/>
+          <w:szCs w:val="24"/>
+          <w:lang w:val="en-US"/>
+        </w:rPr>
+        <w:t xml:space="preserve"> </w:t>
+      </w:r>
+      <w:proofErr w:type="spellStart"/>
+      <w:r>
+        <w:rPr>
+          <w:rFonts w:ascii="Times New Roman" w:hAnsi="Times New Roman" w:cs="Times New Roman"/>
+          <w:sz w:val="24"/>
+          <w:szCs w:val="24"/>
+          <w:lang w:val="en-US"/>
+        </w:rPr>
+        <w:t>Carrión</w:t>
+      </w:r>
+      <w:proofErr w:type="spellEnd"/>
       <w:r>
         <w:rPr>
           <w:rFonts w:ascii="Times New Roman" w:hAnsi="Times New Roman" w:cs="Times New Roman"/>
@@ -12950,8 +13882,19 @@
           <w:szCs w:val="24"/>
           <w:lang w:val="en-US"/>
         </w:rPr>
-        <w:t>Juan Olazaba</w:t>
-      </w:r>
+        <w:t xml:space="preserve">Juan </w:t>
+      </w:r>
+      <w:proofErr w:type="spellStart"/>
+      <w:r>
+        <w:rPr>
+          <w:rFonts w:ascii="Times New Roman" w:hAnsi="Times New Roman" w:cs="Times New Roman"/>
+          <w:sz w:val="24"/>
+          <w:szCs w:val="24"/>
+          <w:lang w:val="en-US"/>
+        </w:rPr>
+        <w:t>Olazaba</w:t>
+      </w:r>
+      <w:proofErr w:type="spellEnd"/>
       <w:r>
         <w:rPr>
           <w:rFonts w:ascii="Times New Roman" w:hAnsi="Times New Roman" w:cs="Times New Roman"/>
@@ -12968,8 +13911,19 @@
           <w:szCs w:val="24"/>
           <w:lang w:val="en-US"/>
         </w:rPr>
-        <w:t>Sandra Salido</w:t>
-      </w:r>
+        <w:t xml:space="preserve">Sandra </w:t>
+      </w:r>
+      <w:proofErr w:type="spellStart"/>
+      <w:r>
+        <w:rPr>
+          <w:rFonts w:ascii="Times New Roman" w:hAnsi="Times New Roman" w:cs="Times New Roman"/>
+          <w:sz w:val="24"/>
+          <w:szCs w:val="24"/>
+          <w:lang w:val="en-US"/>
+        </w:rPr>
+        <w:t>Salido</w:t>
+      </w:r>
+      <w:proofErr w:type="spellEnd"/>
       <w:r>
         <w:rPr>
           <w:rFonts w:ascii="Times New Roman" w:hAnsi="Times New Roman" w:cs="Times New Roman"/>
@@ -13013,7 +13967,27 @@
           <w:szCs w:val="24"/>
           <w:lang w:val="en-US"/>
         </w:rPr>
-        <w:t>, and Juan Cruz at the Oceanografic.</w:t>
+        <w:t xml:space="preserve">, and Juan Cruz at the </w:t>
+      </w:r>
+      <w:proofErr w:type="spellStart"/>
+      <w:r>
+        <w:rPr>
+          <w:rFonts w:ascii="Times New Roman" w:hAnsi="Times New Roman" w:cs="Times New Roman"/>
+          <w:sz w:val="24"/>
+          <w:szCs w:val="24"/>
+          <w:lang w:val="en-US"/>
+        </w:rPr>
+        <w:t>Oceanografic</w:t>
+      </w:r>
+      <w:proofErr w:type="spellEnd"/>
+      <w:r>
+        <w:rPr>
+          <w:rFonts w:ascii="Times New Roman" w:hAnsi="Times New Roman" w:cs="Times New Roman"/>
+          <w:sz w:val="24"/>
+          <w:szCs w:val="24"/>
+          <w:lang w:val="en-US"/>
+        </w:rPr>
+        <w:t>.</w:t>
       </w:r>
       <w:r>
         <w:rPr>
@@ -13139,8 +14113,19 @@
           <w:szCs w:val="24"/>
           <w:lang w:val="en-US"/>
         </w:rPr>
-        <w:t>Kirstin Anderson Hansen, Fjord&amp;Bælt</w:t>
-      </w:r>
+        <w:t xml:space="preserve">Kirstin Anderson Hansen, </w:t>
+      </w:r>
+      <w:proofErr w:type="spellStart"/>
+      <w:r>
+        <w:rPr>
+          <w:rFonts w:ascii="Times New Roman" w:hAnsi="Times New Roman" w:cs="Times New Roman"/>
+          <w:sz w:val="24"/>
+          <w:szCs w:val="24"/>
+          <w:lang w:val="en-US"/>
+        </w:rPr>
+        <w:t>Fjord&amp;Bælt</w:t>
+      </w:r>
+      <w:proofErr w:type="spellEnd"/>
       <w:r>
         <w:rPr>
           <w:rFonts w:ascii="Times New Roman" w:hAnsi="Times New Roman" w:cs="Times New Roman"/>
@@ -13567,6 +14552,7 @@
                 <w:szCs w:val="24"/>
               </w:rPr>
             </w:pPr>
+            <w:proofErr w:type="spellStart"/>
             <w:r>
               <w:rPr>
                 <w:rFonts w:ascii="Times New Roman" w:hAnsi="Times New Roman" w:cs="Times New Roman"/>
@@ -13588,7 +14574,19 @@
                 <w:szCs w:val="24"/>
                 <w:vertAlign w:val="subscript"/>
               </w:rPr>
-              <w:t xml:space="preserve">R </w:t>
+              <w:t>R</w:t>
+            </w:r>
+            <w:proofErr w:type="spellEnd"/>
+            <w:r>
+              <w:rPr>
+                <w:rFonts w:ascii="Times New Roman" w:hAnsi="Times New Roman" w:cs="Times New Roman"/>
+                <w:b/>
+                <w:bCs/>
+                <w:sz w:val="24"/>
+                <w:szCs w:val="24"/>
+                <w:vertAlign w:val="subscript"/>
+              </w:rPr>
+              <w:t xml:space="preserve"> </w:t>
             </w:r>
             <w:r>
               <w:rPr>
@@ -13653,6 +14651,7 @@
                 <w:szCs w:val="24"/>
               </w:rPr>
             </w:pPr>
+            <w:proofErr w:type="spellStart"/>
             <w:r>
               <w:rPr>
                 <w:rFonts w:ascii="Times New Roman" w:hAnsi="Times New Roman" w:cs="Times New Roman"/>
@@ -13661,6 +14660,7 @@
               </w:rPr>
               <w:t>Artiodactyla</w:t>
             </w:r>
+            <w:proofErr w:type="spellEnd"/>
           </w:p>
         </w:tc>
         <w:tc>
@@ -14053,6 +15053,7 @@
                 <w:szCs w:val="24"/>
               </w:rPr>
             </w:pPr>
+            <w:proofErr w:type="spellStart"/>
             <w:r>
               <w:rPr>
                 <w:rFonts w:ascii="Times New Roman" w:hAnsi="Times New Roman" w:cs="Times New Roman"/>
@@ -14061,6 +15062,7 @@
               </w:rPr>
               <w:t>Perissodactyla</w:t>
             </w:r>
+            <w:proofErr w:type="spellEnd"/>
           </w:p>
         </w:tc>
         <w:tc>
@@ -19320,7 +20322,7 @@
                     </pic:cNvPicPr>
                   </pic:nvPicPr>
                   <pic:blipFill>
-                    <a:blip r:embed="rId9">
+                    <a:blip r:embed="rId13">
                       <a:extLst>
                         <a:ext uri="{28A0092B-C50C-407E-A947-70E740481C1C}">
                           <a14:useLocalDpi xmlns:a14="http://schemas.microsoft.com/office/drawing/2010/main" val="0"/>
@@ -20545,7 +21547,7 @@
       </w:r>
     </w:p>
     <w:sectPr>
-      <w:footerReference w:type="default" r:id="rId10"/>
+      <w:footerReference w:type="default" r:id="rId14"/>
       <w:pgSz w:w="12240" w:h="15840"/>
       <w:pgMar w:top="1440" w:right="1440" w:bottom="1440" w:left="1440" w:header="720" w:footer="720" w:gutter="0"/>
       <w:lnNumType w:countBy="1" w:restart="continuous"/>
@@ -20556,8 +21558,125 @@
 </w:document>
 </file>
 
+<file path=word/comments.xml><?xml version="1.0" encoding="utf-8"?>
+<w:comments xmlns:wpc="http://schemas.microsoft.com/office/word/2010/wordprocessingCanvas" xmlns:cx="http://schemas.microsoft.com/office/drawing/2014/chartex" xmlns:cx1="http://schemas.microsoft.com/office/drawing/2015/9/8/chartex" xmlns:cx2="http://schemas.microsoft.com/office/drawing/2015/10/21/chartex" xmlns:cx3="http://schemas.microsoft.com/office/drawing/2016/5/9/chartex" xmlns:cx4="http://schemas.microsoft.com/office/drawing/2016/5/10/chartex" xmlns:cx5="http://schemas.microsoft.com/office/drawing/2016/5/11/chartex" xmlns:cx6="http://schemas.microsoft.com/office/drawing/2016/5/12/chartex" xmlns:cx7="http://schemas.microsoft.com/office/drawing/2016/5/13/chartex" xmlns:cx8="http://schemas.microsoft.com/office/drawing/2016/5/14/chartex" xmlns:mc="http://schemas.openxmlformats.org/markup-compatibility/2006" xmlns:aink="http://schemas.microsoft.com/office/drawing/2016/ink" xmlns:am3d="http://schemas.microsoft.com/office/drawing/2017/model3d" xmlns:o="urn:schemas-microsoft-com:office:office" xmlns:oel="http://schemas.microsoft.com/office/2019/extlst" xmlns:r="http://schemas.openxmlformats.org/officeDocument/2006/relationships" xmlns:m="http://schemas.openxmlformats.org/officeDocument/2006/math" xmlns:v="urn:schemas-microsoft-com:vml" xmlns:wp14="http://schemas.microsoft.com/office/word/2010/wordprocessingDrawing" xmlns:wp="http://schemas.openxmlformats.org/drawingml/2006/wordprocessingDrawing" xmlns:w10="urn:schemas-microsoft-com:office:word" xmlns:w="http://schemas.openxmlformats.org/wordprocessingml/2006/main" xmlns:w14="http://schemas.microsoft.com/office/word/2010/wordml" xmlns:w15="http://schemas.microsoft.com/office/word/2012/wordml" xmlns:w16cex="http://schemas.microsoft.com/office/word/2018/wordml/cex" xmlns:w16cid="http://schemas.microsoft.com/office/word/2016/wordml/cid" xmlns:w16="http://schemas.microsoft.com/office/word/2018/wordml" xmlns:w16sdtdh="http://schemas.microsoft.com/office/word/2020/wordml/sdtdatahash" xmlns:w16se="http://schemas.microsoft.com/office/word/2015/wordml/symex" xmlns:wpg="http://schemas.microsoft.com/office/word/2010/wordprocessingGroup" xmlns:wpi="http://schemas.microsoft.com/office/word/2010/wordprocessingInk" xmlns:wne="http://schemas.microsoft.com/office/word/2006/wordml" xmlns:wps="http://schemas.microsoft.com/office/word/2010/wordprocessingShape" mc:Ignorable="w14 w15 w16se w16cid w16 w16cex w16sdtdh wp14">
+  <w:comment w:id="0" w:author="Stacy DeRuiter" w:date="2024-08-22T11:58:00Z" w:initials="SD">
+    <w:p>
+      <w:pPr>
+        <w:pStyle w:val="CommentText"/>
+      </w:pPr>
+      <w:r>
+        <w:rPr>
+          <w:rStyle w:val="CommentReference"/>
+        </w:rPr>
+        <w:annotationRef/>
+      </w:r>
+      <w:r>
+        <w:t>Not sure why these emails are here?</w:t>
+      </w:r>
+    </w:p>
+  </w:comment>
+  <w:comment w:id="11" w:author="Stacy DeRuiter" w:date="2024-08-22T12:15:00Z" w:initials="SD">
+    <w:p>
+      <w:pPr>
+        <w:pStyle w:val="CommentText"/>
+      </w:pPr>
+      <w:r>
+        <w:rPr>
+          <w:rStyle w:val="CommentReference"/>
+        </w:rPr>
+        <w:annotationRef/>
+      </w:r>
+      <w:r>
+        <w:t xml:space="preserve">In the analysis final </w:t>
+      </w:r>
+      <w:proofErr w:type="gramStart"/>
+      <w:r>
+        <w:t>dataset</w:t>
+      </w:r>
+      <w:proofErr w:type="gramEnd"/>
+      <w:r>
+        <w:t xml:space="preserve"> I count 34 species (before there were “orca” and also “killer whale” plus “brown fur seal” and also </w:t>
+      </w:r>
+      <w:r>
+        <w:t>“south African fur seal” plus some spelling errors?</w:t>
+      </w:r>
+    </w:p>
+    <w:p>
+      <w:pPr>
+        <w:pStyle w:val="CommentText"/>
+      </w:pPr>
+    </w:p>
+    <w:p>
+      <w:pPr>
+        <w:pStyle w:val="CommentText"/>
+      </w:pPr>
+      <w:r>
+        <w:t>And I count 332 animals (counted the # of unique combinations of species name, common name, sex, and individual name).</w:t>
+      </w:r>
+    </w:p>
+    <w:p>
+      <w:pPr>
+        <w:pStyle w:val="CommentText"/>
+      </w:pPr>
+    </w:p>
+    <w:p>
+      <w:pPr>
+        <w:pStyle w:val="CommentText"/>
+      </w:pPr>
+      <w:r>
+        <w:t>These are the ones used in the modelling – if there was an animal participant for which some data was missing that might change it.</w:t>
+      </w:r>
+    </w:p>
+  </w:comment>
+  <w:comment w:id="30" w:author="Stacy DeRuiter" w:date="2024-08-22T12:24:00Z" w:initials="SD">
+    <w:p>
+      <w:pPr>
+        <w:pStyle w:val="CommentText"/>
+      </w:pPr>
+      <w:r>
+        <w:rPr>
+          <w:rStyle w:val="CommentReference"/>
+        </w:rPr>
+        <w:annotationRef/>
+      </w:r>
+      <w:r>
+        <w:t xml:space="preserve">I am not sure about this word or even quite what it means in this </w:t>
+      </w:r>
+      <w:r>
+        <w:t>context. What about just “large”, or “large or difficult to study”?</w:t>
+      </w:r>
+    </w:p>
+  </w:comment>
+</w:comments>
+</file>
+
+<file path=word/commentsExtended.xml><?xml version="1.0" encoding="utf-8"?>
+<w15:commentsEx xmlns:wpc="http://schemas.microsoft.com/office/word/2010/wordprocessingCanvas" xmlns:cx="http://schemas.microsoft.com/office/drawing/2014/chartex" xmlns:cx1="http://schemas.microsoft.com/office/drawing/2015/9/8/chartex" xmlns:cx2="http://schemas.microsoft.com/office/drawing/2015/10/21/chartex" xmlns:cx3="http://schemas.microsoft.com/office/drawing/2016/5/9/chartex" xmlns:cx4="http://schemas.microsoft.com/office/drawing/2016/5/10/chartex" xmlns:cx5="http://schemas.microsoft.com/office/drawing/2016/5/11/chartex" xmlns:cx6="http://schemas.microsoft.com/office/drawing/2016/5/12/chartex" xmlns:cx7="http://schemas.microsoft.com/office/drawing/2016/5/13/chartex" xmlns:cx8="http://schemas.microsoft.com/office/drawing/2016/5/14/chartex" xmlns:mc="http://schemas.openxmlformats.org/markup-compatibility/2006" xmlns:aink="http://schemas.microsoft.com/office/drawing/2016/ink" xmlns:am3d="http://schemas.microsoft.com/office/drawing/2017/model3d" xmlns:o="urn:schemas-microsoft-com:office:office" xmlns:oel="http://schemas.microsoft.com/office/2019/extlst" xmlns:r="http://schemas.openxmlformats.org/officeDocument/2006/relationships" xmlns:m="http://schemas.openxmlformats.org/officeDocument/2006/math" xmlns:v="urn:schemas-microsoft-com:vml" xmlns:wp14="http://schemas.microsoft.com/office/word/2010/wordprocessingDrawing" xmlns:wp="http://schemas.openxmlformats.org/drawingml/2006/wordprocessingDrawing" xmlns:w10="urn:schemas-microsoft-com:office:word" xmlns:w="http://schemas.openxmlformats.org/wordprocessingml/2006/main" xmlns:w14="http://schemas.microsoft.com/office/word/2010/wordml" xmlns:w15="http://schemas.microsoft.com/office/word/2012/wordml" xmlns:w16cex="http://schemas.microsoft.com/office/word/2018/wordml/cex" xmlns:w16cid="http://schemas.microsoft.com/office/word/2016/wordml/cid" xmlns:w16="http://schemas.microsoft.com/office/word/2018/wordml" xmlns:w16sdtdh="http://schemas.microsoft.com/office/word/2020/wordml/sdtdatahash" xmlns:w16se="http://schemas.microsoft.com/office/word/2015/wordml/symex" xmlns:wpg="http://schemas.microsoft.com/office/word/2010/wordprocessingGroup" xmlns:wpi="http://schemas.microsoft.com/office/word/2010/wordprocessingInk" xmlns:wne="http://schemas.microsoft.com/office/word/2006/wordml" xmlns:wps="http://schemas.microsoft.com/office/word/2010/wordprocessingShape" mc:Ignorable="w14 w15 w16se w16cid w16 w16cex w16sdtdh wp14">
+  <w15:commentEx w15:paraId="5E241956" w15:done="0"/>
+  <w15:commentEx w15:paraId="5727ABA6" w15:done="0"/>
+  <w15:commentEx w15:paraId="7988C618" w15:done="0"/>
+</w15:commentsEx>
+</file>
+
+<file path=word/commentsExtensible.xml><?xml version="1.0" encoding="utf-8"?>
+<w16cex:commentsExtensible xmlns:wpc="http://schemas.microsoft.com/office/word/2010/wordprocessingCanvas" xmlns:cx="http://schemas.microsoft.com/office/drawing/2014/chartex" xmlns:cx1="http://schemas.microsoft.com/office/drawing/2015/9/8/chartex" xmlns:cx2="http://schemas.microsoft.com/office/drawing/2015/10/21/chartex" xmlns:cx3="http://schemas.microsoft.com/office/drawing/2016/5/9/chartex" xmlns:cx4="http://schemas.microsoft.com/office/drawing/2016/5/10/chartex" xmlns:cx5="http://schemas.microsoft.com/office/drawing/2016/5/11/chartex" xmlns:cx6="http://schemas.microsoft.com/office/drawing/2016/5/12/chartex" xmlns:cx7="http://schemas.microsoft.com/office/drawing/2016/5/13/chartex" xmlns:cx8="http://schemas.microsoft.com/office/drawing/2016/5/14/chartex" xmlns:mc="http://schemas.openxmlformats.org/markup-compatibility/2006" xmlns:aink="http://schemas.microsoft.com/office/drawing/2016/ink" xmlns:am3d="http://schemas.microsoft.com/office/drawing/2017/model3d" xmlns:o="urn:schemas-microsoft-com:office:office" xmlns:oel="http://schemas.microsoft.com/office/2019/extlst" xmlns:r="http://schemas.openxmlformats.org/officeDocument/2006/relationships" xmlns:m="http://schemas.openxmlformats.org/officeDocument/2006/math" xmlns:v="urn:schemas-microsoft-com:vml" xmlns:wp14="http://schemas.microsoft.com/office/word/2010/wordprocessingDrawing" xmlns:wp="http://schemas.openxmlformats.org/drawingml/2006/wordprocessingDrawing" xmlns:w10="urn:schemas-microsoft-com:office:word" xmlns:w="http://schemas.openxmlformats.org/wordprocessingml/2006/main" xmlns:w14="http://schemas.microsoft.com/office/word/2010/wordml" xmlns:w15="http://schemas.microsoft.com/office/word/2012/wordml" xmlns:w16cex="http://schemas.microsoft.com/office/word/2018/wordml/cex" xmlns:w16cid="http://schemas.microsoft.com/office/word/2016/wordml/cid" xmlns:w16="http://schemas.microsoft.com/office/word/2018/wordml" xmlns:w16sdtdh="http://schemas.microsoft.com/office/word/2020/wordml/sdtdatahash" xmlns:w16se="http://schemas.microsoft.com/office/word/2015/wordml/symex" xmlns:wpg="http://schemas.microsoft.com/office/word/2010/wordprocessingGroup" xmlns:wpi="http://schemas.microsoft.com/office/word/2010/wordprocessingInk" xmlns:wne="http://schemas.microsoft.com/office/word/2006/wordml" xmlns:wps="http://schemas.microsoft.com/office/word/2010/wordprocessingShape" mc:Ignorable="w14 w15 w16se w16cid w16 w16cex w16sdtdh wp14">
+  <w16cex:commentExtensible w16cex:durableId="0F63287C" w16cex:dateUtc="2024-08-22T15:58:00Z"/>
+  <w16cex:commentExtensible w16cex:durableId="6C5F9891" w16cex:dateUtc="2024-08-22T16:15:00Z"/>
+  <w16cex:commentExtensible w16cex:durableId="0492728F" w16cex:dateUtc="2024-08-22T16:24:00Z"/>
+</w16cex:commentsExtensible>
+</file>
+
+<file path=word/commentsIds.xml><?xml version="1.0" encoding="utf-8"?>
+<w16cid:commentsIds xmlns:wpc="http://schemas.microsoft.com/office/word/2010/wordprocessingCanvas" xmlns:cx="http://schemas.microsoft.com/office/drawing/2014/chartex" xmlns:cx1="http://schemas.microsoft.com/office/drawing/2015/9/8/chartex" xmlns:cx2="http://schemas.microsoft.com/office/drawing/2015/10/21/chartex" xmlns:cx3="http://schemas.microsoft.com/office/drawing/2016/5/9/chartex" xmlns:cx4="http://schemas.microsoft.com/office/drawing/2016/5/10/chartex" xmlns:cx5="http://schemas.microsoft.com/office/drawing/2016/5/11/chartex" xmlns:cx6="http://schemas.microsoft.com/office/drawing/2016/5/12/chartex" xmlns:cx7="http://schemas.microsoft.com/office/drawing/2016/5/13/chartex" xmlns:cx8="http://schemas.microsoft.com/office/drawing/2016/5/14/chartex" xmlns:mc="http://schemas.openxmlformats.org/markup-compatibility/2006" xmlns:aink="http://schemas.microsoft.com/office/drawing/2016/ink" xmlns:am3d="http://schemas.microsoft.com/office/drawing/2017/model3d" xmlns:o="urn:schemas-microsoft-com:office:office" xmlns:oel="http://schemas.microsoft.com/office/2019/extlst" xmlns:r="http://schemas.openxmlformats.org/officeDocument/2006/relationships" xmlns:m="http://schemas.openxmlformats.org/officeDocument/2006/math" xmlns:v="urn:schemas-microsoft-com:vml" xmlns:wp14="http://schemas.microsoft.com/office/word/2010/wordprocessingDrawing" xmlns:wp="http://schemas.openxmlformats.org/drawingml/2006/wordprocessingDrawing" xmlns:w10="urn:schemas-microsoft-com:office:word" xmlns:w="http://schemas.openxmlformats.org/wordprocessingml/2006/main" xmlns:w14="http://schemas.microsoft.com/office/word/2010/wordml" xmlns:w15="http://schemas.microsoft.com/office/word/2012/wordml" xmlns:w16cex="http://schemas.microsoft.com/office/word/2018/wordml/cex" xmlns:w16cid="http://schemas.microsoft.com/office/word/2016/wordml/cid" xmlns:w16="http://schemas.microsoft.com/office/word/2018/wordml" xmlns:w16sdtdh="http://schemas.microsoft.com/office/word/2020/wordml/sdtdatahash" xmlns:w16se="http://schemas.microsoft.com/office/word/2015/wordml/symex" xmlns:wpg="http://schemas.microsoft.com/office/word/2010/wordprocessingGroup" xmlns:wpi="http://schemas.microsoft.com/office/word/2010/wordprocessingInk" xmlns:wne="http://schemas.microsoft.com/office/word/2006/wordml" xmlns:wps="http://schemas.microsoft.com/office/word/2010/wordprocessingShape" mc:Ignorable="w14 w15 w16se w16cid w16 w16cex w16sdtdh wp14">
+  <w16cid:commentId w16cid:paraId="5E241956" w16cid:durableId="0F63287C"/>
+  <w16cid:commentId w16cid:paraId="5727ABA6" w16cid:durableId="6C5F9891"/>
+  <w16cid:commentId w16cid:paraId="7988C618" w16cid:durableId="0492728F"/>
+</w16cid:commentsIds>
+</file>
+
 <file path=word/endnotes.xml><?xml version="1.0" encoding="utf-8"?>
-<w:endnotes xmlns:wpc="http://schemas.microsoft.com/office/word/2010/wordprocessingCanvas" xmlns:cx="http://schemas.microsoft.com/office/drawing/2014/chartex" xmlns:cx1="http://schemas.microsoft.com/office/drawing/2015/9/8/chartex" xmlns:cx2="http://schemas.microsoft.com/office/drawing/2015/10/21/chartex" xmlns:cx3="http://schemas.microsoft.com/office/drawing/2016/5/9/chartex" xmlns:cx4="http://schemas.microsoft.com/office/drawing/2016/5/10/chartex" xmlns:cx5="http://schemas.microsoft.com/office/drawing/2016/5/11/chartex" xmlns:cx6="http://schemas.microsoft.com/office/drawing/2016/5/12/chartex" xmlns:cx7="http://schemas.microsoft.com/office/drawing/2016/5/13/chartex" xmlns:cx8="http://schemas.microsoft.com/office/drawing/2016/5/14/chartex" xmlns:mc="http://schemas.openxmlformats.org/markup-compatibility/2006" xmlns:aink="http://schemas.microsoft.com/office/drawing/2016/ink" xmlns:am3d="http://schemas.microsoft.com/office/drawing/2017/model3d" xmlns:o="urn:schemas-microsoft-com:office:office" xmlns:oel="http://schemas.microsoft.com/office/2019/extlst" xmlns:r="http://schemas.openxmlformats.org/officeDocument/2006/relationships" xmlns:m="http://schemas.openxmlformats.org/officeDocument/2006/math" xmlns:v="urn:schemas-microsoft-com:vml" xmlns:wp14="http://schemas.microsoft.com/office/word/2010/wordprocessingDrawing" xmlns:wp="http://schemas.openxmlformats.org/drawingml/2006/wordprocessingDrawing" xmlns:w10="urn:schemas-microsoft-com:office:word" xmlns:w="http://schemas.openxmlformats.org/wordprocessingml/2006/main" xmlns:w14="http://schemas.microsoft.com/office/word/2010/wordml" xmlns:w15="http://schemas.microsoft.com/office/word/2012/wordml" xmlns:w16cex="http://schemas.microsoft.com/office/word/2018/wordml/cex" xmlns:w16cid="http://schemas.microsoft.com/office/word/2016/wordml/cid" xmlns:w16="http://schemas.microsoft.com/office/word/2018/wordml" xmlns:w16du="http://schemas.microsoft.com/office/word/2023/wordml/word16du" xmlns:w16sdtdh="http://schemas.microsoft.com/office/word/2020/wordml/sdtdatahash" xmlns:w16se="http://schemas.microsoft.com/office/word/2015/wordml/symex" xmlns:wpg="http://schemas.microsoft.com/office/word/2010/wordprocessingGroup" xmlns:wpi="http://schemas.microsoft.com/office/word/2010/wordprocessingInk" xmlns:wne="http://schemas.microsoft.com/office/word/2006/wordml" xmlns:wps="http://schemas.microsoft.com/office/word/2010/wordprocessingShape" mc:Ignorable="w14 w15 w16se w16cid w16 w16cex w16sdtdh w16du wp14">
+<w:endnotes xmlns:wpc="http://schemas.microsoft.com/office/word/2010/wordprocessingCanvas" xmlns:cx="http://schemas.microsoft.com/office/drawing/2014/chartex" xmlns:cx1="http://schemas.microsoft.com/office/drawing/2015/9/8/chartex" xmlns:cx2="http://schemas.microsoft.com/office/drawing/2015/10/21/chartex" xmlns:cx3="http://schemas.microsoft.com/office/drawing/2016/5/9/chartex" xmlns:cx4="http://schemas.microsoft.com/office/drawing/2016/5/10/chartex" xmlns:cx5="http://schemas.microsoft.com/office/drawing/2016/5/11/chartex" xmlns:cx6="http://schemas.microsoft.com/office/drawing/2016/5/12/chartex" xmlns:cx7="http://schemas.microsoft.com/office/drawing/2016/5/13/chartex" xmlns:cx8="http://schemas.microsoft.com/office/drawing/2016/5/14/chartex" xmlns:mc="http://schemas.openxmlformats.org/markup-compatibility/2006" xmlns:aink="http://schemas.microsoft.com/office/drawing/2016/ink" xmlns:am3d="http://schemas.microsoft.com/office/drawing/2017/model3d" xmlns:o="urn:schemas-microsoft-com:office:office" xmlns:oel="http://schemas.microsoft.com/office/2019/extlst" xmlns:r="http://schemas.openxmlformats.org/officeDocument/2006/relationships" xmlns:m="http://schemas.openxmlformats.org/officeDocument/2006/math" xmlns:v="urn:schemas-microsoft-com:vml" xmlns:wp14="http://schemas.microsoft.com/office/word/2010/wordprocessingDrawing" xmlns:wp="http://schemas.openxmlformats.org/drawingml/2006/wordprocessingDrawing" xmlns:w10="urn:schemas-microsoft-com:office:word" xmlns:w="http://schemas.openxmlformats.org/wordprocessingml/2006/main" xmlns:w14="http://schemas.microsoft.com/office/word/2010/wordml" xmlns:w15="http://schemas.microsoft.com/office/word/2012/wordml" xmlns:w16cex="http://schemas.microsoft.com/office/word/2018/wordml/cex" xmlns:w16cid="http://schemas.microsoft.com/office/word/2016/wordml/cid" xmlns:w16="http://schemas.microsoft.com/office/word/2018/wordml" xmlns:w16sdtdh="http://schemas.microsoft.com/office/word/2020/wordml/sdtdatahash" xmlns:w16se="http://schemas.microsoft.com/office/word/2015/wordml/symex" xmlns:wpg="http://schemas.microsoft.com/office/word/2010/wordprocessingGroup" xmlns:wpi="http://schemas.microsoft.com/office/word/2010/wordprocessingInk" xmlns:wne="http://schemas.microsoft.com/office/word/2006/wordml" xmlns:wps="http://schemas.microsoft.com/office/word/2010/wordprocessingShape" mc:Ignorable="w14 w15 w16se w16cid w16 w16cex w16sdtdh wp14">
   <w:endnote w:type="separator" w:id="-1">
     <w:p>
       <w:pPr>
@@ -20582,7 +21701,7 @@
 </file>
 
 <file path=word/footer1.xml><?xml version="1.0" encoding="utf-8"?>
-<w:ftr xmlns:wpc="http://schemas.microsoft.com/office/word/2010/wordprocessingCanvas" xmlns:cx="http://schemas.microsoft.com/office/drawing/2014/chartex" xmlns:cx1="http://schemas.microsoft.com/office/drawing/2015/9/8/chartex" xmlns:cx2="http://schemas.microsoft.com/office/drawing/2015/10/21/chartex" xmlns:cx3="http://schemas.microsoft.com/office/drawing/2016/5/9/chartex" xmlns:cx4="http://schemas.microsoft.com/office/drawing/2016/5/10/chartex" xmlns:cx5="http://schemas.microsoft.com/office/drawing/2016/5/11/chartex" xmlns:cx6="http://schemas.microsoft.com/office/drawing/2016/5/12/chartex" xmlns:cx7="http://schemas.microsoft.com/office/drawing/2016/5/13/chartex" xmlns:cx8="http://schemas.microsoft.com/office/drawing/2016/5/14/chartex" xmlns:mc="http://schemas.openxmlformats.org/markup-compatibility/2006" xmlns:aink="http://schemas.microsoft.com/office/drawing/2016/ink" xmlns:am3d="http://schemas.microsoft.com/office/drawing/2017/model3d" xmlns:o="urn:schemas-microsoft-com:office:office" xmlns:oel="http://schemas.microsoft.com/office/2019/extlst" xmlns:r="http://schemas.openxmlformats.org/officeDocument/2006/relationships" xmlns:m="http://schemas.openxmlformats.org/officeDocument/2006/math" xmlns:v="urn:schemas-microsoft-com:vml" xmlns:wp14="http://schemas.microsoft.com/office/word/2010/wordprocessingDrawing" xmlns:wp="http://schemas.openxmlformats.org/drawingml/2006/wordprocessingDrawing" xmlns:w10="urn:schemas-microsoft-com:office:word" xmlns:w="http://schemas.openxmlformats.org/wordprocessingml/2006/main" xmlns:w14="http://schemas.microsoft.com/office/word/2010/wordml" xmlns:w15="http://schemas.microsoft.com/office/word/2012/wordml" xmlns:w16cex="http://schemas.microsoft.com/office/word/2018/wordml/cex" xmlns:w16cid="http://schemas.microsoft.com/office/word/2016/wordml/cid" xmlns:w16="http://schemas.microsoft.com/office/word/2018/wordml" xmlns:w16du="http://schemas.microsoft.com/office/word/2023/wordml/word16du" xmlns:w16sdtdh="http://schemas.microsoft.com/office/word/2020/wordml/sdtdatahash" xmlns:w16se="http://schemas.microsoft.com/office/word/2015/wordml/symex" xmlns:wpg="http://schemas.microsoft.com/office/word/2010/wordprocessingGroup" xmlns:wpi="http://schemas.microsoft.com/office/word/2010/wordprocessingInk" xmlns:wne="http://schemas.microsoft.com/office/word/2006/wordml" xmlns:wps="http://schemas.microsoft.com/office/word/2010/wordprocessingShape" mc:Ignorable="w14 w15 w16se w16cid w16 w16cex w16sdtdh w16du wp14">
+<w:ftr xmlns:wpc="http://schemas.microsoft.com/office/word/2010/wordprocessingCanvas" xmlns:cx="http://schemas.microsoft.com/office/drawing/2014/chartex" xmlns:cx1="http://schemas.microsoft.com/office/drawing/2015/9/8/chartex" xmlns:cx2="http://schemas.microsoft.com/office/drawing/2015/10/21/chartex" xmlns:cx3="http://schemas.microsoft.com/office/drawing/2016/5/9/chartex" xmlns:cx4="http://schemas.microsoft.com/office/drawing/2016/5/10/chartex" xmlns:cx5="http://schemas.microsoft.com/office/drawing/2016/5/11/chartex" xmlns:cx6="http://schemas.microsoft.com/office/drawing/2016/5/12/chartex" xmlns:cx7="http://schemas.microsoft.com/office/drawing/2016/5/13/chartex" xmlns:cx8="http://schemas.microsoft.com/office/drawing/2016/5/14/chartex" xmlns:mc="http://schemas.openxmlformats.org/markup-compatibility/2006" xmlns:aink="http://schemas.microsoft.com/office/drawing/2016/ink" xmlns:am3d="http://schemas.microsoft.com/office/drawing/2017/model3d" xmlns:o="urn:schemas-microsoft-com:office:office" xmlns:oel="http://schemas.microsoft.com/office/2019/extlst" xmlns:r="http://schemas.openxmlformats.org/officeDocument/2006/relationships" xmlns:m="http://schemas.openxmlformats.org/officeDocument/2006/math" xmlns:v="urn:schemas-microsoft-com:vml" xmlns:wp14="http://schemas.microsoft.com/office/word/2010/wordprocessingDrawing" xmlns:wp="http://schemas.openxmlformats.org/drawingml/2006/wordprocessingDrawing" xmlns:w10="urn:schemas-microsoft-com:office:word" xmlns:w="http://schemas.openxmlformats.org/wordprocessingml/2006/main" xmlns:w14="http://schemas.microsoft.com/office/word/2010/wordml" xmlns:w15="http://schemas.microsoft.com/office/word/2012/wordml" xmlns:w16cex="http://schemas.microsoft.com/office/word/2018/wordml/cex" xmlns:w16cid="http://schemas.microsoft.com/office/word/2016/wordml/cid" xmlns:w16="http://schemas.microsoft.com/office/word/2018/wordml" xmlns:w16sdtdh="http://schemas.microsoft.com/office/word/2020/wordml/sdtdatahash" xmlns:w16se="http://schemas.microsoft.com/office/word/2015/wordml/symex" xmlns:wpg="http://schemas.microsoft.com/office/word/2010/wordprocessingGroup" xmlns:wpi="http://schemas.microsoft.com/office/word/2010/wordprocessingInk" xmlns:wne="http://schemas.microsoft.com/office/word/2006/wordml" xmlns:wps="http://schemas.microsoft.com/office/word/2010/wordprocessingShape" mc:Ignorable="w14 w15 w16se w16cid w16 w16cex w16sdtdh wp14">
   <w:sdt>
     <w:sdtPr>
       <w:id w:val="1999922132"/>
@@ -20635,7 +21754,7 @@
 </file>
 
 <file path=word/footnotes.xml><?xml version="1.0" encoding="utf-8"?>
-<w:footnotes xmlns:wpc="http://schemas.microsoft.com/office/word/2010/wordprocessingCanvas" xmlns:cx="http://schemas.microsoft.com/office/drawing/2014/chartex" xmlns:cx1="http://schemas.microsoft.com/office/drawing/2015/9/8/chartex" xmlns:cx2="http://schemas.microsoft.com/office/drawing/2015/10/21/chartex" xmlns:cx3="http://schemas.microsoft.com/office/drawing/2016/5/9/chartex" xmlns:cx4="http://schemas.microsoft.com/office/drawing/2016/5/10/chartex" xmlns:cx5="http://schemas.microsoft.com/office/drawing/2016/5/11/chartex" xmlns:cx6="http://schemas.microsoft.com/office/drawing/2016/5/12/chartex" xmlns:cx7="http://schemas.microsoft.com/office/drawing/2016/5/13/chartex" xmlns:cx8="http://schemas.microsoft.com/office/drawing/2016/5/14/chartex" xmlns:mc="http://schemas.openxmlformats.org/markup-compatibility/2006" xmlns:aink="http://schemas.microsoft.com/office/drawing/2016/ink" xmlns:am3d="http://schemas.microsoft.com/office/drawing/2017/model3d" xmlns:o="urn:schemas-microsoft-com:office:office" xmlns:oel="http://schemas.microsoft.com/office/2019/extlst" xmlns:r="http://schemas.openxmlformats.org/officeDocument/2006/relationships" xmlns:m="http://schemas.openxmlformats.org/officeDocument/2006/math" xmlns:v="urn:schemas-microsoft-com:vml" xmlns:wp14="http://schemas.microsoft.com/office/word/2010/wordprocessingDrawing" xmlns:wp="http://schemas.openxmlformats.org/drawingml/2006/wordprocessingDrawing" xmlns:w10="urn:schemas-microsoft-com:office:word" xmlns:w="http://schemas.openxmlformats.org/wordprocessingml/2006/main" xmlns:w14="http://schemas.microsoft.com/office/word/2010/wordml" xmlns:w15="http://schemas.microsoft.com/office/word/2012/wordml" xmlns:w16cex="http://schemas.microsoft.com/office/word/2018/wordml/cex" xmlns:w16cid="http://schemas.microsoft.com/office/word/2016/wordml/cid" xmlns:w16="http://schemas.microsoft.com/office/word/2018/wordml" xmlns:w16du="http://schemas.microsoft.com/office/word/2023/wordml/word16du" xmlns:w16sdtdh="http://schemas.microsoft.com/office/word/2020/wordml/sdtdatahash" xmlns:w16se="http://schemas.microsoft.com/office/word/2015/wordml/symex" xmlns:wpg="http://schemas.microsoft.com/office/word/2010/wordprocessingGroup" xmlns:wpi="http://schemas.microsoft.com/office/word/2010/wordprocessingInk" xmlns:wne="http://schemas.microsoft.com/office/word/2006/wordml" xmlns:wps="http://schemas.microsoft.com/office/word/2010/wordprocessingShape" mc:Ignorable="w14 w15 w16se w16cid w16 w16cex w16sdtdh w16du wp14">
+<w:footnotes xmlns:wpc="http://schemas.microsoft.com/office/word/2010/wordprocessingCanvas" xmlns:cx="http://schemas.microsoft.com/office/drawing/2014/chartex" xmlns:cx1="http://schemas.microsoft.com/office/drawing/2015/9/8/chartex" xmlns:cx2="http://schemas.microsoft.com/office/drawing/2015/10/21/chartex" xmlns:cx3="http://schemas.microsoft.com/office/drawing/2016/5/9/chartex" xmlns:cx4="http://schemas.microsoft.com/office/drawing/2016/5/10/chartex" xmlns:cx5="http://schemas.microsoft.com/office/drawing/2016/5/11/chartex" xmlns:cx6="http://schemas.microsoft.com/office/drawing/2016/5/12/chartex" xmlns:cx7="http://schemas.microsoft.com/office/drawing/2016/5/13/chartex" xmlns:cx8="http://schemas.microsoft.com/office/drawing/2016/5/14/chartex" xmlns:mc="http://schemas.openxmlformats.org/markup-compatibility/2006" xmlns:aink="http://schemas.microsoft.com/office/drawing/2016/ink" xmlns:am3d="http://schemas.microsoft.com/office/drawing/2017/model3d" xmlns:o="urn:schemas-microsoft-com:office:office" xmlns:oel="http://schemas.microsoft.com/office/2019/extlst" xmlns:r="http://schemas.openxmlformats.org/officeDocument/2006/relationships" xmlns:m="http://schemas.openxmlformats.org/officeDocument/2006/math" xmlns:v="urn:schemas-microsoft-com:vml" xmlns:wp14="http://schemas.microsoft.com/office/word/2010/wordprocessingDrawing" xmlns:wp="http://schemas.openxmlformats.org/drawingml/2006/wordprocessingDrawing" xmlns:w10="urn:schemas-microsoft-com:office:word" xmlns:w="http://schemas.openxmlformats.org/wordprocessingml/2006/main" xmlns:w14="http://schemas.microsoft.com/office/word/2010/wordml" xmlns:w15="http://schemas.microsoft.com/office/word/2012/wordml" xmlns:w16cex="http://schemas.microsoft.com/office/word/2018/wordml/cex" xmlns:w16cid="http://schemas.microsoft.com/office/word/2016/wordml/cid" xmlns:w16="http://schemas.microsoft.com/office/word/2018/wordml" xmlns:w16sdtdh="http://schemas.microsoft.com/office/word/2020/wordml/sdtdatahash" xmlns:w16se="http://schemas.microsoft.com/office/word/2015/wordml/symex" xmlns:wpg="http://schemas.microsoft.com/office/word/2010/wordprocessingGroup" xmlns:wpi="http://schemas.microsoft.com/office/word/2010/wordprocessingInk" xmlns:wne="http://schemas.microsoft.com/office/word/2006/wordml" xmlns:wps="http://schemas.microsoft.com/office/word/2010/wordprocessingShape" mc:Ignorable="w14 w15 w16se w16cid w16 w16cex w16sdtdh wp14">
   <w:footnote w:type="separator" w:id="-1">
     <w:p>
       <w:pPr>
@@ -20660,7 +21779,7 @@
 </file>
 
 <file path=word/numbering.xml><?xml version="1.0" encoding="utf-8"?>
-<w:numbering xmlns:wpc="http://schemas.microsoft.com/office/word/2010/wordprocessingCanvas" xmlns:cx="http://schemas.microsoft.com/office/drawing/2014/chartex" xmlns:cx1="http://schemas.microsoft.com/office/drawing/2015/9/8/chartex" xmlns:cx2="http://schemas.microsoft.com/office/drawing/2015/10/21/chartex" xmlns:cx3="http://schemas.microsoft.com/office/drawing/2016/5/9/chartex" xmlns:cx4="http://schemas.microsoft.com/office/drawing/2016/5/10/chartex" xmlns:cx5="http://schemas.microsoft.com/office/drawing/2016/5/11/chartex" xmlns:cx6="http://schemas.microsoft.com/office/drawing/2016/5/12/chartex" xmlns:cx7="http://schemas.microsoft.com/office/drawing/2016/5/13/chartex" xmlns:cx8="http://schemas.microsoft.com/office/drawing/2016/5/14/chartex" xmlns:mc="http://schemas.openxmlformats.org/markup-compatibility/2006" xmlns:aink="http://schemas.microsoft.com/office/drawing/2016/ink" xmlns:am3d="http://schemas.microsoft.com/office/drawing/2017/model3d" xmlns:o="urn:schemas-microsoft-com:office:office" xmlns:oel="http://schemas.microsoft.com/office/2019/extlst" xmlns:r="http://schemas.openxmlformats.org/officeDocument/2006/relationships" xmlns:m="http://schemas.openxmlformats.org/officeDocument/2006/math" xmlns:v="urn:schemas-microsoft-com:vml" xmlns:wp14="http://schemas.microsoft.com/office/word/2010/wordprocessingDrawing" xmlns:wp="http://schemas.openxmlformats.org/drawingml/2006/wordprocessingDrawing" xmlns:w10="urn:schemas-microsoft-com:office:word" xmlns:w="http://schemas.openxmlformats.org/wordprocessingml/2006/main" xmlns:w14="http://schemas.microsoft.com/office/word/2010/wordml" xmlns:w15="http://schemas.microsoft.com/office/word/2012/wordml" xmlns:w16cex="http://schemas.microsoft.com/office/word/2018/wordml/cex" xmlns:w16cid="http://schemas.microsoft.com/office/word/2016/wordml/cid" xmlns:w16="http://schemas.microsoft.com/office/word/2018/wordml" xmlns:w16du="http://schemas.microsoft.com/office/word/2023/wordml/word16du" xmlns:w16sdtdh="http://schemas.microsoft.com/office/word/2020/wordml/sdtdatahash" xmlns:w16se="http://schemas.microsoft.com/office/word/2015/wordml/symex" xmlns:wpg="http://schemas.microsoft.com/office/word/2010/wordprocessingGroup" xmlns:wpi="http://schemas.microsoft.com/office/word/2010/wordprocessingInk" xmlns:wne="http://schemas.microsoft.com/office/word/2006/wordml" xmlns:wps="http://schemas.microsoft.com/office/word/2010/wordprocessingShape" mc:Ignorable="w14 w15 w16se w16cid w16 w16cex w16sdtdh w16du wp14">
+<w:numbering xmlns:wpc="http://schemas.microsoft.com/office/word/2010/wordprocessingCanvas" xmlns:cx="http://schemas.microsoft.com/office/drawing/2014/chartex" xmlns:cx1="http://schemas.microsoft.com/office/drawing/2015/9/8/chartex" xmlns:cx2="http://schemas.microsoft.com/office/drawing/2015/10/21/chartex" xmlns:cx3="http://schemas.microsoft.com/office/drawing/2016/5/9/chartex" xmlns:cx4="http://schemas.microsoft.com/office/drawing/2016/5/10/chartex" xmlns:cx5="http://schemas.microsoft.com/office/drawing/2016/5/11/chartex" xmlns:cx6="http://schemas.microsoft.com/office/drawing/2016/5/12/chartex" xmlns:cx7="http://schemas.microsoft.com/office/drawing/2016/5/13/chartex" xmlns:cx8="http://schemas.microsoft.com/office/drawing/2016/5/14/chartex" xmlns:mc="http://schemas.openxmlformats.org/markup-compatibility/2006" xmlns:aink="http://schemas.microsoft.com/office/drawing/2016/ink" xmlns:am3d="http://schemas.microsoft.com/office/drawing/2017/model3d" xmlns:o="urn:schemas-microsoft-com:office:office" xmlns:oel="http://schemas.microsoft.com/office/2019/extlst" xmlns:r="http://schemas.openxmlformats.org/officeDocument/2006/relationships" xmlns:m="http://schemas.openxmlformats.org/officeDocument/2006/math" xmlns:v="urn:schemas-microsoft-com:vml" xmlns:wp14="http://schemas.microsoft.com/office/word/2010/wordprocessingDrawing" xmlns:wp="http://schemas.openxmlformats.org/drawingml/2006/wordprocessingDrawing" xmlns:w10="urn:schemas-microsoft-com:office:word" xmlns:w="http://schemas.openxmlformats.org/wordprocessingml/2006/main" xmlns:w14="http://schemas.microsoft.com/office/word/2010/wordml" xmlns:w15="http://schemas.microsoft.com/office/word/2012/wordml" xmlns:w16cex="http://schemas.microsoft.com/office/word/2018/wordml/cex" xmlns:w16cid="http://schemas.microsoft.com/office/word/2016/wordml/cid" xmlns:w16="http://schemas.microsoft.com/office/word/2018/wordml" xmlns:w16sdtdh="http://schemas.microsoft.com/office/word/2020/wordml/sdtdatahash" xmlns:w16se="http://schemas.microsoft.com/office/word/2015/wordml/symex" xmlns:wpg="http://schemas.microsoft.com/office/word/2010/wordprocessingGroup" xmlns:wpi="http://schemas.microsoft.com/office/word/2010/wordprocessingInk" xmlns:wne="http://schemas.microsoft.com/office/word/2006/wordml" xmlns:wps="http://schemas.microsoft.com/office/word/2010/wordprocessingShape" mc:Ignorable="w14 w15 w16se w16cid w16 w16cex w16sdtdh wp14">
   <w:abstractNum w:abstractNumId="0" w15:restartNumberingAfterBreak="0">
     <w:nsid w:val="64B969FD"/>
     <w:multiLevelType w:val="multilevel"/>
@@ -20908,8 +22027,16 @@
 </w:numbering>
 </file>
 
+<file path=word/people.xml><?xml version="1.0" encoding="utf-8"?>
+<w15:people xmlns:wpc="http://schemas.microsoft.com/office/word/2010/wordprocessingCanvas" xmlns:cx="http://schemas.microsoft.com/office/drawing/2014/chartex" xmlns:cx1="http://schemas.microsoft.com/office/drawing/2015/9/8/chartex" xmlns:cx2="http://schemas.microsoft.com/office/drawing/2015/10/21/chartex" xmlns:cx3="http://schemas.microsoft.com/office/drawing/2016/5/9/chartex" xmlns:cx4="http://schemas.microsoft.com/office/drawing/2016/5/10/chartex" xmlns:cx5="http://schemas.microsoft.com/office/drawing/2016/5/11/chartex" xmlns:cx6="http://schemas.microsoft.com/office/drawing/2016/5/12/chartex" xmlns:cx7="http://schemas.microsoft.com/office/drawing/2016/5/13/chartex" xmlns:cx8="http://schemas.microsoft.com/office/drawing/2016/5/14/chartex" xmlns:mc="http://schemas.openxmlformats.org/markup-compatibility/2006" xmlns:aink="http://schemas.microsoft.com/office/drawing/2016/ink" xmlns:am3d="http://schemas.microsoft.com/office/drawing/2017/model3d" xmlns:o="urn:schemas-microsoft-com:office:office" xmlns:oel="http://schemas.microsoft.com/office/2019/extlst" xmlns:r="http://schemas.openxmlformats.org/officeDocument/2006/relationships" xmlns:m="http://schemas.openxmlformats.org/officeDocument/2006/math" xmlns:v="urn:schemas-microsoft-com:vml" xmlns:wp14="http://schemas.microsoft.com/office/word/2010/wordprocessingDrawing" xmlns:wp="http://schemas.openxmlformats.org/drawingml/2006/wordprocessingDrawing" xmlns:w10="urn:schemas-microsoft-com:office:word" xmlns:w="http://schemas.openxmlformats.org/wordprocessingml/2006/main" xmlns:w14="http://schemas.microsoft.com/office/word/2010/wordml" xmlns:w15="http://schemas.microsoft.com/office/word/2012/wordml" xmlns:w16cex="http://schemas.microsoft.com/office/word/2018/wordml/cex" xmlns:w16cid="http://schemas.microsoft.com/office/word/2016/wordml/cid" xmlns:w16="http://schemas.microsoft.com/office/word/2018/wordml" xmlns:w16sdtdh="http://schemas.microsoft.com/office/word/2020/wordml/sdtdatahash" xmlns:w16se="http://schemas.microsoft.com/office/word/2015/wordml/symex" xmlns:wpg="http://schemas.microsoft.com/office/word/2010/wordprocessingGroup" xmlns:wpi="http://schemas.microsoft.com/office/word/2010/wordprocessingInk" xmlns:wne="http://schemas.microsoft.com/office/word/2006/wordml" xmlns:wps="http://schemas.microsoft.com/office/word/2010/wordprocessingShape" mc:Ignorable="w14 w15 w16se w16cid w16 w16cex w16sdtdh wp14">
+  <w15:person w15:author="Stacy DeRuiter">
+    <w15:presenceInfo w15:providerId="AD" w15:userId="S::sld33@calvin.edu::7f521f07-1669-49f8-a797-4da4eeefeb9d"/>
+  </w15:person>
+</w15:people>
+</file>
+
 <file path=word/styles.xml><?xml version="1.0" encoding="utf-8"?>
-<w:styles xmlns:mc="http://schemas.openxmlformats.org/markup-compatibility/2006" xmlns:r="http://schemas.openxmlformats.org/officeDocument/2006/relationships" xmlns:w="http://schemas.openxmlformats.org/wordprocessingml/2006/main" xmlns:w14="http://schemas.microsoft.com/office/word/2010/wordml" xmlns:w15="http://schemas.microsoft.com/office/word/2012/wordml" xmlns:w16cex="http://schemas.microsoft.com/office/word/2018/wordml/cex" xmlns:w16cid="http://schemas.microsoft.com/office/word/2016/wordml/cid" xmlns:w16="http://schemas.microsoft.com/office/word/2018/wordml" xmlns:w16du="http://schemas.microsoft.com/office/word/2023/wordml/word16du" xmlns:w16sdtdh="http://schemas.microsoft.com/office/word/2020/wordml/sdtdatahash" xmlns:w16se="http://schemas.microsoft.com/office/word/2015/wordml/symex" mc:Ignorable="w14 w15 w16se w16cid w16 w16cex w16sdtdh w16du">
+<w:styles xmlns:mc="http://schemas.openxmlformats.org/markup-compatibility/2006" xmlns:r="http://schemas.openxmlformats.org/officeDocument/2006/relationships" xmlns:w="http://schemas.openxmlformats.org/wordprocessingml/2006/main" xmlns:w14="http://schemas.microsoft.com/office/word/2010/wordml" xmlns:w15="http://schemas.microsoft.com/office/word/2012/wordml" xmlns:w16cex="http://schemas.microsoft.com/office/word/2018/wordml/cex" xmlns:w16cid="http://schemas.microsoft.com/office/word/2016/wordml/cid" xmlns:w16="http://schemas.microsoft.com/office/word/2018/wordml" xmlns:w16sdtdh="http://schemas.microsoft.com/office/word/2020/wordml/sdtdatahash" xmlns:w16se="http://schemas.microsoft.com/office/word/2015/wordml/symex" mc:Ignorable="w14 w15 w16se w16cid w16 w16cex w16sdtdh">
   <w:docDefaults>
     <w:rPrDefault>
       <w:rPr>

</xml_diff>